<commit_message>
Uzupełnienie zadań do realizacji w ćwiczeniu 8 Uzupełnienie modułu analogowego w ćwiczeniu 0
</commit_message>
<xml_diff>
--- a/Cw0 generator sygnałowy/PiWDP0 Generator sygnalowy.docx
+++ b/Cw0 generator sygnałowy/PiWDP0 Generator sygnalowy.docx
@@ -777,7 +777,7 @@
               <w:fldChar w:fldCharType="begin"/>
             </w:r>
             <w:r>
-              <w:instrText xml:space="preserve"> REF _Ref427319576 \h </w:instrText>
+              <w:instrText xml:space="preserve"> REF _Ref436776249 \h </w:instrText>
             </w:r>
             <w:r>
               <w:fldChar w:fldCharType="separate"/>
@@ -786,7 +786,7 @@
               <w:rPr>
                 <w:b/>
               </w:rPr>
-              <w:t>Podstawowe wiadomości o środowisku LabVIEW</w:t>
+              <w:t>Moduł analogowych sygnałów okresowych</w:t>
             </w:r>
             <w:r>
               <w:fldChar w:fldCharType="end"/>
@@ -807,7 +807,7 @@
               <w:fldChar w:fldCharType="begin"/>
             </w:r>
             <w:r>
-              <w:instrText xml:space="preserve"> PAGEREF _Ref427319576 \h </w:instrText>
+              <w:instrText xml:space="preserve"> PAGEREF _Ref436776249 \h </w:instrText>
             </w:r>
             <w:r>
               <w:fldChar w:fldCharType="separate"/>
@@ -816,7 +816,7 @@
               <w:rPr>
                 <w:noProof/>
               </w:rPr>
-              <w:t>3</w:t>
+              <w:t>5</w:t>
             </w:r>
             <w:r>
               <w:fldChar w:fldCharType="end"/>
@@ -861,7 +861,13 @@
               <w:rPr>
                 <w:b/>
               </w:rPr>
-              <w:t>Program narzędziowy MAX</w:t>
+              <w:t xml:space="preserve">Moduł </w:t>
+            </w:r>
+            <w:r>
+              <w:rPr>
+                <w:b/>
+              </w:rPr>
+              <w:t>analogowych sygnałów nieokresowych</w:t>
             </w:r>
             <w:r>
               <w:fldChar w:fldCharType="end"/>
@@ -927,7 +933,7 @@
               <w:fldChar w:fldCharType="begin"/>
             </w:r>
             <w:r>
-              <w:instrText xml:space="preserve"> REF _Ref427319591 \h </w:instrText>
+              <w:instrText xml:space="preserve"> REF _Ref436776257 \h </w:instrText>
             </w:r>
             <w:r>
               <w:fldChar w:fldCharType="separate"/>
@@ -936,7 +942,7 @@
               <w:rPr>
                 <w:b/>
               </w:rPr>
-              <w:t>Konfiguracja zadania pomiarowego za pomocą kreatora</w:t>
+              <w:t>Moduł wejść cyfrowych</w:t>
             </w:r>
             <w:r>
               <w:fldChar w:fldCharType="end"/>
@@ -957,7 +963,7 @@
               <w:fldChar w:fldCharType="begin"/>
             </w:r>
             <w:r>
-              <w:instrText xml:space="preserve"> PAGEREF _Ref427319591 \h </w:instrText>
+              <w:instrText xml:space="preserve"> PAGEREF _Ref436776257 \h </w:instrText>
             </w:r>
             <w:r>
               <w:fldChar w:fldCharType="separate"/>
@@ -966,7 +972,7 @@
               <w:rPr>
                 <w:noProof/>
               </w:rPr>
-              <w:t>9</w:t>
+              <w:t>7</w:t>
             </w:r>
             <w:r>
               <w:fldChar w:fldCharType="end"/>
@@ -985,7 +991,10 @@
               <w:spacing w:before="120" w:after="120"/>
             </w:pPr>
             <w:r>
-              <w:t>3</w:t>
+              <w:t>2.</w:t>
+            </w:r>
+            <w:r>
+              <w:t>4</w:t>
             </w:r>
             <w:r>
               <w:t>.</w:t>
@@ -996,6 +1005,246 @@
           <w:tcPr>
             <w:tcW w:w="7554" w:type="dxa"/>
             <w:shd w:val="clear" w:color="auto" w:fill="F3F3F3"/>
+          </w:tcPr>
+          <w:p>
+            <w:pPr>
+              <w:spacing w:before="120" w:after="120"/>
+            </w:pPr>
+            <w:r>
+              <w:fldChar w:fldCharType="begin"/>
+            </w:r>
+            <w:r>
+              <w:instrText xml:space="preserve"> REF _Ref436776262 \h </w:instrText>
+            </w:r>
+            <w:r>
+              <w:fldChar w:fldCharType="separate"/>
+            </w:r>
+            <w:r>
+              <w:rPr>
+                <w:b/>
+              </w:rPr>
+              <w:t>Moduł wyjść cyfrowych</w:t>
+            </w:r>
+            <w:r>
+              <w:fldChar w:fldCharType="end"/>
+            </w:r>
+          </w:p>
+        </w:tc>
+        <w:tc>
+          <w:tcPr>
+            <w:tcW w:w="868" w:type="dxa"/>
+            <w:shd w:val="clear" w:color="auto" w:fill="F3F3F3"/>
+          </w:tcPr>
+          <w:p>
+            <w:pPr>
+              <w:spacing w:before="120" w:after="120"/>
+              <w:jc w:val="right"/>
+            </w:pPr>
+            <w:r>
+              <w:fldChar w:fldCharType="begin"/>
+            </w:r>
+            <w:r>
+              <w:instrText xml:space="preserve"> PAGEREF _Ref436776262 \h </w:instrText>
+            </w:r>
+            <w:r>
+              <w:fldChar w:fldCharType="separate"/>
+            </w:r>
+            <w:r>
+              <w:rPr>
+                <w:noProof/>
+              </w:rPr>
+              <w:t>7</w:t>
+            </w:r>
+            <w:r>
+              <w:fldChar w:fldCharType="end"/>
+            </w:r>
+          </w:p>
+        </w:tc>
+      </w:tr>
+      <w:tr>
+        <w:tc>
+          <w:tcPr>
+            <w:tcW w:w="756" w:type="dxa"/>
+            <w:shd w:val="clear" w:color="auto" w:fill="E6E6E6"/>
+          </w:tcPr>
+          <w:p>
+            <w:pPr>
+              <w:spacing w:before="120" w:after="120"/>
+            </w:pPr>
+            <w:r>
+              <w:t>2.</w:t>
+            </w:r>
+            <w:r>
+              <w:t>5</w:t>
+            </w:r>
+            <w:r>
+              <w:t>.</w:t>
+            </w:r>
+          </w:p>
+        </w:tc>
+        <w:tc>
+          <w:tcPr>
+            <w:tcW w:w="7554" w:type="dxa"/>
+            <w:shd w:val="clear" w:color="auto" w:fill="E6E6E6"/>
+          </w:tcPr>
+          <w:p>
+            <w:pPr>
+              <w:spacing w:before="120" w:after="120"/>
+            </w:pPr>
+            <w:r>
+              <w:fldChar w:fldCharType="begin"/>
+            </w:r>
+            <w:r>
+              <w:instrText xml:space="preserve"> REF _Ref436776266 \h </w:instrText>
+            </w:r>
+            <w:r>
+              <w:fldChar w:fldCharType="separate"/>
+            </w:r>
+            <w:r>
+              <w:rPr>
+                <w:b/>
+              </w:rPr>
+              <w:t>Moduł sterowania silnikiem</w:t>
+            </w:r>
+            <w:r>
+              <w:fldChar w:fldCharType="end"/>
+            </w:r>
+          </w:p>
+        </w:tc>
+        <w:tc>
+          <w:tcPr>
+            <w:tcW w:w="868" w:type="dxa"/>
+            <w:shd w:val="clear" w:color="auto" w:fill="E6E6E6"/>
+          </w:tcPr>
+          <w:p>
+            <w:pPr>
+              <w:spacing w:before="120" w:after="120"/>
+              <w:jc w:val="right"/>
+            </w:pPr>
+            <w:r>
+              <w:fldChar w:fldCharType="begin"/>
+            </w:r>
+            <w:r>
+              <w:instrText xml:space="preserve"> PAGEREF _Ref436776266 \h </w:instrText>
+            </w:r>
+            <w:r>
+              <w:fldChar w:fldCharType="separate"/>
+            </w:r>
+            <w:r>
+              <w:rPr>
+                <w:noProof/>
+              </w:rPr>
+              <w:t>7</w:t>
+            </w:r>
+            <w:r>
+              <w:fldChar w:fldCharType="end"/>
+            </w:r>
+          </w:p>
+        </w:tc>
+      </w:tr>
+      <w:tr>
+        <w:tc>
+          <w:tcPr>
+            <w:tcW w:w="756" w:type="dxa"/>
+            <w:shd w:val="clear" w:color="auto" w:fill="F3F3F3"/>
+          </w:tcPr>
+          <w:p>
+            <w:pPr>
+              <w:spacing w:before="120" w:after="120"/>
+            </w:pPr>
+            <w:r>
+              <w:t>2.</w:t>
+            </w:r>
+            <w:r>
+              <w:t>6</w:t>
+            </w:r>
+            <w:r>
+              <w:t>.</w:t>
+            </w:r>
+          </w:p>
+        </w:tc>
+        <w:tc>
+          <w:tcPr>
+            <w:tcW w:w="7554" w:type="dxa"/>
+            <w:shd w:val="clear" w:color="auto" w:fill="F3F3F3"/>
+          </w:tcPr>
+          <w:p>
+            <w:pPr>
+              <w:spacing w:before="120" w:after="120"/>
+            </w:pPr>
+            <w:r>
+              <w:fldChar w:fldCharType="begin"/>
+            </w:r>
+            <w:r>
+              <w:instrText xml:space="preserve"> REF _Ref436776271 \h </w:instrText>
+            </w:r>
+            <w:r>
+              <w:fldChar w:fldCharType="separate"/>
+            </w:r>
+            <w:r>
+              <w:rPr>
+                <w:b/>
+              </w:rPr>
+              <w:t>Moduł licznika</w:t>
+            </w:r>
+            <w:r>
+              <w:fldChar w:fldCharType="end"/>
+            </w:r>
+          </w:p>
+        </w:tc>
+        <w:tc>
+          <w:tcPr>
+            <w:tcW w:w="868" w:type="dxa"/>
+            <w:shd w:val="clear" w:color="auto" w:fill="F3F3F3"/>
+          </w:tcPr>
+          <w:p>
+            <w:pPr>
+              <w:spacing w:before="120" w:after="120"/>
+              <w:jc w:val="right"/>
+            </w:pPr>
+            <w:r>
+              <w:fldChar w:fldCharType="begin"/>
+            </w:r>
+            <w:r>
+              <w:instrText xml:space="preserve"> PAGEREF _Ref436776271 \h </w:instrText>
+            </w:r>
+            <w:r>
+              <w:fldChar w:fldCharType="separate"/>
+            </w:r>
+            <w:r>
+              <w:rPr>
+                <w:noProof/>
+              </w:rPr>
+              <w:t>7</w:t>
+            </w:r>
+            <w:r>
+              <w:fldChar w:fldCharType="end"/>
+            </w:r>
+          </w:p>
+        </w:tc>
+      </w:tr>
+      <w:tr>
+        <w:tc>
+          <w:tcPr>
+            <w:tcW w:w="756" w:type="dxa"/>
+            <w:shd w:val="clear" w:color="auto" w:fill="E6E6E6"/>
+          </w:tcPr>
+          <w:p>
+            <w:pPr>
+              <w:spacing w:before="120" w:after="120"/>
+            </w:pPr>
+            <w:r>
+              <w:t>3</w:t>
+            </w:r>
+            <w:r>
+              <w:t>.</w:t>
+            </w:r>
+          </w:p>
+        </w:tc>
+        <w:tc>
+          <w:tcPr>
+            <w:tcW w:w="7554" w:type="dxa"/>
+            <w:shd w:val="clear" w:color="auto" w:fill="E6E6E6"/>
           </w:tcPr>
           <w:p>
             <w:pPr>
@@ -1024,7 +1273,7 @@
         <w:tc>
           <w:tcPr>
             <w:tcW w:w="868" w:type="dxa"/>
-            <w:shd w:val="clear" w:color="auto" w:fill="F3F3F3"/>
+            <w:shd w:val="clear" w:color="auto" w:fill="E6E6E6"/>
           </w:tcPr>
           <w:p>
             <w:pPr>
@@ -1056,13 +1305,14 @@
         <w:tc>
           <w:tcPr>
             <w:tcW w:w="756" w:type="dxa"/>
-            <w:shd w:val="clear" w:color="auto" w:fill="E6E6E6"/>
+            <w:shd w:val="clear" w:color="auto" w:fill="F3F3F3"/>
           </w:tcPr>
           <w:p>
             <w:pPr>
               <w:spacing w:before="120" w:after="120"/>
             </w:pPr>
             <w:r>
+              <w:lastRenderedPageBreak/>
               <w:t>3.1.</w:t>
             </w:r>
           </w:p>
@@ -1070,7 +1320,7 @@
         <w:tc>
           <w:tcPr>
             <w:tcW w:w="7554" w:type="dxa"/>
-            <w:shd w:val="clear" w:color="auto" w:fill="E6E6E6"/>
+            <w:shd w:val="clear" w:color="auto" w:fill="F3F3F3"/>
           </w:tcPr>
           <w:p>
             <w:pPr>
@@ -1099,7 +1349,7 @@
         <w:tc>
           <w:tcPr>
             <w:tcW w:w="868" w:type="dxa"/>
-            <w:shd w:val="clear" w:color="auto" w:fill="E6E6E6"/>
+            <w:shd w:val="clear" w:color="auto" w:fill="F3F3F3"/>
           </w:tcPr>
           <w:p>
             <w:pPr>
@@ -1131,7 +1381,7 @@
         <w:tc>
           <w:tcPr>
             <w:tcW w:w="756" w:type="dxa"/>
-            <w:shd w:val="clear" w:color="auto" w:fill="F3F3F3"/>
+            <w:shd w:val="clear" w:color="auto" w:fill="E6E6E6"/>
           </w:tcPr>
           <w:p>
             <w:pPr>
@@ -1145,7 +1395,7 @@
         <w:tc>
           <w:tcPr>
             <w:tcW w:w="7554" w:type="dxa"/>
-            <w:shd w:val="clear" w:color="auto" w:fill="F3F3F3"/>
+            <w:shd w:val="clear" w:color="auto" w:fill="E6E6E6"/>
           </w:tcPr>
           <w:p>
             <w:pPr>
@@ -1174,7 +1424,7 @@
         <w:tc>
           <w:tcPr>
             <w:tcW w:w="868" w:type="dxa"/>
-            <w:shd w:val="clear" w:color="auto" w:fill="F3F3F3"/>
+            <w:shd w:val="clear" w:color="auto" w:fill="E6E6E6"/>
           </w:tcPr>
           <w:p>
             <w:pPr>
@@ -1206,7 +1456,7 @@
         <w:tc>
           <w:tcPr>
             <w:tcW w:w="756" w:type="dxa"/>
-            <w:shd w:val="clear" w:color="auto" w:fill="E6E6E6"/>
+            <w:shd w:val="clear" w:color="auto" w:fill="F3F3F3"/>
           </w:tcPr>
           <w:p>
             <w:pPr>
@@ -1220,7 +1470,7 @@
         <w:tc>
           <w:tcPr>
             <w:tcW w:w="7554" w:type="dxa"/>
-            <w:shd w:val="clear" w:color="auto" w:fill="E6E6E6"/>
+            <w:shd w:val="clear" w:color="auto" w:fill="F3F3F3"/>
           </w:tcPr>
           <w:p>
             <w:pPr>
@@ -1249,7 +1499,7 @@
         <w:tc>
           <w:tcPr>
             <w:tcW w:w="868" w:type="dxa"/>
-            <w:shd w:val="clear" w:color="auto" w:fill="E6E6E6"/>
+            <w:shd w:val="clear" w:color="auto" w:fill="F3F3F3"/>
           </w:tcPr>
           <w:p>
             <w:pPr>
@@ -1281,14 +1531,13 @@
         <w:tc>
           <w:tcPr>
             <w:tcW w:w="756" w:type="dxa"/>
-            <w:shd w:val="clear" w:color="auto" w:fill="F3F3F3"/>
+            <w:shd w:val="clear" w:color="auto" w:fill="E6E6E6"/>
           </w:tcPr>
           <w:p>
             <w:pPr>
               <w:spacing w:before="120" w:after="120"/>
             </w:pPr>
             <w:r>
-              <w:lastRenderedPageBreak/>
               <w:t>4.</w:t>
             </w:r>
           </w:p>
@@ -1296,7 +1545,7 @@
         <w:tc>
           <w:tcPr>
             <w:tcW w:w="7554" w:type="dxa"/>
-            <w:shd w:val="clear" w:color="auto" w:fill="F3F3F3"/>
+            <w:shd w:val="clear" w:color="auto" w:fill="E6E6E6"/>
           </w:tcPr>
           <w:p>
             <w:pPr>
@@ -1331,7 +1580,7 @@
         <w:tc>
           <w:tcPr>
             <w:tcW w:w="868" w:type="dxa"/>
-            <w:shd w:val="clear" w:color="auto" w:fill="F3F3F3"/>
+            <w:shd w:val="clear" w:color="auto" w:fill="E6E6E6"/>
           </w:tcPr>
           <w:p>
             <w:pPr>
@@ -1363,7 +1612,7 @@
         <w:tc>
           <w:tcPr>
             <w:tcW w:w="756" w:type="dxa"/>
-            <w:shd w:val="clear" w:color="auto" w:fill="E6E6E6"/>
+            <w:shd w:val="clear" w:color="auto" w:fill="F3F3F3"/>
           </w:tcPr>
           <w:p>
             <w:pPr>
@@ -1377,7 +1626,7 @@
         <w:tc>
           <w:tcPr>
             <w:tcW w:w="7554" w:type="dxa"/>
-            <w:shd w:val="clear" w:color="auto" w:fill="E6E6E6"/>
+            <w:shd w:val="clear" w:color="auto" w:fill="F3F3F3"/>
           </w:tcPr>
           <w:p>
             <w:pPr>
@@ -1412,7 +1661,7 @@
         <w:tc>
           <w:tcPr>
             <w:tcW w:w="868" w:type="dxa"/>
-            <w:shd w:val="clear" w:color="auto" w:fill="E6E6E6"/>
+            <w:shd w:val="clear" w:color="auto" w:fill="F3F3F3"/>
           </w:tcPr>
           <w:p>
             <w:pPr>
@@ -1444,7 +1693,7 @@
         <w:tc>
           <w:tcPr>
             <w:tcW w:w="756" w:type="dxa"/>
-            <w:shd w:val="clear" w:color="auto" w:fill="F2F2F2" w:themeFill="background1" w:themeFillShade="F2"/>
+            <w:shd w:val="clear" w:color="auto" w:fill="E6E6E6"/>
           </w:tcPr>
           <w:p>
             <w:pPr>
@@ -1461,7 +1710,7 @@
         <w:tc>
           <w:tcPr>
             <w:tcW w:w="7554" w:type="dxa"/>
-            <w:shd w:val="clear" w:color="auto" w:fill="F2F2F2" w:themeFill="background1" w:themeFillShade="F2"/>
+            <w:shd w:val="clear" w:color="auto" w:fill="E6E6E6"/>
           </w:tcPr>
           <w:p>
             <w:pPr>
@@ -1490,7 +1739,7 @@
         <w:tc>
           <w:tcPr>
             <w:tcW w:w="868" w:type="dxa"/>
-            <w:shd w:val="clear" w:color="auto" w:fill="F2F2F2" w:themeFill="background1" w:themeFillShade="F2"/>
+            <w:shd w:val="clear" w:color="auto" w:fill="E6E6E6"/>
           </w:tcPr>
           <w:p>
             <w:pPr>
@@ -1522,7 +1771,7 @@
         <w:tc>
           <w:tcPr>
             <w:tcW w:w="756" w:type="dxa"/>
-            <w:shd w:val="clear" w:color="auto" w:fill="E6E6E6"/>
+            <w:shd w:val="clear" w:color="auto" w:fill="F2F2F2" w:themeFill="background1" w:themeFillShade="F2"/>
           </w:tcPr>
           <w:p>
             <w:pPr>
@@ -1536,7 +1785,7 @@
         <w:tc>
           <w:tcPr>
             <w:tcW w:w="7554" w:type="dxa"/>
-            <w:shd w:val="clear" w:color="auto" w:fill="E6E6E6"/>
+            <w:shd w:val="clear" w:color="auto" w:fill="F2F2F2" w:themeFill="background1" w:themeFillShade="F2"/>
           </w:tcPr>
           <w:p>
             <w:pPr>
@@ -1565,7 +1814,7 @@
         <w:tc>
           <w:tcPr>
             <w:tcW w:w="868" w:type="dxa"/>
-            <w:shd w:val="clear" w:color="auto" w:fill="E6E6E6"/>
+            <w:shd w:val="clear" w:color="auto" w:fill="F2F2F2" w:themeFill="background1" w:themeFillShade="F2"/>
           </w:tcPr>
           <w:p>
             <w:pPr>
@@ -1660,7 +1909,7 @@
                 <w:sz w:val="22"/>
                 <w:szCs w:val="22"/>
               </w:rPr>
-              <w:instrText xml:space="preserve"> REF _Ref427145333 \h </w:instrText>
+              <w:instrText xml:space="preserve"> REF _Ref436776331 \h </w:instrText>
             </w:r>
             <w:r>
               <w:rPr>
@@ -1679,19 +1928,7 @@
               <w:rPr>
                 <w:sz w:val="20"/>
               </w:rPr>
-              <w:t xml:space="preserve">Struktura </w:t>
-            </w:r>
-            <w:r>
-              <w:rPr>
-                <w:sz w:val="20"/>
-              </w:rPr>
-              <w:t xml:space="preserve">wirtualnego </w:t>
-            </w:r>
-            <w:r>
-              <w:rPr>
-                <w:sz w:val="20"/>
-              </w:rPr>
-              <w:t>przyrządu pomiarowego.</w:t>
+              <w:t>Struktura modułu analogowych sygnałów okresowych z zaznaczeniem wyprowadzeń.</w:t>
             </w:r>
             <w:r>
               <w:rPr>
@@ -1716,7 +1953,7 @@
               <w:fldChar w:fldCharType="begin"/>
             </w:r>
             <w:r>
-              <w:instrText xml:space="preserve"> PAGEREF _Ref427145333 \h </w:instrText>
+              <w:instrText xml:space="preserve"> PAGEREF _Ref436776331 \h </w:instrText>
             </w:r>
             <w:r>
               <w:fldChar w:fldCharType="separate"/>
@@ -1773,7 +2010,7 @@
                 <w:sz w:val="22"/>
                 <w:szCs w:val="22"/>
               </w:rPr>
-              <w:instrText xml:space="preserve"> REF _Ref427145535 \h </w:instrText>
+              <w:instrText xml:space="preserve"> REF _Ref436775661 \h </w:instrText>
             </w:r>
             <w:r>
               <w:rPr>
@@ -1792,7 +2029,19 @@
               <w:rPr>
                 <w:sz w:val="20"/>
               </w:rPr>
-              <w:t>Struktura pliku VI.</w:t>
+              <w:t xml:space="preserve">Przebiegi sygnału na </w:t>
+            </w:r>
+            <w:r>
+              <w:rPr>
+                <w:sz w:val="20"/>
+              </w:rPr>
+              <w:t>we</w:t>
+            </w:r>
+            <w:r>
+              <w:rPr>
+                <w:sz w:val="20"/>
+              </w:rPr>
+              <w:t>jściu AI1 w skrajnych ustawieniach potencjometru.</w:t>
             </w:r>
             <w:r>
               <w:rPr>
@@ -1817,7 +2066,7 @@
               <w:fldChar w:fldCharType="begin"/>
             </w:r>
             <w:r>
-              <w:instrText xml:space="preserve"> PAGEREF _Ref427145535 \h </w:instrText>
+              <w:instrText xml:space="preserve"> PAGEREF _Ref436775661 \h </w:instrText>
             </w:r>
             <w:r>
               <w:fldChar w:fldCharType="separate"/>
@@ -1874,7 +2123,7 @@
                 <w:sz w:val="22"/>
                 <w:szCs w:val="22"/>
               </w:rPr>
-              <w:instrText xml:space="preserve"> REF _Ref427319982 \h </w:instrText>
+              <w:instrText xml:space="preserve"> REF _Ref436775829 \h </w:instrText>
             </w:r>
             <w:r>
               <w:rPr>
@@ -1893,7 +2142,25 @@
               <w:rPr>
                 <w:sz w:val="20"/>
               </w:rPr>
-              <w:t>Widok palety kontrolek (a) oraz palety funkcji (b).</w:t>
+              <w:t>Transformata Fouriera</w:t>
+            </w:r>
+            <w:r>
+              <w:rPr>
+                <w:sz w:val="20"/>
+              </w:rPr>
+              <w:t xml:space="preserve"> </w:t>
+            </w:r>
+            <w:r>
+              <w:rPr>
+                <w:sz w:val="20"/>
+              </w:rPr>
+              <w:t>na we</w:t>
+            </w:r>
+            <w:r>
+              <w:rPr>
+                <w:sz w:val="20"/>
+              </w:rPr>
+              <w:t>jściu AI1 w skrajnych ustawieniach potencjometru.</w:t>
             </w:r>
             <w:r>
               <w:rPr>
@@ -1918,7 +2185,7 @@
               <w:fldChar w:fldCharType="begin"/>
             </w:r>
             <w:r>
-              <w:instrText xml:space="preserve"> PAGEREF _Ref427319982 \h </w:instrText>
+              <w:instrText xml:space="preserve"> PAGEREF _Ref436775829 \h </w:instrText>
             </w:r>
             <w:r>
               <w:fldChar w:fldCharType="separate"/>
@@ -1927,7 +2194,7 @@
               <w:rPr>
                 <w:noProof/>
               </w:rPr>
-              <w:t>6</w:t>
+              <w:t>5</w:t>
             </w:r>
             <w:r>
               <w:fldChar w:fldCharType="end"/>
@@ -1963,52 +2230,6 @@
                 <w:szCs w:val="22"/>
               </w:rPr>
             </w:pPr>
-            <w:r>
-              <w:rPr>
-                <w:sz w:val="22"/>
-                <w:szCs w:val="22"/>
-              </w:rPr>
-              <w:fldChar w:fldCharType="begin"/>
-            </w:r>
-            <w:r>
-              <w:rPr>
-                <w:sz w:val="22"/>
-                <w:szCs w:val="22"/>
-              </w:rPr>
-              <w:instrText xml:space="preserve"> REF _Ref427319986 \h </w:instrText>
-            </w:r>
-            <w:r>
-              <w:rPr>
-                <w:sz w:val="22"/>
-                <w:szCs w:val="22"/>
-              </w:rPr>
-            </w:r>
-            <w:r>
-              <w:rPr>
-                <w:sz w:val="22"/>
-                <w:szCs w:val="22"/>
-              </w:rPr>
-              <w:fldChar w:fldCharType="separate"/>
-            </w:r>
-            <w:r>
-              <w:rPr>
-                <w:sz w:val="20"/>
-              </w:rPr>
-              <w:t>Widok okna programu MAX</w:t>
-            </w:r>
-            <w:r>
-              <w:rPr>
-                <w:sz w:val="20"/>
-              </w:rPr>
-              <w:t>.</w:t>
-            </w:r>
-            <w:r>
-              <w:rPr>
-                <w:sz w:val="22"/>
-                <w:szCs w:val="22"/>
-              </w:rPr>
-              <w:fldChar w:fldCharType="end"/>
-            </w:r>
           </w:p>
         </w:tc>
         <w:tc>
@@ -2021,24 +2242,6 @@
               <w:spacing w:before="120" w:after="120"/>
               <w:jc w:val="right"/>
             </w:pPr>
-            <w:r>
-              <w:fldChar w:fldCharType="begin"/>
-            </w:r>
-            <w:r>
-              <w:instrText xml:space="preserve"> PAGEREF _Ref427319986 \h </w:instrText>
-            </w:r>
-            <w:r>
-              <w:fldChar w:fldCharType="separate"/>
-            </w:r>
-            <w:r>
-              <w:rPr>
-                <w:noProof/>
-              </w:rPr>
-              <w:t>7</w:t>
-            </w:r>
-            <w:r>
-              <w:fldChar w:fldCharType="end"/>
-            </w:r>
           </w:p>
         </w:tc>
       </w:tr>
@@ -2070,82 +2273,6 @@
                 <w:szCs w:val="22"/>
               </w:rPr>
             </w:pPr>
-            <w:r>
-              <w:rPr>
-                <w:sz w:val="22"/>
-                <w:szCs w:val="22"/>
-              </w:rPr>
-              <w:fldChar w:fldCharType="begin"/>
-            </w:r>
-            <w:r>
-              <w:rPr>
-                <w:sz w:val="22"/>
-                <w:szCs w:val="22"/>
-              </w:rPr>
-              <w:instrText xml:space="preserve"> REF _Ref427319993 \h </w:instrText>
-            </w:r>
-            <w:r>
-              <w:rPr>
-                <w:sz w:val="22"/>
-                <w:szCs w:val="22"/>
-              </w:rPr>
-            </w:r>
-            <w:r>
-              <w:rPr>
-                <w:sz w:val="22"/>
-                <w:szCs w:val="22"/>
-              </w:rPr>
-              <w:fldChar w:fldCharType="separate"/>
-            </w:r>
-            <w:r>
-              <w:rPr>
-                <w:sz w:val="20"/>
-              </w:rPr>
-              <w:t xml:space="preserve">Dostępne opcje dla </w:t>
-            </w:r>
-            <w:r>
-              <w:rPr>
-                <w:sz w:val="20"/>
-              </w:rPr>
-              <w:t>kart DAQ po naciś</w:t>
-            </w:r>
-            <w:r>
-              <w:rPr>
-                <w:sz w:val="20"/>
-              </w:rPr>
-              <w:t>n</w:t>
-            </w:r>
-            <w:r>
-              <w:rPr>
-                <w:sz w:val="20"/>
-              </w:rPr>
-              <w:t>ięciu PPM (a)</w:t>
-            </w:r>
-            <w:r>
-              <w:rPr>
-                <w:sz w:val="20"/>
-              </w:rPr>
-              <w:br/>
-            </w:r>
-            <w:r>
-              <w:rPr>
-                <w:sz w:val="20"/>
-              </w:rPr>
-              <w:t>oraz na górnej listwie okna właściwości (b)</w:t>
-            </w:r>
-            <w:r>
-              <w:rPr>
-                <w:sz w:val="20"/>
-              </w:rPr>
-              <w:t>.</w:t>
-            </w:r>
-            <w:r>
-              <w:rPr>
-                <w:sz w:val="22"/>
-                <w:szCs w:val="22"/>
-              </w:rPr>
-              <w:fldChar w:fldCharType="end"/>
-            </w:r>
           </w:p>
         </w:tc>
         <w:tc>
@@ -2158,24 +2285,6 @@
               <w:spacing w:before="120" w:after="120"/>
               <w:jc w:val="right"/>
             </w:pPr>
-            <w:r>
-              <w:fldChar w:fldCharType="begin"/>
-            </w:r>
-            <w:r>
-              <w:instrText xml:space="preserve"> PAGEREF _Ref427319993 \h </w:instrText>
-            </w:r>
-            <w:r>
-              <w:fldChar w:fldCharType="separate"/>
-            </w:r>
-            <w:r>
-              <w:rPr>
-                <w:noProof/>
-              </w:rPr>
-              <w:t>8</w:t>
-            </w:r>
-            <w:r>
-              <w:fldChar w:fldCharType="end"/>
-            </w:r>
           </w:p>
         </w:tc>
       </w:tr>
@@ -2207,46 +2316,6 @@
                 <w:szCs w:val="22"/>
               </w:rPr>
             </w:pPr>
-            <w:r>
-              <w:rPr>
-                <w:sz w:val="22"/>
-                <w:szCs w:val="22"/>
-              </w:rPr>
-              <w:fldChar w:fldCharType="begin"/>
-            </w:r>
-            <w:r>
-              <w:rPr>
-                <w:sz w:val="22"/>
-                <w:szCs w:val="22"/>
-              </w:rPr>
-              <w:instrText xml:space="preserve"> REF _Ref427235490 \h </w:instrText>
-            </w:r>
-            <w:r>
-              <w:rPr>
-                <w:sz w:val="22"/>
-                <w:szCs w:val="22"/>
-              </w:rPr>
-            </w:r>
-            <w:r>
-              <w:rPr>
-                <w:sz w:val="22"/>
-                <w:szCs w:val="22"/>
-              </w:rPr>
-              <w:fldChar w:fldCharType="separate"/>
-            </w:r>
-            <w:r>
-              <w:rPr>
-                <w:sz w:val="20"/>
-              </w:rPr>
-              <w:t>Widok okna testowego modułu wejścia analogowego karty NI USB-6210.</w:t>
-            </w:r>
-            <w:r>
-              <w:rPr>
-                <w:sz w:val="22"/>
-                <w:szCs w:val="22"/>
-              </w:rPr>
-              <w:fldChar w:fldCharType="end"/>
-            </w:r>
           </w:p>
         </w:tc>
         <w:tc>
@@ -2259,24 +2328,6 @@
               <w:spacing w:before="120" w:after="120"/>
               <w:jc w:val="right"/>
             </w:pPr>
-            <w:r>
-              <w:fldChar w:fldCharType="begin"/>
-            </w:r>
-            <w:r>
-              <w:instrText xml:space="preserve"> PAGEREF _Ref427235490 \h </w:instrText>
-            </w:r>
-            <w:r>
-              <w:fldChar w:fldCharType="separate"/>
-            </w:r>
-            <w:r>
-              <w:rPr>
-                <w:noProof/>
-              </w:rPr>
-              <w:t>9</w:t>
-            </w:r>
-            <w:r>
-              <w:fldChar w:fldCharType="end"/>
-            </w:r>
           </w:p>
         </w:tc>
       </w:tr>
@@ -2308,46 +2359,6 @@
                 <w:szCs w:val="22"/>
               </w:rPr>
             </w:pPr>
-            <w:r>
-              <w:rPr>
-                <w:sz w:val="22"/>
-                <w:szCs w:val="22"/>
-              </w:rPr>
-              <w:fldChar w:fldCharType="begin"/>
-            </w:r>
-            <w:r>
-              <w:rPr>
-                <w:sz w:val="22"/>
-                <w:szCs w:val="22"/>
-              </w:rPr>
-              <w:instrText xml:space="preserve"> REF _Ref427315817 \h </w:instrText>
-            </w:r>
-            <w:r>
-              <w:rPr>
-                <w:sz w:val="22"/>
-                <w:szCs w:val="22"/>
-              </w:rPr>
-            </w:r>
-            <w:r>
-              <w:rPr>
-                <w:sz w:val="22"/>
-                <w:szCs w:val="22"/>
-              </w:rPr>
-              <w:fldChar w:fldCharType="separate"/>
-            </w:r>
-            <w:r>
-              <w:rPr>
-                <w:sz w:val="20"/>
-              </w:rPr>
-              <w:t>Okno konfiguracji kanału analogowego.</w:t>
-            </w:r>
-            <w:r>
-              <w:rPr>
-                <w:sz w:val="22"/>
-                <w:szCs w:val="22"/>
-              </w:rPr>
-              <w:fldChar w:fldCharType="end"/>
-            </w:r>
           </w:p>
         </w:tc>
         <w:tc>
@@ -2360,24 +2371,6 @@
               <w:spacing w:before="120" w:after="120"/>
               <w:jc w:val="right"/>
             </w:pPr>
-            <w:r>
-              <w:fldChar w:fldCharType="begin"/>
-            </w:r>
-            <w:r>
-              <w:instrText xml:space="preserve"> PAGEREF _Ref427315817 \h </w:instrText>
-            </w:r>
-            <w:r>
-              <w:fldChar w:fldCharType="separate"/>
-            </w:r>
-            <w:r>
-              <w:rPr>
-                <w:noProof/>
-              </w:rPr>
-              <w:t>10</w:t>
-            </w:r>
-            <w:r>
-              <w:fldChar w:fldCharType="end"/>
-            </w:r>
           </w:p>
         </w:tc>
       </w:tr>
@@ -2391,6 +2384,9 @@
             <w:pPr>
               <w:spacing w:before="120" w:after="120"/>
             </w:pPr>
+            <w:r>
+              <w:t>8.</w:t>
+            </w:r>
           </w:p>
         </w:tc>
         <w:tc>
@@ -2429,24 +2425,31 @@
         <w:tc>
           <w:tcPr>
             <w:tcW w:w="720" w:type="dxa"/>
-            <w:shd w:val="clear" w:color="auto" w:fill="E6E6E6"/>
+            <w:shd w:val="clear" w:color="auto" w:fill="D9D9D9" w:themeFill="background1" w:themeFillShade="D9"/>
           </w:tcPr>
           <w:p>
             <w:pPr>
               <w:spacing w:before="120" w:after="120"/>
-              <w:rPr>
-                <w:lang w:val="en-US"/>
-              </w:rPr>
-            </w:pPr>
+            </w:pPr>
+            <w:r>
+              <w:t>9</w:t>
+            </w:r>
+            <w:r>
+              <w:t>.</w:t>
+            </w:r>
           </w:p>
         </w:tc>
         <w:tc>
           <w:tcPr>
             <w:tcW w:w="7560" w:type="dxa"/>
-            <w:shd w:val="clear" w:color="auto" w:fill="E6E6E6"/>
-          </w:tcPr>
-          <w:p>
-            <w:pPr>
+            <w:shd w:val="clear" w:color="auto" w:fill="D9D9D9" w:themeFill="background1" w:themeFillShade="D9"/>
+          </w:tcPr>
+          <w:p>
+            <w:pPr>
+              <w:tabs>
+                <w:tab w:val="center" w:pos="4536"/>
+                <w:tab w:val="left" w:pos="5235"/>
+              </w:tabs>
               <w:spacing w:before="120" w:after="120"/>
               <w:rPr>
                 <w:sz w:val="22"/>
@@ -2458,7 +2461,7 @@
         <w:tc>
           <w:tcPr>
             <w:tcW w:w="824" w:type="dxa"/>
-            <w:shd w:val="clear" w:color="auto" w:fill="E6E6E6"/>
+            <w:shd w:val="clear" w:color="auto" w:fill="D9D9D9" w:themeFill="background1" w:themeFillShade="D9"/>
           </w:tcPr>
           <w:p>
             <w:pPr>
@@ -2468,14 +2471,57 @@
           </w:p>
         </w:tc>
       </w:tr>
+      <w:tr>
+        <w:tc>
+          <w:tcPr>
+            <w:tcW w:w="720" w:type="dxa"/>
+            <w:shd w:val="clear" w:color="auto" w:fill="F3F3F3"/>
+          </w:tcPr>
+          <w:p>
+            <w:pPr>
+              <w:spacing w:before="120" w:after="120"/>
+            </w:pPr>
+            <w:r>
+              <w:t>10</w:t>
+            </w:r>
+            <w:r>
+              <w:t>.</w:t>
+            </w:r>
+          </w:p>
+        </w:tc>
+        <w:tc>
+          <w:tcPr>
+            <w:tcW w:w="7560" w:type="dxa"/>
+            <w:shd w:val="clear" w:color="auto" w:fill="F3F3F3"/>
+          </w:tcPr>
+          <w:p>
+            <w:pPr>
+              <w:tabs>
+                <w:tab w:val="center" w:pos="4536"/>
+                <w:tab w:val="left" w:pos="5235"/>
+              </w:tabs>
+              <w:spacing w:before="120" w:after="120"/>
+              <w:rPr>
+                <w:sz w:val="22"/>
+                <w:szCs w:val="22"/>
+              </w:rPr>
+            </w:pPr>
+          </w:p>
+        </w:tc>
+        <w:tc>
+          <w:tcPr>
+            <w:tcW w:w="824" w:type="dxa"/>
+            <w:shd w:val="clear" w:color="auto" w:fill="F3F3F3"/>
+          </w:tcPr>
+          <w:p>
+            <w:pPr>
+              <w:spacing w:before="120" w:after="120"/>
+              <w:jc w:val="right"/>
+            </w:pPr>
+          </w:p>
+        </w:tc>
+      </w:tr>
     </w:tbl>
-    <w:p>
-      <w:pPr>
-        <w:rPr>
-          <w:b/>
-        </w:rPr>
-      </w:pPr>
-    </w:p>
     <w:p>
       <w:pPr>
         <w:rPr>
@@ -2900,6 +2946,9 @@
               <w:pStyle w:val="Bezodstpw"/>
               <w:spacing w:line="240" w:lineRule="auto"/>
             </w:pPr>
+            <w:r>
+              <w:t>Wyjście z modułu sygnałów nieokresowych</w:t>
+            </w:r>
           </w:p>
         </w:tc>
       </w:tr>
@@ -2961,6 +3010,9 @@
               <w:pStyle w:val="Bezodstpw"/>
               <w:spacing w:line="240" w:lineRule="auto"/>
             </w:pPr>
+            <w:r>
+              <w:t>Wyjście z modułu sygnałów nieokresowych</w:t>
+            </w:r>
           </w:p>
         </w:tc>
       </w:tr>
@@ -3074,6 +3126,9 @@
               <w:pStyle w:val="Bezodstpw"/>
               <w:spacing w:line="240" w:lineRule="auto"/>
             </w:pPr>
+            <w:r>
+              <w:t>Wyjście modułu analogowych sygnałów okresowych</w:t>
+            </w:r>
           </w:p>
         </w:tc>
       </w:tr>
@@ -3135,6 +3190,17 @@
               <w:pStyle w:val="Bezodstpw"/>
               <w:spacing w:line="240" w:lineRule="auto"/>
             </w:pPr>
+            <w:r>
+              <w:t xml:space="preserve">Wyjście zmieniające poziom odniesienia w trybie </w:t>
+            </w:r>
+            <w:proofErr w:type="spellStart"/>
+            <w:r>
+              <w:t>Diff</w:t>
+            </w:r>
+            <w:proofErr w:type="spellEnd"/>
+            <w:r>
+              <w:t>.</w:t>
+            </w:r>
           </w:p>
         </w:tc>
       </w:tr>
@@ -3242,6 +3308,9 @@
               <w:pStyle w:val="Bezodstpw"/>
               <w:spacing w:line="240" w:lineRule="auto"/>
             </w:pPr>
+            <w:r>
+              <w:t>Wyjście za filtrem aktywnym (bez szumu)</w:t>
+            </w:r>
           </w:p>
         </w:tc>
       </w:tr>
@@ -3297,6 +3366,9 @@
               <w:pStyle w:val="Bezodstpw"/>
               <w:spacing w:line="240" w:lineRule="auto"/>
             </w:pPr>
+            <w:r>
+              <w:t>Wyjście z generatora szumu</w:t>
+            </w:r>
           </w:p>
         </w:tc>
       </w:tr>
@@ -3404,6 +3476,14 @@
               <w:pStyle w:val="Bezodstpw"/>
               <w:spacing w:line="240" w:lineRule="auto"/>
             </w:pPr>
+            <w:r>
+              <w:t xml:space="preserve">Sygnał podpięty do </w:t>
+            </w:r>
+            <w:proofErr w:type="spellStart"/>
+            <w:r>
+              <w:t>godlpinów</w:t>
+            </w:r>
+            <w:proofErr w:type="spellEnd"/>
           </w:p>
         </w:tc>
       </w:tr>
@@ -3459,6 +3539,14 @@
               <w:pStyle w:val="Bezodstpw"/>
               <w:spacing w:line="240" w:lineRule="auto"/>
             </w:pPr>
+            <w:r>
+              <w:t xml:space="preserve">Sygnał podpięty do </w:t>
+            </w:r>
+            <w:proofErr w:type="spellStart"/>
+            <w:r>
+              <w:t>godlpinów</w:t>
+            </w:r>
+            <w:proofErr w:type="spellEnd"/>
           </w:p>
         </w:tc>
       </w:tr>
@@ -3567,6 +3655,14 @@
               <w:pStyle w:val="Bezodstpw"/>
               <w:spacing w:line="240" w:lineRule="auto"/>
             </w:pPr>
+            <w:r>
+              <w:t xml:space="preserve">Sygnał podpięty do </w:t>
+            </w:r>
+            <w:proofErr w:type="spellStart"/>
+            <w:r>
+              <w:t>godlpinów</w:t>
+            </w:r>
+            <w:proofErr w:type="spellEnd"/>
           </w:p>
         </w:tc>
       </w:tr>
@@ -3622,6 +3718,9 @@
               <w:pStyle w:val="Bezodstpw"/>
               <w:spacing w:line="240" w:lineRule="auto"/>
             </w:pPr>
+            <w:r>
+              <w:t>Sterowanie PWM tranzystora / drivera</w:t>
+            </w:r>
           </w:p>
         </w:tc>
       </w:tr>
@@ -3786,6 +3885,9 @@
               <w:pStyle w:val="Bezodstpw"/>
               <w:spacing w:line="240" w:lineRule="auto"/>
             </w:pPr>
+            <w:r>
+              <w:t>Zadaje stan binarny przełącznikiem</w:t>
+            </w:r>
           </w:p>
         </w:tc>
       </w:tr>
@@ -3840,6 +3942,9 @@
               <w:pStyle w:val="Bezodstpw"/>
               <w:spacing w:line="240" w:lineRule="auto"/>
             </w:pPr>
+            <w:r>
+              <w:t>Zadaje stan binarny przełącznikiem</w:t>
+            </w:r>
           </w:p>
         </w:tc>
       </w:tr>
@@ -3894,6 +3999,9 @@
               <w:pStyle w:val="Bezodstpw"/>
               <w:spacing w:line="240" w:lineRule="auto"/>
             </w:pPr>
+            <w:r>
+              <w:t>Zadaje stan binarny przełącznikiem</w:t>
+            </w:r>
           </w:p>
         </w:tc>
       </w:tr>
@@ -3948,6 +4056,9 @@
               <w:pStyle w:val="Bezodstpw"/>
               <w:spacing w:line="240" w:lineRule="auto"/>
             </w:pPr>
+            <w:r>
+              <w:t>Zadaje stan binarny przełącznikiem</w:t>
+            </w:r>
           </w:p>
         </w:tc>
       </w:tr>
@@ -4002,6 +4113,9 @@
               <w:pStyle w:val="Bezodstpw"/>
               <w:spacing w:line="240" w:lineRule="auto"/>
             </w:pPr>
+            <w:r>
+              <w:t>Prezentuje stan binarny za pomocą diody</w:t>
+            </w:r>
           </w:p>
         </w:tc>
       </w:tr>
@@ -4056,6 +4170,9 @@
               <w:pStyle w:val="Bezodstpw"/>
               <w:spacing w:line="240" w:lineRule="auto"/>
             </w:pPr>
+            <w:r>
+              <w:t>Prezentuje stan binarny za pomocą diody</w:t>
+            </w:r>
           </w:p>
         </w:tc>
       </w:tr>
@@ -4110,6 +4227,9 @@
               <w:pStyle w:val="Bezodstpw"/>
               <w:spacing w:line="240" w:lineRule="auto"/>
             </w:pPr>
+            <w:r>
+              <w:t>Prezentuje stan binarny za pomocą diody</w:t>
+            </w:r>
           </w:p>
         </w:tc>
       </w:tr>
@@ -4164,6 +4284,9 @@
               <w:pStyle w:val="Bezodstpw"/>
               <w:spacing w:line="240" w:lineRule="auto"/>
             </w:pPr>
+            <w:r>
+              <w:t>Prezentuje stan binarny za pomocą diody</w:t>
+            </w:r>
           </w:p>
         </w:tc>
       </w:tr>
@@ -4202,9 +4325,11 @@
           </w:tcPr>
           <w:p>
             <w:pPr>
-              <w:pStyle w:val="Bezodstpw"/>
-              <w:spacing w:line="240" w:lineRule="auto"/>
-            </w:pPr>
+              <w:spacing w:line="240" w:lineRule="auto"/>
+            </w:pPr>
+            <w:r>
+              <w:t>Wyjście</w:t>
+            </w:r>
           </w:p>
         </w:tc>
         <w:tc>
@@ -4216,6 +4341,9 @@
               <w:pStyle w:val="Bezodstpw"/>
               <w:spacing w:line="240" w:lineRule="auto"/>
             </w:pPr>
+            <w:r>
+              <w:t>Sterowanie kierunkiem silnika driver IN1</w:t>
+            </w:r>
           </w:p>
         </w:tc>
       </w:tr>
@@ -4254,9 +4382,11 @@
           </w:tcPr>
           <w:p>
             <w:pPr>
-              <w:pStyle w:val="Bezodstpw"/>
-              <w:spacing w:line="240" w:lineRule="auto"/>
-            </w:pPr>
+              <w:spacing w:line="240" w:lineRule="auto"/>
+            </w:pPr>
+            <w:r>
+              <w:t>Wyjście</w:t>
+            </w:r>
           </w:p>
         </w:tc>
         <w:tc>
@@ -4268,6 +4398,9 @@
               <w:pStyle w:val="Bezodstpw"/>
               <w:spacing w:line="240" w:lineRule="auto"/>
             </w:pPr>
+            <w:r>
+              <w:t>Sterowanie kierunkiem silnika driver IN2</w:t>
+            </w:r>
           </w:p>
         </w:tc>
       </w:tr>
@@ -4309,6 +4442,9 @@
               <w:pStyle w:val="Bezodstpw"/>
               <w:spacing w:line="240" w:lineRule="auto"/>
             </w:pPr>
+            <w:r>
+              <w:t>Wolny</w:t>
+            </w:r>
           </w:p>
         </w:tc>
         <w:tc>
@@ -4320,6 +4456,14 @@
               <w:pStyle w:val="Bezodstpw"/>
               <w:spacing w:line="240" w:lineRule="auto"/>
             </w:pPr>
+            <w:r>
+              <w:t xml:space="preserve">Sygnał podpięty do </w:t>
+            </w:r>
+            <w:proofErr w:type="spellStart"/>
+            <w:r>
+              <w:t>godlpinów</w:t>
+            </w:r>
+            <w:proofErr w:type="spellEnd"/>
           </w:p>
         </w:tc>
       </w:tr>
@@ -4361,6 +4505,9 @@
               <w:pStyle w:val="Bezodstpw"/>
               <w:spacing w:line="240" w:lineRule="auto"/>
             </w:pPr>
+            <w:r>
+              <w:t>Wyjście</w:t>
+            </w:r>
           </w:p>
         </w:tc>
         <w:tc>
@@ -4372,6 +4519,9 @@
               <w:pStyle w:val="Bezodstpw"/>
               <w:spacing w:line="240" w:lineRule="auto"/>
             </w:pPr>
+            <w:r>
+              <w:t>Sterowanie kluczem sygnału cyfrowego</w:t>
+            </w:r>
           </w:p>
         </w:tc>
       </w:tr>
@@ -4413,6 +4563,9 @@
               <w:pStyle w:val="Bezodstpw"/>
               <w:spacing w:line="240" w:lineRule="auto"/>
             </w:pPr>
+            <w:r>
+              <w:t>Wejście</w:t>
+            </w:r>
           </w:p>
         </w:tc>
         <w:tc>
@@ -4424,6 +4577,9 @@
               <w:pStyle w:val="Bezodstpw"/>
               <w:spacing w:line="240" w:lineRule="auto"/>
             </w:pPr>
+            <w:r>
+              <w:t>Wejście licznika impulsów</w:t>
+            </w:r>
           </w:p>
         </w:tc>
       </w:tr>
@@ -4645,12 +4801,14 @@
           <w:b/>
         </w:rPr>
       </w:pPr>
+      <w:bookmarkStart w:id="2" w:name="_Ref436776249"/>
       <w:r>
         <w:rPr>
           <w:b/>
         </w:rPr>
         <w:t>Moduł analogowych sygnałów okresowych</w:t>
       </w:r>
+      <w:bookmarkEnd w:id="2"/>
     </w:p>
     <w:p>
       <w:pPr>
@@ -4658,68 +4816,6 @@
       </w:pPr>
       <w:r>
         <w:t>Moduł analogowych sygnałów okresowych generuje sygnał odkształcony o zmienianym kształcie, struktura przetwarzania została przedstawiona na Rysunku 1.</w:t>
-      </w:r>
-    </w:p>
-    <w:p>
-      <w:pPr>
-        <w:ind w:firstLine="708"/>
-      </w:pPr>
-    </w:p>
-    <w:p>
-      <w:pPr>
-        <w:pStyle w:val="Akapitzlist"/>
-        <w:numPr>
-          <w:ilvl w:val="0"/>
-          <w:numId w:val="20"/>
-        </w:numPr>
-        <w:jc w:val="center"/>
-        <w:rPr>
-          <w:sz w:val="20"/>
-        </w:rPr>
-      </w:pPr>
-      <w:r>
-        <w:rPr>
-          <w:sz w:val="20"/>
-        </w:rPr>
-        <w:t>Struktura modułu analogowych sygnałów okresowych z zaznaczeniem wyprowadzeń.</w:t>
-      </w:r>
-    </w:p>
-    <w:p>
-      <w:pPr>
-        <w:ind w:firstLine="708"/>
-      </w:pPr>
-      <w:r>
-        <w:t xml:space="preserve"> </w:t>
-      </w:r>
-    </w:p>
-    <w:p/>
-    <w:p>
-      <w:pPr>
-        <w:pStyle w:val="Akapitzlist"/>
-        <w:numPr>
-          <w:ilvl w:val="1"/>
-          <w:numId w:val="25"/>
-        </w:numPr>
-        <w:outlineLvl w:val="1"/>
-        <w:rPr>
-          <w:b/>
-        </w:rPr>
-      </w:pPr>
-      <w:bookmarkStart w:id="2" w:name="_Ref427319584"/>
-      <w:r>
-        <w:rPr>
-          <w:b/>
-        </w:rPr>
-        <w:t>Program narzędziowy MAX</w:t>
-      </w:r>
-      <w:bookmarkEnd w:id="2"/>
-    </w:p>
-    <w:p>
-      <w:pPr>
-        <w:ind w:firstLine="708"/>
-      </w:pPr>
-      <w:r>
-        <w:t xml:space="preserve">MAX </w:t>
       </w:r>
     </w:p>
     <w:p>
@@ -4730,12 +4826,11 @@
         <w:rPr>
           <w:noProof/>
         </w:rPr>
-        <w:lastRenderedPageBreak/>
         <w:drawing>
           <wp:inline distT="0" distB="0" distL="0" distR="0">
-            <wp:extent cx="4838242" cy="3196677"/>
-            <wp:effectExtent l="19050" t="0" r="458" b="0"/>
-            <wp:docPr id="20" name="Obraz 20"/>
+            <wp:extent cx="5752465" cy="1610360"/>
+            <wp:effectExtent l="19050" t="0" r="635" b="0"/>
+            <wp:docPr id="2" name="Obraz 5" descr="D:\Marek\Documents\LabVIEW PiWDP instrukcje\Cw0 generator sygnałowy\Mod analog.png"/>
             <wp:cNvGraphicFramePr>
               <a:graphicFrameLocks xmlns:a="http://schemas.openxmlformats.org/drawingml/2006/main" noChangeAspect="1"/>
             </wp:cNvGraphicFramePr>
@@ -4743,7 +4838,7 @@
               <a:graphicData uri="http://schemas.openxmlformats.org/drawingml/2006/picture">
                 <pic:pic xmlns:pic="http://schemas.openxmlformats.org/drawingml/2006/picture">
                   <pic:nvPicPr>
-                    <pic:cNvPr id="0" name="Picture 20"/>
+                    <pic:cNvPr id="0" name="Picture 5" descr="D:\Marek\Documents\LabVIEW PiWDP instrukcje\Cw0 generator sygnałowy\Mod analog.png"/>
                     <pic:cNvPicPr>
                       <a:picLocks noChangeAspect="1" noChangeArrowheads="1"/>
                     </pic:cNvPicPr>
@@ -4758,7 +4853,7 @@
                   <pic:spPr bwMode="auto">
                     <a:xfrm>
                       <a:off x="0" y="0"/>
-                      <a:ext cx="4837919" cy="3196464"/>
+                      <a:ext cx="5752465" cy="1610360"/>
                     </a:xfrm>
                     <a:prstGeom prst="rect">
                       <a:avLst/>
@@ -4790,12 +4885,12 @@
           <w:sz w:val="20"/>
         </w:rPr>
       </w:pPr>
-      <w:bookmarkStart w:id="3" w:name="_Ref427235490"/>
+      <w:bookmarkStart w:id="3" w:name="_Ref436776331"/>
       <w:r>
         <w:rPr>
           <w:sz w:val="20"/>
         </w:rPr>
-        <w:t>Widok okna testowego modułu wejścia analogowego karty NI USB-6210.</w:t>
+        <w:t>Struktura modułu analogowych sygnałów okresowych z zaznaczeniem wyprowadzeń.</w:t>
       </w:r>
       <w:bookmarkEnd w:id="3"/>
     </w:p>
@@ -4804,6 +4899,497 @@
         <w:ind w:firstLine="708"/>
       </w:pPr>
     </w:p>
+    <w:p>
+      <w:pPr>
+        <w:ind w:firstLine="708"/>
+      </w:pPr>
+      <w:r>
+        <w:t xml:space="preserve">Głównym wyjściem układu jest AI1. Wyjście to można skonfigurować jako RSE – wtedy sygnał zawiera składową stałą ponieważ jest </w:t>
+      </w:r>
+      <w:r>
+        <w:t>mierzony</w:t>
+      </w:r>
+      <w:r>
+        <w:t xml:space="preserve"> względem masy całego układu.</w:t>
+      </w:r>
+      <w:r>
+        <w:t xml:space="preserve"> </w:t>
+      </w:r>
+      <w:r>
+        <w:t>Wyjście można także skonfigurować jako różnicowe (</w:t>
+      </w:r>
+      <w:proofErr w:type="spellStart"/>
+      <w:r>
+        <w:rPr>
+          <w:b/>
+        </w:rPr>
+        <w:t>Differential</w:t>
+      </w:r>
+      <w:proofErr w:type="spellEnd"/>
+      <w:r>
+        <w:t xml:space="preserve">), wtedy </w:t>
+      </w:r>
+      <w:r>
+        <w:t>wejście</w:t>
+      </w:r>
+      <w:r>
+        <w:t xml:space="preserve"> AI5 </w:t>
+      </w:r>
+      <w:r>
+        <w:lastRenderedPageBreak/>
+        <w:t>traktowane jest jako ujemny biegun</w:t>
+      </w:r>
+      <w:r>
+        <w:t xml:space="preserve"> (AI1-), ten sam sygnał mierzony jest względem odniesienia równego 2,5V.</w:t>
+      </w:r>
+    </w:p>
+    <w:p>
+      <w:pPr>
+        <w:ind w:firstLine="708"/>
+      </w:pPr>
+      <w:r>
+        <w:t xml:space="preserve">Przykładowe przebiegi sygnału wyjściowego przedstawiono na </w:t>
+      </w:r>
+      <w:r>
+        <w:fldChar w:fldCharType="begin"/>
+      </w:r>
+      <w:r>
+        <w:instrText xml:space="preserve"> REF _Ref436775661 \r \h </w:instrText>
+      </w:r>
+      <w:r>
+        <w:fldChar w:fldCharType="separate"/>
+      </w:r>
+      <w:r>
+        <w:t>Rys. 2</w:t>
+      </w:r>
+      <w:r>
+        <w:fldChar w:fldCharType="end"/>
+      </w:r>
+      <w:r>
+        <w:t xml:space="preserve"> natomiast wyniki transformaty Fouriera na</w:t>
+      </w:r>
+      <w:r>
+        <w:t xml:space="preserve"> </w:t>
+      </w:r>
+      <w:r>
+        <w:fldChar w:fldCharType="begin"/>
+      </w:r>
+      <w:r>
+        <w:instrText xml:space="preserve"> REF _Ref436775829 \r \h </w:instrText>
+      </w:r>
+      <w:r>
+        <w:fldChar w:fldCharType="separate"/>
+      </w:r>
+      <w:r>
+        <w:t>Rys. 3</w:t>
+      </w:r>
+      <w:r>
+        <w:fldChar w:fldCharType="end"/>
+      </w:r>
+      <w:r>
+        <w:t>.</w:t>
+      </w:r>
+    </w:p>
+    <w:tbl>
+      <w:tblPr>
+        <w:tblStyle w:val="Tabela-Siatka"/>
+        <w:tblW w:w="0" w:type="auto"/>
+        <w:tblBorders>
+          <w:top w:val="none" w:sz="0" w:space="0" w:color="auto"/>
+          <w:left w:val="none" w:sz="0" w:space="0" w:color="auto"/>
+          <w:bottom w:val="none" w:sz="0" w:space="0" w:color="auto"/>
+          <w:right w:val="none" w:sz="0" w:space="0" w:color="auto"/>
+          <w:insideH w:val="none" w:sz="0" w:space="0" w:color="auto"/>
+          <w:insideV w:val="none" w:sz="0" w:space="0" w:color="auto"/>
+        </w:tblBorders>
+        <w:tblLook w:val="04A0"/>
+      </w:tblPr>
+      <w:tblGrid>
+        <w:gridCol w:w="4605"/>
+        <w:gridCol w:w="4605"/>
+      </w:tblGrid>
+      <w:tr>
+        <w:tc>
+          <w:tcPr>
+            <w:tcW w:w="4605" w:type="dxa"/>
+          </w:tcPr>
+          <w:p>
+            <w:pPr>
+              <w:spacing w:line="240" w:lineRule="auto"/>
+            </w:pPr>
+            <w:r>
+              <w:t>a)</w:t>
+            </w:r>
+          </w:p>
+          <w:p>
+            <w:pPr>
+              <w:spacing w:line="240" w:lineRule="auto"/>
+            </w:pPr>
+            <w:r>
+              <w:rPr>
+                <w:noProof/>
+              </w:rPr>
+              <w:drawing>
+                <wp:inline distT="0" distB="0" distL="0" distR="0">
+                  <wp:extent cx="2572603" cy="2081283"/>
+                  <wp:effectExtent l="19050" t="0" r="0" b="0"/>
+                  <wp:docPr id="3" name="Obraz 6" descr="D:\6009_signal generator\Generator\ALL0008\F0002TEK.JPG"/>
+                  <wp:cNvGraphicFramePr>
+                    <a:graphicFrameLocks xmlns:a="http://schemas.openxmlformats.org/drawingml/2006/main" noChangeAspect="1"/>
+                  </wp:cNvGraphicFramePr>
+                  <a:graphic xmlns:a="http://schemas.openxmlformats.org/drawingml/2006/main">
+                    <a:graphicData uri="http://schemas.openxmlformats.org/drawingml/2006/picture">
+                      <pic:pic xmlns:pic="http://schemas.openxmlformats.org/drawingml/2006/picture">
+                        <pic:nvPicPr>
+                          <pic:cNvPr id="0" name="Picture 6" descr="D:\6009_signal generator\Generator\ALL0008\F0002TEK.JPG"/>
+                          <pic:cNvPicPr>
+                            <a:picLocks noChangeAspect="1" noChangeArrowheads="1"/>
+                          </pic:cNvPicPr>
+                        </pic:nvPicPr>
+                        <pic:blipFill>
+                          <a:blip r:embed="rId12" cstate="print"/>
+                          <a:srcRect l="2356" t="4202" r="18411" b="10364"/>
+                          <a:stretch>
+                            <a:fillRect/>
+                          </a:stretch>
+                        </pic:blipFill>
+                        <pic:spPr bwMode="auto">
+                          <a:xfrm>
+                            <a:off x="0" y="0"/>
+                            <a:ext cx="2572603" cy="2081283"/>
+                          </a:xfrm>
+                          <a:prstGeom prst="rect">
+                            <a:avLst/>
+                          </a:prstGeom>
+                          <a:noFill/>
+                          <a:ln w="9525">
+                            <a:noFill/>
+                            <a:miter lim="800000"/>
+                            <a:headEnd/>
+                            <a:tailEnd/>
+                          </a:ln>
+                        </pic:spPr>
+                      </pic:pic>
+                    </a:graphicData>
+                  </a:graphic>
+                </wp:inline>
+              </w:drawing>
+            </w:r>
+          </w:p>
+        </w:tc>
+        <w:tc>
+          <w:tcPr>
+            <w:tcW w:w="4605" w:type="dxa"/>
+          </w:tcPr>
+          <w:p>
+            <w:pPr>
+              <w:spacing w:line="240" w:lineRule="auto"/>
+            </w:pPr>
+            <w:r>
+              <w:t>b)</w:t>
+            </w:r>
+          </w:p>
+          <w:p>
+            <w:pPr>
+              <w:spacing w:line="240" w:lineRule="auto"/>
+            </w:pPr>
+            <w:r>
+              <w:rPr>
+                <w:noProof/>
+              </w:rPr>
+              <w:drawing>
+                <wp:inline distT="0" distB="0" distL="0" distR="0">
+                  <wp:extent cx="2553553" cy="2060812"/>
+                  <wp:effectExtent l="19050" t="0" r="0" b="0"/>
+                  <wp:docPr id="7" name="Obraz 7" descr="D:\6009_signal generator\Generator\ALL0006\F0000TEK.JPG"/>
+                  <wp:cNvGraphicFramePr>
+                    <a:graphicFrameLocks xmlns:a="http://schemas.openxmlformats.org/drawingml/2006/main" noChangeAspect="1"/>
+                  </wp:cNvGraphicFramePr>
+                  <a:graphic xmlns:a="http://schemas.openxmlformats.org/drawingml/2006/main">
+                    <a:graphicData uri="http://schemas.openxmlformats.org/drawingml/2006/picture">
+                      <pic:pic xmlns:pic="http://schemas.openxmlformats.org/drawingml/2006/picture">
+                        <pic:nvPicPr>
+                          <pic:cNvPr id="0" name="Picture 7" descr="D:\6009_signal generator\Generator\ALL0006\F0000TEK.JPG"/>
+                          <pic:cNvPicPr>
+                            <a:picLocks noChangeAspect="1" noChangeArrowheads="1"/>
+                          </pic:cNvPicPr>
+                        </pic:nvPicPr>
+                        <pic:blipFill>
+                          <a:blip r:embed="rId13" cstate="print"/>
+                          <a:srcRect l="2986" t="4764" r="18300" b="10598"/>
+                          <a:stretch>
+                            <a:fillRect/>
+                          </a:stretch>
+                        </pic:blipFill>
+                        <pic:spPr bwMode="auto">
+                          <a:xfrm>
+                            <a:off x="0" y="0"/>
+                            <a:ext cx="2553553" cy="2060812"/>
+                          </a:xfrm>
+                          <a:prstGeom prst="rect">
+                            <a:avLst/>
+                          </a:prstGeom>
+                          <a:noFill/>
+                          <a:ln w="9525">
+                            <a:noFill/>
+                            <a:miter lim="800000"/>
+                            <a:headEnd/>
+                            <a:tailEnd/>
+                          </a:ln>
+                        </pic:spPr>
+                      </pic:pic>
+                    </a:graphicData>
+                  </a:graphic>
+                </wp:inline>
+              </w:drawing>
+            </w:r>
+          </w:p>
+        </w:tc>
+      </w:tr>
+    </w:tbl>
+    <w:p>
+      <w:pPr>
+        <w:pStyle w:val="Akapitzlist"/>
+        <w:numPr>
+          <w:ilvl w:val="0"/>
+          <w:numId w:val="20"/>
+        </w:numPr>
+        <w:jc w:val="center"/>
+        <w:rPr>
+          <w:sz w:val="20"/>
+        </w:rPr>
+      </w:pPr>
+      <w:bookmarkStart w:id="4" w:name="_Ref436775661"/>
+      <w:r>
+        <w:rPr>
+          <w:sz w:val="20"/>
+        </w:rPr>
+        <w:t xml:space="preserve">Przebiegi sygnału na </w:t>
+      </w:r>
+      <w:r>
+        <w:rPr>
+          <w:sz w:val="20"/>
+        </w:rPr>
+        <w:t>we</w:t>
+      </w:r>
+      <w:r>
+        <w:rPr>
+          <w:sz w:val="20"/>
+        </w:rPr>
+        <w:t>jściu AI1 w skrajnych ustawieniach potencjometru.</w:t>
+      </w:r>
+      <w:bookmarkEnd w:id="4"/>
+    </w:p>
+    <w:tbl>
+      <w:tblPr>
+        <w:tblStyle w:val="Tabela-Siatka"/>
+        <w:tblW w:w="0" w:type="auto"/>
+        <w:tblBorders>
+          <w:top w:val="none" w:sz="0" w:space="0" w:color="auto"/>
+          <w:left w:val="none" w:sz="0" w:space="0" w:color="auto"/>
+          <w:bottom w:val="none" w:sz="0" w:space="0" w:color="auto"/>
+          <w:right w:val="none" w:sz="0" w:space="0" w:color="auto"/>
+          <w:insideH w:val="none" w:sz="0" w:space="0" w:color="auto"/>
+          <w:insideV w:val="none" w:sz="0" w:space="0" w:color="auto"/>
+        </w:tblBorders>
+        <w:tblLook w:val="04A0"/>
+      </w:tblPr>
+      <w:tblGrid>
+        <w:gridCol w:w="4605"/>
+        <w:gridCol w:w="4605"/>
+      </w:tblGrid>
+      <w:tr>
+        <w:tc>
+          <w:tcPr>
+            <w:tcW w:w="4605" w:type="dxa"/>
+          </w:tcPr>
+          <w:p>
+            <w:pPr>
+              <w:spacing w:line="240" w:lineRule="auto"/>
+            </w:pPr>
+            <w:r>
+              <w:t>a)</w:t>
+            </w:r>
+          </w:p>
+          <w:p>
+            <w:pPr>
+              <w:spacing w:line="240" w:lineRule="auto"/>
+            </w:pPr>
+            <w:r>
+              <w:rPr>
+                <w:noProof/>
+              </w:rPr>
+              <w:drawing>
+                <wp:inline distT="0" distB="0" distL="0" distR="0">
+                  <wp:extent cx="2568793" cy="2067636"/>
+                  <wp:effectExtent l="19050" t="0" r="2957" b="0"/>
+                  <wp:docPr id="14" name="Obraz 8" descr="D:\6009_signal generator\Generator\ALL0004\F0004TEK.JPG"/>
+                  <wp:cNvGraphicFramePr>
+                    <a:graphicFrameLocks xmlns:a="http://schemas.openxmlformats.org/drawingml/2006/main" noChangeAspect="1"/>
+                  </wp:cNvGraphicFramePr>
+                  <a:graphic xmlns:a="http://schemas.openxmlformats.org/drawingml/2006/main">
+                    <a:graphicData uri="http://schemas.openxmlformats.org/drawingml/2006/picture">
+                      <pic:pic xmlns:pic="http://schemas.openxmlformats.org/drawingml/2006/picture">
+                        <pic:nvPicPr>
+                          <pic:cNvPr id="0" name="Picture 8" descr="D:\6009_signal generator\Generator\ALL0004\F0004TEK.JPG"/>
+                          <pic:cNvPicPr>
+                            <a:picLocks noChangeAspect="1" noChangeArrowheads="1"/>
+                          </pic:cNvPicPr>
+                        </pic:nvPicPr>
+                        <pic:blipFill>
+                          <a:blip r:embed="rId14" cstate="print"/>
+                          <a:srcRect l="2983" t="4484" r="17991" b="10598"/>
+                          <a:stretch>
+                            <a:fillRect/>
+                          </a:stretch>
+                        </pic:blipFill>
+                        <pic:spPr bwMode="auto">
+                          <a:xfrm>
+                            <a:off x="0" y="0"/>
+                            <a:ext cx="2568793" cy="2067636"/>
+                          </a:xfrm>
+                          <a:prstGeom prst="rect">
+                            <a:avLst/>
+                          </a:prstGeom>
+                          <a:noFill/>
+                          <a:ln w="9525">
+                            <a:noFill/>
+                            <a:miter lim="800000"/>
+                            <a:headEnd/>
+                            <a:tailEnd/>
+                          </a:ln>
+                        </pic:spPr>
+                      </pic:pic>
+                    </a:graphicData>
+                  </a:graphic>
+                </wp:inline>
+              </w:drawing>
+            </w:r>
+          </w:p>
+        </w:tc>
+        <w:tc>
+          <w:tcPr>
+            <w:tcW w:w="4605" w:type="dxa"/>
+          </w:tcPr>
+          <w:p>
+            <w:pPr>
+              <w:spacing w:line="240" w:lineRule="auto"/>
+            </w:pPr>
+            <w:r>
+              <w:t>b)</w:t>
+            </w:r>
+          </w:p>
+          <w:p>
+            <w:pPr>
+              <w:spacing w:line="240" w:lineRule="auto"/>
+            </w:pPr>
+            <w:r>
+              <w:rPr>
+                <w:noProof/>
+              </w:rPr>
+              <w:drawing>
+                <wp:inline distT="0" distB="0" distL="0" distR="0">
+                  <wp:extent cx="2575617" cy="2053988"/>
+                  <wp:effectExtent l="19050" t="0" r="0" b="0"/>
+                  <wp:docPr id="15" name="Obraz 9" descr="D:\6009_signal generator\Generator\ALL0005\F0005TEK.JPG"/>
+                  <wp:cNvGraphicFramePr>
+                    <a:graphicFrameLocks xmlns:a="http://schemas.openxmlformats.org/drawingml/2006/main" noChangeAspect="1"/>
+                  </wp:cNvGraphicFramePr>
+                  <a:graphic xmlns:a="http://schemas.openxmlformats.org/drawingml/2006/main">
+                    <a:graphicData uri="http://schemas.openxmlformats.org/drawingml/2006/picture">
+                      <pic:pic xmlns:pic="http://schemas.openxmlformats.org/drawingml/2006/picture">
+                        <pic:nvPicPr>
+                          <pic:cNvPr id="0" name="Picture 9" descr="D:\6009_signal generator\Generator\ALL0005\F0005TEK.JPG"/>
+                          <pic:cNvPicPr>
+                            <a:picLocks noChangeAspect="1" noChangeArrowheads="1"/>
+                          </pic:cNvPicPr>
+                        </pic:nvPicPr>
+                        <pic:blipFill>
+                          <a:blip r:embed="rId15" cstate="print"/>
+                          <a:srcRect l="2773" t="4764" r="17991" b="10878"/>
+                          <a:stretch>
+                            <a:fillRect/>
+                          </a:stretch>
+                        </pic:blipFill>
+                        <pic:spPr bwMode="auto">
+                          <a:xfrm>
+                            <a:off x="0" y="0"/>
+                            <a:ext cx="2575617" cy="2053988"/>
+                          </a:xfrm>
+                          <a:prstGeom prst="rect">
+                            <a:avLst/>
+                          </a:prstGeom>
+                          <a:noFill/>
+                          <a:ln w="9525">
+                            <a:noFill/>
+                            <a:miter lim="800000"/>
+                            <a:headEnd/>
+                            <a:tailEnd/>
+                          </a:ln>
+                        </pic:spPr>
+                      </pic:pic>
+                    </a:graphicData>
+                  </a:graphic>
+                </wp:inline>
+              </w:drawing>
+            </w:r>
+          </w:p>
+        </w:tc>
+      </w:tr>
+    </w:tbl>
+    <w:p>
+      <w:pPr>
+        <w:pStyle w:val="Akapitzlist"/>
+        <w:numPr>
+          <w:ilvl w:val="0"/>
+          <w:numId w:val="20"/>
+        </w:numPr>
+        <w:jc w:val="center"/>
+        <w:rPr>
+          <w:sz w:val="20"/>
+        </w:rPr>
+      </w:pPr>
+      <w:bookmarkStart w:id="5" w:name="_Ref436775829"/>
+      <w:r>
+        <w:rPr>
+          <w:sz w:val="20"/>
+        </w:rPr>
+        <w:t>Transformata Fouriera</w:t>
+      </w:r>
+      <w:r>
+        <w:rPr>
+          <w:sz w:val="20"/>
+        </w:rPr>
+        <w:t xml:space="preserve"> </w:t>
+      </w:r>
+      <w:r>
+        <w:rPr>
+          <w:sz w:val="20"/>
+        </w:rPr>
+        <w:t>na we</w:t>
+      </w:r>
+      <w:r>
+        <w:rPr>
+          <w:sz w:val="20"/>
+        </w:rPr>
+        <w:t>jściu AI1 w skrajnych ustawieniach potencjometru.</w:t>
+      </w:r>
+      <w:bookmarkEnd w:id="5"/>
+    </w:p>
+    <w:p>
+      <w:pPr>
+        <w:ind w:firstLine="708"/>
+      </w:pPr>
+    </w:p>
+    <w:p>
+      <w:pPr>
+        <w:ind w:firstLine="708"/>
+      </w:pPr>
+      <w:r>
+        <w:t>Moduł posiada także dwa dodatkowe wyjścia AI2 oraz AI6, skonfigurowane jako RSE, do których podpięto odpowiednio wyjście sygnału odkształconego niezaszumionego bezpośrednio za filtrem oraz sygnału wyjściowego z generatora szumu.</w:t>
+      </w:r>
+    </w:p>
+    <w:p/>
     <w:p>
       <w:pPr>
         <w:pStyle w:val="Akapitzlist"/>
@@ -4816,231 +5402,145 @@
           <w:b/>
         </w:rPr>
       </w:pPr>
-      <w:bookmarkStart w:id="4" w:name="_Ref427319591"/>
+      <w:bookmarkStart w:id="6" w:name="_Ref427319584"/>
       <w:r>
         <w:rPr>
           <w:b/>
         </w:rPr>
-        <w:t>Konfiguracja zadania pomiarowego za pomocą kreatora</w:t>
-      </w:r>
-      <w:bookmarkEnd w:id="4"/>
-    </w:p>
-    <w:p>
-      <w:pPr>
-        <w:ind w:firstLine="708"/>
-      </w:pPr>
-      <w:r>
-        <w:t>Zadanie pomiarowe (</w:t>
-      </w:r>
-      <w:proofErr w:type="spellStart"/>
+        <w:t xml:space="preserve">Moduł </w:t>
+      </w:r>
       <w:r>
         <w:rPr>
           <w:b/>
         </w:rPr>
-        <w:t>Task</w:t>
-      </w:r>
-      <w:proofErr w:type="spellEnd"/>
-      <w:r>
-        <w:t xml:space="preserve">) można skonfigurować zarówno w programie MAX jak i środowisku LabVIEW na kilka sposobów. Najprostszym z nich jest użycie kreatora. W tym celu, w programie MAX należy zaznaczyć kartę DAQ, dla której zadanie będzie konfigurowane a następnie wybrać </w:t>
-      </w:r>
-      <w:proofErr w:type="spellStart"/>
-      <w:r>
+        <w:t>analogowych sygnałów nieokresowych</w:t>
+      </w:r>
+      <w:bookmarkEnd w:id="6"/>
+    </w:p>
+    <w:p>
+      <w:pPr>
+        <w:ind w:firstLine="708"/>
+      </w:pPr>
+    </w:p>
+    <w:p>
+      <w:pPr>
+        <w:ind w:firstLine="708"/>
+      </w:pPr>
+    </w:p>
+    <w:p>
+      <w:pPr>
+        <w:pStyle w:val="Akapitzlist"/>
+        <w:numPr>
+          <w:ilvl w:val="1"/>
+          <w:numId w:val="25"/>
+        </w:numPr>
+        <w:outlineLvl w:val="1"/>
         <w:rPr>
           <w:b/>
         </w:rPr>
-        <w:t>Create</w:t>
-      </w:r>
-      <w:proofErr w:type="spellEnd"/>
+      </w:pPr>
+      <w:bookmarkStart w:id="7" w:name="_Ref436776257"/>
       <w:r>
         <w:rPr>
           <w:b/>
         </w:rPr>
-        <w:t xml:space="preserve"> </w:t>
-      </w:r>
-      <w:proofErr w:type="spellStart"/>
-      <w:r>
+        <w:lastRenderedPageBreak/>
+        <w:t>Moduł wejść cyfrowych</w:t>
+      </w:r>
+      <w:bookmarkEnd w:id="7"/>
+    </w:p>
+    <w:p>
+      <w:pPr>
+        <w:pStyle w:val="Akapitzlist"/>
+        <w:ind w:left="792"/>
+        <w:outlineLvl w:val="1"/>
         <w:rPr>
           <w:b/>
         </w:rPr>
-        <w:t>Task</w:t>
-      </w:r>
-      <w:proofErr w:type="spellEnd"/>
-      <w:r>
+      </w:pPr>
+    </w:p>
+    <w:p>
+      <w:pPr>
+        <w:pStyle w:val="Akapitzlist"/>
+        <w:numPr>
+          <w:ilvl w:val="1"/>
+          <w:numId w:val="25"/>
+        </w:numPr>
+        <w:outlineLvl w:val="1"/>
         <w:rPr>
           <w:b/>
         </w:rPr>
-        <w:t>…</w:t>
-      </w:r>
-      <w:r>
-        <w:t xml:space="preserve"> i postępować zgodnie z kolejnymi krokami kreatora.</w:t>
-      </w:r>
+      </w:pPr>
+      <w:bookmarkStart w:id="8" w:name="_Ref436776262"/>
+      <w:r>
+        <w:rPr>
+          <w:b/>
+        </w:rPr>
+        <w:t>Moduł wyjść cyfrowych</w:t>
+      </w:r>
+      <w:bookmarkEnd w:id="8"/>
+    </w:p>
+    <w:p>
+      <w:pPr>
+        <w:pStyle w:val="Akapitzlist"/>
+        <w:ind w:left="792"/>
+        <w:outlineLvl w:val="1"/>
+        <w:rPr>
+          <w:b/>
+        </w:rPr>
+      </w:pPr>
     </w:p>
     <w:p>
       <w:pPr>
         <w:pStyle w:val="Akapitzlist"/>
         <w:numPr>
-          <w:ilvl w:val="0"/>
-          <w:numId w:val="27"/>
+          <w:ilvl w:val="1"/>
+          <w:numId w:val="25"/>
         </w:numPr>
-        <w:ind w:left="567"/>
-      </w:pPr>
-      <w:r>
-        <w:t>w pierwszym kroku wybór jest pomiędzy generowaniem lub akwizycją sygnału,</w:t>
-      </w:r>
-      <w:r>
-        <w:t xml:space="preserve"> oraz typem (analogowy, analogowy dedykowany dla określonego typu czujnika, cyfrowy, licznikowy),</w:t>
-      </w:r>
+        <w:outlineLvl w:val="1"/>
+        <w:rPr>
+          <w:b/>
+        </w:rPr>
+      </w:pPr>
+      <w:bookmarkStart w:id="9" w:name="_Ref436776266"/>
+      <w:r>
+        <w:rPr>
+          <w:b/>
+        </w:rPr>
+        <w:t>Moduł sterowania silnikiem</w:t>
+      </w:r>
+      <w:bookmarkEnd w:id="9"/>
+    </w:p>
+    <w:p>
+      <w:pPr>
+        <w:pStyle w:val="Akapitzlist"/>
+        <w:ind w:left="792"/>
+        <w:outlineLvl w:val="1"/>
+        <w:rPr>
+          <w:b/>
+        </w:rPr>
+      </w:pPr>
     </w:p>
     <w:p>
       <w:pPr>
         <w:pStyle w:val="Akapitzlist"/>
         <w:numPr>
-          <w:ilvl w:val="0"/>
-          <w:numId w:val="27"/>
+          <w:ilvl w:val="1"/>
+          <w:numId w:val="25"/>
         </w:numPr>
-        <w:ind w:left="567"/>
-      </w:pPr>
-      <w:r>
-        <w:t>w drugim kroku wybieramy dostępne wejścia w</w:t>
-      </w:r>
-      <w:r>
-        <w:t>szystkich kart znajdujących się</w:t>
-      </w:r>
-      <w:r>
-        <w:br/>
-      </w:r>
-      <w:r>
-        <w:t>w systemie, możemy zaznaczyć jedno wejście lub kilka (trzymając przycisk SHIFT zaznaczamy kolejne wejścia np. od ai2 do ai5, trzymając CTRL zaznaczamy wybrane wejścia np. ai1, ai4, ai5),</w:t>
-      </w:r>
-    </w:p>
-    <w:p>
-      <w:pPr>
-        <w:pStyle w:val="Akapitzlist"/>
-        <w:numPr>
-          <w:ilvl w:val="0"/>
-          <w:numId w:val="27"/>
-        </w:numPr>
-        <w:ind w:left="567"/>
-      </w:pPr>
-      <w:r>
-        <w:t>w trzecim kroku (program MAX) nadajemy nazwę, która będzie identyfikowała zadanie,</w:t>
-      </w:r>
-    </w:p>
-    <w:p>
-      <w:pPr>
-        <w:pStyle w:val="Akapitzlist"/>
-        <w:numPr>
-          <w:ilvl w:val="0"/>
-          <w:numId w:val="27"/>
-        </w:numPr>
-        <w:ind w:left="567"/>
-      </w:pPr>
-      <w:r>
-        <w:t xml:space="preserve">w czwartym kroku konfigurujemy typ oraz parametry takiej jak zakres pomiarowy, typ pomiaru (unipolarny, różnicowy), przetwornik (skalę), typ okna, liczbę próbek w oknie, </w:t>
-      </w:r>
-      <w:r>
-        <w:lastRenderedPageBreak/>
-        <w:t>częstotliwość akwizycji (częstotliwość akwizycji razy liczba próbek daje w wyniku rozmiar okna akwizycji), nazwy dla wszystkich kanałów, w zaawansowanych opcjach można konfigurować synchronizację urządzeń DAQ oraz parametry automatycznego logowania do pliku TDMS.</w:t>
-      </w:r>
-    </w:p>
-    <w:p>
-      <w:r>
-        <w:t xml:space="preserve">Widok podstawowego okna konfiguracji przedstawiono na </w:t>
-      </w:r>
-      <w:r>
-        <w:fldChar w:fldCharType="begin"/>
-      </w:r>
-      <w:r>
-        <w:instrText xml:space="preserve"> REF _Ref427315817 \r \h </w:instrText>
-      </w:r>
-      <w:r>
-        <w:fldChar w:fldCharType="separate"/>
-      </w:r>
-      <w:r>
-        <w:t>Rys. 7</w:t>
-      </w:r>
-      <w:r>
-        <w:fldChar w:fldCharType="end"/>
-      </w:r>
-      <w:r>
-        <w:t>.</w:t>
-      </w:r>
-    </w:p>
-    <w:p>
-      <w:pPr>
-        <w:jc w:val="center"/>
-      </w:pPr>
-      <w:r>
+        <w:outlineLvl w:val="1"/>
         <w:rPr>
-          <w:noProof/>
+          <w:b/>
         </w:rPr>
-        <w:drawing>
-          <wp:inline distT="0" distB="0" distL="0" distR="0">
-            <wp:extent cx="3024073" cy="2256813"/>
-            <wp:effectExtent l="19050" t="0" r="4877" b="0"/>
-            <wp:docPr id="8" name="Obraz 6"/>
-            <wp:cNvGraphicFramePr>
-              <a:graphicFrameLocks xmlns:a="http://schemas.openxmlformats.org/drawingml/2006/main" noChangeAspect="1"/>
-            </wp:cNvGraphicFramePr>
-            <a:graphic xmlns:a="http://schemas.openxmlformats.org/drawingml/2006/main">
-              <a:graphicData uri="http://schemas.openxmlformats.org/drawingml/2006/picture">
-                <pic:pic xmlns:pic="http://schemas.openxmlformats.org/drawingml/2006/picture">
-                  <pic:nvPicPr>
-                    <pic:cNvPr id="0" name="Picture 6"/>
-                    <pic:cNvPicPr>
-                      <a:picLocks noChangeAspect="1" noChangeArrowheads="1"/>
-                    </pic:cNvPicPr>
-                  </pic:nvPicPr>
-                  <pic:blipFill>
-                    <a:blip r:embed="rId12" cstate="print"/>
-                    <a:srcRect/>
-                    <a:stretch>
-                      <a:fillRect/>
-                    </a:stretch>
-                  </pic:blipFill>
-                  <pic:spPr bwMode="auto">
-                    <a:xfrm>
-                      <a:off x="0" y="0"/>
-                      <a:ext cx="3023960" cy="2256729"/>
-                    </a:xfrm>
-                    <a:prstGeom prst="rect">
-                      <a:avLst/>
-                    </a:prstGeom>
-                    <a:noFill/>
-                    <a:ln w="9525">
-                      <a:noFill/>
-                      <a:miter lim="800000"/>
-                      <a:headEnd/>
-                      <a:tailEnd/>
-                    </a:ln>
-                  </pic:spPr>
-                </pic:pic>
-              </a:graphicData>
-            </a:graphic>
-          </wp:inline>
-        </w:drawing>
-      </w:r>
-    </w:p>
-    <w:p>
-      <w:pPr>
-        <w:pStyle w:val="Akapitzlist"/>
-        <w:numPr>
-          <w:ilvl w:val="0"/>
-          <w:numId w:val="20"/>
-        </w:numPr>
-        <w:jc w:val="center"/>
+      </w:pPr>
+      <w:bookmarkStart w:id="10" w:name="_Ref436776271"/>
+      <w:r>
         <w:rPr>
-          <w:sz w:val="20"/>
+          <w:b/>
         </w:rPr>
-      </w:pPr>
-      <w:bookmarkStart w:id="5" w:name="_Ref427315817"/>
-      <w:r>
-        <w:rPr>
-          <w:sz w:val="20"/>
-        </w:rPr>
-        <w:t>Okno konfiguracji kanału analogowego.</w:t>
-      </w:r>
-      <w:bookmarkEnd w:id="5"/>
+        <w:t>Moduł licznika</w:t>
+      </w:r>
+      <w:bookmarkEnd w:id="10"/>
     </w:p>
     <w:p/>
     <w:p>
@@ -5055,14 +5555,14 @@
           <w:b/>
         </w:rPr>
       </w:pPr>
-      <w:bookmarkStart w:id="6" w:name="_Ref427319602"/>
+      <w:bookmarkStart w:id="11" w:name="_Ref427319602"/>
       <w:r>
         <w:rPr>
           <w:b/>
         </w:rPr>
         <w:t>LABORATORYJNE STANOWISKO BADAWCZE</w:t>
       </w:r>
-      <w:bookmarkEnd w:id="6"/>
+      <w:bookmarkEnd w:id="11"/>
     </w:p>
     <w:p>
       <w:pPr>
@@ -5076,14 +5576,14 @@
           <w:b/>
         </w:rPr>
       </w:pPr>
-      <w:bookmarkStart w:id="7" w:name="_Ref427319607"/>
+      <w:bookmarkStart w:id="12" w:name="_Ref427319607"/>
       <w:r>
         <w:rPr>
           <w:b/>
         </w:rPr>
         <w:t>Obiekt badany</w:t>
       </w:r>
-      <w:bookmarkEnd w:id="7"/>
+      <w:bookmarkEnd w:id="12"/>
     </w:p>
     <w:p>
       <w:pPr>
@@ -5104,7 +5604,7 @@
         <w:rPr>
           <w:szCs w:val="22"/>
         </w:rPr>
-        <w:t>Oprogramowanie narzędziowe MAX</w:t>
+        <w:t>Karta generatora sygnałów</w:t>
       </w:r>
       <w:r>
         <w:rPr>
@@ -5134,29 +5634,24 @@
           <w:b/>
         </w:rPr>
       </w:pPr>
-      <w:bookmarkStart w:id="8" w:name="_Ref427319615"/>
+      <w:bookmarkStart w:id="13" w:name="_Ref427319615"/>
       <w:r>
         <w:rPr>
           <w:b/>
         </w:rPr>
         <w:t>Urządzenia dodatkowe</w:t>
       </w:r>
-      <w:bookmarkEnd w:id="8"/>
+      <w:bookmarkEnd w:id="13"/>
     </w:p>
     <w:p>
       <w:r>
         <w:t xml:space="preserve">- </w:t>
       </w:r>
       <w:r>
-        <w:t>Karta pomiarowa DAQ: NI USB-6009 wraz z generatorem sygnałów mieszanych</w:t>
+        <w:t>Karta pomiarowa DAQ: NI USB-6009</w:t>
       </w:r>
       <w:r>
         <w:t>,</w:t>
-      </w:r>
-    </w:p>
-    <w:p>
-      <w:r>
-        <w:t>- Symulowana karta pomiarowa NI USB-6210,</w:t>
       </w:r>
     </w:p>
     <w:p>
@@ -5176,14 +5671,14 @@
           <w:b/>
         </w:rPr>
       </w:pPr>
-      <w:bookmarkStart w:id="9" w:name="_Ref427319621"/>
+      <w:bookmarkStart w:id="14" w:name="_Ref427319621"/>
       <w:r>
         <w:rPr>
           <w:b/>
         </w:rPr>
         <w:t>Oprogramowanie</w:t>
       </w:r>
-      <w:bookmarkEnd w:id="9"/>
+      <w:bookmarkEnd w:id="14"/>
     </w:p>
     <w:p>
       <w:pPr>
@@ -5255,7 +5750,7 @@
           <w:b/>
         </w:rPr>
       </w:pPr>
-      <w:bookmarkStart w:id="10" w:name="_Ref427319634"/>
+      <w:bookmarkStart w:id="15" w:name="_Ref427319634"/>
       <w:r>
         <w:rPr>
           <w:b/>
@@ -5268,7 +5763,7 @@
         </w:rPr>
         <w:t xml:space="preserve"> – WYKAZ ZADAŃ DO REALIZACJI</w:t>
       </w:r>
-      <w:bookmarkEnd w:id="10"/>
+      <w:bookmarkEnd w:id="15"/>
     </w:p>
     <w:p>
       <w:pPr>
@@ -5302,7 +5797,6 @@
         <w:ind w:left="360"/>
       </w:pPr>
       <w:r>
-        <w:lastRenderedPageBreak/>
         <w:t>- podpiąć kartę DAQ i zaczekać na jej zgłoszenie w systemie,</w:t>
       </w:r>
     </w:p>
@@ -5402,6 +5896,7 @@
         <w:ind w:left="360"/>
       </w:pPr>
       <w:r>
+        <w:lastRenderedPageBreak/>
         <w:t xml:space="preserve">- zapisać najlepsze </w:t>
       </w:r>
       <w:r>
@@ -5673,7 +6168,7 @@
           <w:b/>
         </w:rPr>
       </w:pPr>
-      <w:bookmarkStart w:id="11" w:name="_Ref427319642"/>
+      <w:bookmarkStart w:id="16" w:name="_Ref427319642"/>
       <w:r>
         <w:rPr>
           <w:b/>
@@ -5687,7 +6182,7 @@
         </w:rPr>
         <w:t>– Przygotowanie symulowanej karty DAQ</w:t>
       </w:r>
-      <w:bookmarkEnd w:id="11"/>
+      <w:bookmarkEnd w:id="16"/>
     </w:p>
     <w:p>
       <w:r>
@@ -5739,7 +6234,7 @@
                     </pic:cNvPicPr>
                   </pic:nvPicPr>
                   <pic:blipFill>
-                    <a:blip r:embed="rId13" cstate="print"/>
+                    <a:blip r:embed="rId16" cstate="print"/>
                     <a:srcRect/>
                     <a:stretch>
                       <a:fillRect/>
@@ -5855,7 +6350,7 @@
                     </pic:cNvPicPr>
                   </pic:nvPicPr>
                   <pic:blipFill>
-                    <a:blip r:embed="rId14" cstate="print"/>
+                    <a:blip r:embed="rId17" cstate="print"/>
                     <a:srcRect/>
                     <a:stretch>
                       <a:fillRect/>
@@ -5935,7 +6430,7 @@
                     </pic:cNvPicPr>
                   </pic:nvPicPr>
                   <pic:blipFill>
-                    <a:blip r:embed="rId15" cstate="print"/>
+                    <a:blip r:embed="rId18" cstate="print"/>
                     <a:srcRect/>
                     <a:stretch>
                       <a:fillRect/>
@@ -6008,7 +6503,7 @@
           <w:b/>
         </w:rPr>
       </w:pPr>
-      <w:bookmarkStart w:id="12" w:name="_Ref427319682"/>
+      <w:bookmarkStart w:id="17" w:name="_Ref427319682"/>
       <w:r>
         <w:rPr>
           <w:b/>
@@ -6016,7 +6511,7 @@
         <w:lastRenderedPageBreak/>
         <w:t>RAPORT</w:t>
       </w:r>
-      <w:bookmarkEnd w:id="12"/>
+      <w:bookmarkEnd w:id="17"/>
     </w:p>
     <w:p>
       <w:r>
@@ -6061,14 +6556,14 @@
           <w:b/>
         </w:rPr>
       </w:pPr>
-      <w:bookmarkStart w:id="13" w:name="_Ref427319687"/>
+      <w:bookmarkStart w:id="18" w:name="_Ref427319687"/>
       <w:r>
         <w:rPr>
           <w:b/>
         </w:rPr>
         <w:t>PYTANIA</w:t>
       </w:r>
-      <w:bookmarkEnd w:id="13"/>
+      <w:bookmarkEnd w:id="18"/>
     </w:p>
     <w:p>
       <w:r>
@@ -6851,9 +7346,9 @@
       </w:pPr>
     </w:p>
     <w:sectPr>
-      <w:headerReference w:type="default" r:id="rId16"/>
-      <w:footerReference w:type="even" r:id="rId17"/>
-      <w:footerReference w:type="default" r:id="rId18"/>
+      <w:headerReference w:type="default" r:id="rId19"/>
+      <w:footerReference w:type="even" r:id="rId20"/>
+      <w:footerReference w:type="default" r:id="rId21"/>
       <w:pgSz w:w="11906" w:h="16838" w:code="9"/>
       <w:pgMar w:top="1418" w:right="1418" w:bottom="1418" w:left="1418" w:header="709" w:footer="709" w:gutter="0"/>
       <w:cols w:space="708"/>
@@ -6954,7 +7449,7 @@
         <w:rStyle w:val="Numerstrony"/>
         <w:noProof/>
       </w:rPr>
-      <w:t>4</w:t>
+      <w:t>2</w:t>
     </w:r>
     <w:r>
       <w:rPr>
@@ -7133,7 +7628,7 @@
               <v:shape id="_x0000_i1025" type="#_x0000_t75" style="width:17.2pt;height:26.85pt" o:ole="">
                 <v:imagedata r:id="rId1" o:title=""/>
               </v:shape>
-              <o:OLEObject Type="Embed" ProgID="CorelDRAW.Graphic.11" ShapeID="_x0000_i1025" DrawAspect="Content" ObjectID="_1509983635" r:id="rId2"/>
+              <o:OLEObject Type="Embed" ProgID="CorelDRAW.Graphic.11" ShapeID="_x0000_i1025" DrawAspect="Content" ObjectID="_1510518284" r:id="rId2"/>
             </w:object>
           </w:r>
         </w:p>
@@ -9506,6 +10001,95 @@
     </w:lvl>
   </w:abstractNum>
   <w:abstractNum w:abstractNumId="19">
+    <w:nsid w:val="48C60B07"/>
+    <w:multiLevelType w:val="hybridMultilevel"/>
+    <w:tmpl w:val="39642ED2"/>
+    <w:lvl w:ilvl="0" w:tplc="20EC5C26">
+      <w:start w:val="1"/>
+      <w:numFmt w:val="decimal"/>
+      <w:lvlText w:val="Rys. %1."/>
+      <w:lvlJc w:val="left"/>
+      <w:pPr>
+        <w:ind w:left="720" w:hanging="360"/>
+      </w:pPr>
+      <w:rPr>
+        <w:rFonts w:hint="default"/>
+      </w:rPr>
+    </w:lvl>
+    <w:lvl w:ilvl="1" w:tplc="04150019" w:tentative="1">
+      <w:start w:val="1"/>
+      <w:numFmt w:val="lowerLetter"/>
+      <w:lvlText w:val="%2."/>
+      <w:lvlJc w:val="left"/>
+      <w:pPr>
+        <w:ind w:left="1440" w:hanging="360"/>
+      </w:pPr>
+    </w:lvl>
+    <w:lvl w:ilvl="2" w:tplc="0415001B" w:tentative="1">
+      <w:start w:val="1"/>
+      <w:numFmt w:val="lowerRoman"/>
+      <w:lvlText w:val="%3."/>
+      <w:lvlJc w:val="right"/>
+      <w:pPr>
+        <w:ind w:left="2160" w:hanging="180"/>
+      </w:pPr>
+    </w:lvl>
+    <w:lvl w:ilvl="3" w:tplc="0415000F" w:tentative="1">
+      <w:start w:val="1"/>
+      <w:numFmt w:val="decimal"/>
+      <w:lvlText w:val="%4."/>
+      <w:lvlJc w:val="left"/>
+      <w:pPr>
+        <w:ind w:left="2880" w:hanging="360"/>
+      </w:pPr>
+    </w:lvl>
+    <w:lvl w:ilvl="4" w:tplc="04150019" w:tentative="1">
+      <w:start w:val="1"/>
+      <w:numFmt w:val="lowerLetter"/>
+      <w:lvlText w:val="%5."/>
+      <w:lvlJc w:val="left"/>
+      <w:pPr>
+        <w:ind w:left="3600" w:hanging="360"/>
+      </w:pPr>
+    </w:lvl>
+    <w:lvl w:ilvl="5" w:tplc="0415001B" w:tentative="1">
+      <w:start w:val="1"/>
+      <w:numFmt w:val="lowerRoman"/>
+      <w:lvlText w:val="%6."/>
+      <w:lvlJc w:val="right"/>
+      <w:pPr>
+        <w:ind w:left="4320" w:hanging="180"/>
+      </w:pPr>
+    </w:lvl>
+    <w:lvl w:ilvl="6" w:tplc="0415000F" w:tentative="1">
+      <w:start w:val="1"/>
+      <w:numFmt w:val="decimal"/>
+      <w:lvlText w:val="%7."/>
+      <w:lvlJc w:val="left"/>
+      <w:pPr>
+        <w:ind w:left="5040" w:hanging="360"/>
+      </w:pPr>
+    </w:lvl>
+    <w:lvl w:ilvl="7" w:tplc="04150019" w:tentative="1">
+      <w:start w:val="1"/>
+      <w:numFmt w:val="lowerLetter"/>
+      <w:lvlText w:val="%8."/>
+      <w:lvlJc w:val="left"/>
+      <w:pPr>
+        <w:ind w:left="5760" w:hanging="360"/>
+      </w:pPr>
+    </w:lvl>
+    <w:lvl w:ilvl="8" w:tplc="0415001B" w:tentative="1">
+      <w:start w:val="1"/>
+      <w:numFmt w:val="lowerRoman"/>
+      <w:lvlText w:val="%9."/>
+      <w:lvlJc w:val="right"/>
+      <w:pPr>
+        <w:ind w:left="6480" w:hanging="180"/>
+      </w:pPr>
+    </w:lvl>
+  </w:abstractNum>
+  <w:abstractNum w:abstractNumId="20">
     <w:nsid w:val="4A0B58C9"/>
     <w:multiLevelType w:val="hybridMultilevel"/>
     <w:tmpl w:val="CCAEEB10"/>
@@ -9645,7 +10229,7 @@
       </w:rPr>
     </w:lvl>
   </w:abstractNum>
-  <w:abstractNum w:abstractNumId="20">
+  <w:abstractNum w:abstractNumId="21">
     <w:nsid w:val="4A5858A9"/>
     <w:multiLevelType w:val="hybridMultilevel"/>
     <w:tmpl w:val="4EAEBBF6"/>
@@ -9785,7 +10369,7 @@
       </w:rPr>
     </w:lvl>
   </w:abstractNum>
-  <w:abstractNum w:abstractNumId="21">
+  <w:abstractNum w:abstractNumId="22">
     <w:nsid w:val="4F9009AB"/>
     <w:multiLevelType w:val="hybridMultilevel"/>
     <w:tmpl w:val="169246D8"/>
@@ -9925,7 +10509,7 @@
       </w:rPr>
     </w:lvl>
   </w:abstractNum>
-  <w:abstractNum w:abstractNumId="22">
+  <w:abstractNum w:abstractNumId="23">
     <w:nsid w:val="507E2F1A"/>
     <w:multiLevelType w:val="hybridMultilevel"/>
     <w:tmpl w:val="6E92481C"/>
@@ -10038,7 +10622,7 @@
       </w:rPr>
     </w:lvl>
   </w:abstractNum>
-  <w:abstractNum w:abstractNumId="23">
+  <w:abstractNum w:abstractNumId="24">
     <w:nsid w:val="5DC4639E"/>
     <w:multiLevelType w:val="hybridMultilevel"/>
     <w:tmpl w:val="E36C49C2"/>
@@ -10178,7 +10762,7 @@
       </w:rPr>
     </w:lvl>
   </w:abstractNum>
-  <w:abstractNum w:abstractNumId="24">
+  <w:abstractNum w:abstractNumId="25">
     <w:nsid w:val="60FD1859"/>
     <w:multiLevelType w:val="multilevel"/>
     <w:tmpl w:val="0415001F"/>
@@ -10264,7 +10848,7 @@
       </w:pPr>
     </w:lvl>
   </w:abstractNum>
-  <w:abstractNum w:abstractNumId="25">
+  <w:abstractNum w:abstractNumId="26">
     <w:nsid w:val="64F25570"/>
     <w:multiLevelType w:val="hybridMultilevel"/>
     <w:tmpl w:val="FD50839A"/>
@@ -10377,7 +10961,7 @@
       </w:rPr>
     </w:lvl>
   </w:abstractNum>
-  <w:abstractNum w:abstractNumId="26">
+  <w:abstractNum w:abstractNumId="27">
     <w:nsid w:val="6B236F82"/>
     <w:multiLevelType w:val="hybridMultilevel"/>
     <w:tmpl w:val="83FA8456"/>
@@ -10517,7 +11101,7 @@
       </w:rPr>
     </w:lvl>
   </w:abstractNum>
-  <w:abstractNum w:abstractNumId="27">
+  <w:abstractNum w:abstractNumId="28">
     <w:nsid w:val="6BEF740E"/>
     <w:multiLevelType w:val="multilevel"/>
     <w:tmpl w:val="0415001F"/>
@@ -10603,7 +11187,7 @@
       </w:pPr>
     </w:lvl>
   </w:abstractNum>
-  <w:abstractNum w:abstractNumId="28">
+  <w:abstractNum w:abstractNumId="29">
     <w:nsid w:val="73DD34C5"/>
     <w:multiLevelType w:val="hybridMultilevel"/>
     <w:tmpl w:val="67825296"/>
@@ -10716,7 +11300,7 @@
       </w:rPr>
     </w:lvl>
   </w:abstractNum>
-  <w:abstractNum w:abstractNumId="29">
+  <w:abstractNum w:abstractNumId="30">
     <w:nsid w:val="76C66C13"/>
     <w:multiLevelType w:val="hybridMultilevel"/>
     <w:tmpl w:val="CAA49C9A"/>
@@ -10829,7 +11413,7 @@
       </w:pPr>
     </w:lvl>
   </w:abstractNum>
-  <w:abstractNum w:abstractNumId="30">
+  <w:abstractNum w:abstractNumId="31">
     <w:nsid w:val="79B97BDA"/>
     <w:multiLevelType w:val="hybridMultilevel"/>
     <w:tmpl w:val="9D426526"/>
@@ -10942,7 +11526,7 @@
     </w:lvl>
   </w:abstractNum>
   <w:num w:numId="1">
-    <w:abstractNumId w:val="26"/>
+    <w:abstractNumId w:val="27"/>
   </w:num>
   <w:num w:numId="2">
     <w:abstractNumId w:val="17"/>
@@ -10963,7 +11547,7 @@
     <w:abstractNumId w:val="6"/>
   </w:num>
   <w:num w:numId="8">
-    <w:abstractNumId w:val="19"/>
+    <w:abstractNumId w:val="20"/>
   </w:num>
   <w:num w:numId="9">
     <w:abstractNumId w:val="11"/>
@@ -10972,19 +11556,19 @@
     <w:abstractNumId w:val="2"/>
   </w:num>
   <w:num w:numId="11">
-    <w:abstractNumId w:val="21"/>
+    <w:abstractNumId w:val="22"/>
   </w:num>
   <w:num w:numId="12">
-    <w:abstractNumId w:val="23"/>
+    <w:abstractNumId w:val="24"/>
   </w:num>
   <w:num w:numId="13">
-    <w:abstractNumId w:val="29"/>
+    <w:abstractNumId w:val="30"/>
   </w:num>
   <w:num w:numId="14">
     <w:abstractNumId w:val="8"/>
   </w:num>
   <w:num w:numId="15">
-    <w:abstractNumId w:val="20"/>
+    <w:abstractNumId w:val="21"/>
   </w:num>
   <w:num w:numId="16">
     <w:abstractNumId w:val="10"/>
@@ -10993,7 +11577,7 @@
     <w:abstractNumId w:val="3"/>
   </w:num>
   <w:num w:numId="18">
-    <w:abstractNumId w:val="25"/>
+    <w:abstractNumId w:val="26"/>
   </w:num>
   <w:num w:numId="19">
     <w:abstractNumId w:val="15"/>
@@ -11002,7 +11586,7 @@
     <w:abstractNumId w:val="16"/>
   </w:num>
   <w:num w:numId="21">
-    <w:abstractNumId w:val="22"/>
+    <w:abstractNumId w:val="23"/>
   </w:num>
   <w:num w:numId="22">
     <w:abstractNumId w:val="1"/>
@@ -11011,28 +11595,31 @@
     <w:abstractNumId w:val="12"/>
   </w:num>
   <w:num w:numId="24">
-    <w:abstractNumId w:val="24"/>
+    <w:abstractNumId w:val="25"/>
   </w:num>
   <w:num w:numId="25">
-    <w:abstractNumId w:val="27"/>
+    <w:abstractNumId w:val="28"/>
   </w:num>
   <w:num w:numId="26">
     <w:abstractNumId w:val="9"/>
   </w:num>
   <w:num w:numId="27">
-    <w:abstractNumId w:val="28"/>
+    <w:abstractNumId w:val="29"/>
   </w:num>
   <w:num w:numId="28">
     <w:abstractNumId w:val="18"/>
   </w:num>
   <w:num w:numId="29">
-    <w:abstractNumId w:val="30"/>
+    <w:abstractNumId w:val="31"/>
   </w:num>
   <w:num w:numId="30">
     <w:abstractNumId w:val="13"/>
   </w:num>
   <w:num w:numId="31">
     <w:abstractNumId w:val="7"/>
+  </w:num>
+  <w:num w:numId="32">
+    <w:abstractNumId w:val="19"/>
   </w:num>
 </w:numbering>
 </file>
@@ -11717,7 +12304,7 @@
 </file>
 
 <file path=customXml/itemProps1.xml><?xml version="1.0" encoding="utf-8"?>
-<ds:datastoreItem xmlns:ds="http://schemas.openxmlformats.org/officeDocument/2006/customXml" ds:itemID="{124768C4-F96A-4D2D-A474-E27F569E08A6}">
+<ds:datastoreItem xmlns:ds="http://schemas.openxmlformats.org/officeDocument/2006/customXml" ds:itemID="{29E4ABC0-27DB-420B-BA09-DAC8DCB2F215}">
   <ds:schemaRefs>
     <ds:schemaRef ds:uri="http://schemas.openxmlformats.org/officeDocument/2006/bibliography"/>
   </ds:schemaRefs>

</xml_diff>

<commit_message>
Uzupełniono instrukcję 0, dopisano uwagę w instrukcji 11 dodano kod z ćwiczenia 11 (po wykonaniu na zajęciach)
</commit_message>
<xml_diff>
--- a/Cw0 generator sygnałowy/PiWDP0 Generator sygnalowy.docx
+++ b/Cw0 generator sygnałowy/PiWDP0 Generator sygnalowy.docx
@@ -991,13 +991,7 @@
               <w:spacing w:before="120" w:after="120"/>
             </w:pPr>
             <w:r>
-              <w:t>2.</w:t>
-            </w:r>
-            <w:r>
-              <w:t>4</w:t>
-            </w:r>
-            <w:r>
-              <w:t>.</w:t>
+              <w:t>2.4.</w:t>
             </w:r>
           </w:p>
         </w:tc>
@@ -1072,13 +1066,7 @@
               <w:spacing w:before="120" w:after="120"/>
             </w:pPr>
             <w:r>
-              <w:t>2.</w:t>
-            </w:r>
-            <w:r>
-              <w:t>5</w:t>
-            </w:r>
-            <w:r>
-              <w:t>.</w:t>
+              <w:t>2.5.</w:t>
             </w:r>
           </w:p>
         </w:tc>
@@ -1153,13 +1141,7 @@
               <w:spacing w:before="120" w:after="120"/>
             </w:pPr>
             <w:r>
-              <w:t>2.</w:t>
-            </w:r>
-            <w:r>
-              <w:t>6</w:t>
-            </w:r>
-            <w:r>
-              <w:t>.</w:t>
+              <w:t>2.6.</w:t>
             </w:r>
           </w:p>
         </w:tc>
@@ -2432,10 +2414,7 @@
               <w:spacing w:before="120" w:after="120"/>
             </w:pPr>
             <w:r>
-              <w:t>9</w:t>
-            </w:r>
-            <w:r>
-              <w:t>.</w:t>
+              <w:t>9.</w:t>
             </w:r>
           </w:p>
         </w:tc>
@@ -2482,10 +2461,7 @@
               <w:spacing w:before="120" w:after="120"/>
             </w:pPr>
             <w:r>
-              <w:t>10</w:t>
-            </w:r>
-            <w:r>
-              <w:t>.</w:t>
+              <w:t>10.</w:t>
             </w:r>
           </w:p>
         </w:tc>
@@ -4904,7 +4880,16 @@
         <w:ind w:firstLine="708"/>
       </w:pPr>
       <w:r>
-        <w:t xml:space="preserve">Głównym wyjściem układu jest AI1. Wyjście to można skonfigurować jako RSE – wtedy sygnał zawiera składową stałą ponieważ jest </w:t>
+        <w:t xml:space="preserve">Głównym wyjściem układu jest AI1. Wyjście to można skonfigurować jako </w:t>
+      </w:r>
+      <w:r>
+        <w:rPr>
+          <w:b/>
+        </w:rPr>
+        <w:t>RSE</w:t>
+      </w:r>
+      <w:r>
+        <w:t xml:space="preserve"> – wtedy sygnał zawiera składową stałą ponieważ jest </w:t>
       </w:r>
       <w:r>
         <w:t>mierzony</w:t>
@@ -5421,6 +5406,180 @@
       <w:pPr>
         <w:ind w:firstLine="708"/>
       </w:pPr>
+      <w:r>
+        <w:t>Moduł sygnałów analogowych składa się z dwóch czujników temperatury LM35 [5] podpiętych do wejść analogowych AI0 oraz AI4.</w:t>
+      </w:r>
+      <w:r>
+        <w:t xml:space="preserve"> Czujnik mogą być skonfigurowane </w:t>
+      </w:r>
+      <w:r>
+        <w:lastRenderedPageBreak/>
+        <w:t>niezależnie (</w:t>
+      </w:r>
+      <w:r>
+        <w:rPr>
+          <w:b/>
+        </w:rPr>
+        <w:t>RSE</w:t>
+      </w:r>
+      <w:r>
+        <w:t>) lub różnicowo (</w:t>
+      </w:r>
+      <w:proofErr w:type="spellStart"/>
+      <w:r>
+        <w:rPr>
+          <w:b/>
+        </w:rPr>
+        <w:t>Differential</w:t>
+      </w:r>
+      <w:proofErr w:type="spellEnd"/>
+      <w:r>
+        <w:t xml:space="preserve">). Sygnał może być zmieniany „ręcznie” lub automatycznie. Na </w:t>
+      </w:r>
+      <w:r>
+        <w:fldChar w:fldCharType="begin"/>
+      </w:r>
+      <w:r>
+        <w:instrText xml:space="preserve"> REF _Ref439972206 \r \h </w:instrText>
+      </w:r>
+      <w:r>
+        <w:fldChar w:fldCharType="separate"/>
+      </w:r>
+      <w:r>
+        <w:t>Rys. 4</w:t>
+      </w:r>
+      <w:r>
+        <w:fldChar w:fldCharType="end"/>
+      </w:r>
+      <w:r>
+        <w:t xml:space="preserve"> przedstawiono podpięcie czujników LM35 (a) oraz dodatkowy moduł sterowany sygnałem AO1. Sterowanie temperaturą odbywa się za pomocą sygnału PWM. </w:t>
+      </w:r>
+    </w:p>
+    <w:p>
+      <w:pPr>
+        <w:ind w:firstLine="708"/>
+      </w:pPr>
+      <w:r>
+        <w:t>UWAGA!</w:t>
+      </w:r>
+    </w:p>
+    <w:p>
+      <w:pPr>
+        <w:ind w:firstLine="708"/>
+      </w:pPr>
+      <w:r>
+        <w:rPr>
+          <w:b/>
+        </w:rPr>
+        <w:t xml:space="preserve">Moduł wymaga zewnętrznego źródła zasilania </w:t>
+      </w:r>
+      <w:r>
+        <w:rPr>
+          <w:b/>
+        </w:rPr>
+        <w:t>o wydajności 5V i 1A.</w:t>
+      </w:r>
+      <w:r>
+        <w:t xml:space="preserve"> </w:t>
+      </w:r>
+    </w:p>
+    <w:p>
+      <w:pPr>
+        <w:ind w:firstLine="708"/>
+      </w:pPr>
+      <w:r>
+        <w:rPr>
+          <w:noProof/>
+        </w:rPr>
+        <w:drawing>
+          <wp:inline distT="0" distB="0" distL="0" distR="0">
+            <wp:extent cx="3427010" cy="2073456"/>
+            <wp:effectExtent l="19050" t="0" r="1990" b="0"/>
+            <wp:docPr id="1" name="Obraz 4"/>
+            <wp:cNvGraphicFramePr>
+              <a:graphicFrameLocks xmlns:a="http://schemas.openxmlformats.org/drawingml/2006/main" noChangeAspect="1"/>
+            </wp:cNvGraphicFramePr>
+            <a:graphic xmlns:a="http://schemas.openxmlformats.org/drawingml/2006/main">
+              <a:graphicData uri="http://schemas.openxmlformats.org/drawingml/2006/picture">
+                <pic:pic xmlns:pic="http://schemas.openxmlformats.org/drawingml/2006/picture">
+                  <pic:nvPicPr>
+                    <pic:cNvPr id="0" name="Picture 4"/>
+                    <pic:cNvPicPr>
+                      <a:picLocks noChangeAspect="1" noChangeArrowheads="1"/>
+                    </pic:cNvPicPr>
+                  </pic:nvPicPr>
+                  <pic:blipFill>
+                    <a:blip r:embed="rId16" cstate="print"/>
+                    <a:srcRect/>
+                    <a:stretch>
+                      <a:fillRect/>
+                    </a:stretch>
+                  </pic:blipFill>
+                  <pic:spPr bwMode="auto">
+                    <a:xfrm>
+                      <a:off x="0" y="0"/>
+                      <a:ext cx="3427262" cy="2073609"/>
+                    </a:xfrm>
+                    <a:prstGeom prst="rect">
+                      <a:avLst/>
+                    </a:prstGeom>
+                    <a:noFill/>
+                    <a:ln w="9525">
+                      <a:noFill/>
+                      <a:miter lim="800000"/>
+                      <a:headEnd/>
+                      <a:tailEnd/>
+                    </a:ln>
+                  </pic:spPr>
+                </pic:pic>
+              </a:graphicData>
+            </a:graphic>
+          </wp:inline>
+        </w:drawing>
+      </w:r>
+    </w:p>
+    <w:p>
+      <w:pPr>
+        <w:pStyle w:val="Akapitzlist"/>
+        <w:numPr>
+          <w:ilvl w:val="0"/>
+          <w:numId w:val="20"/>
+        </w:numPr>
+        <w:jc w:val="center"/>
+        <w:rPr>
+          <w:sz w:val="20"/>
+        </w:rPr>
+      </w:pPr>
+      <w:bookmarkStart w:id="7" w:name="_Ref439972206"/>
+      <w:r>
+        <w:rPr>
+          <w:sz w:val="20"/>
+        </w:rPr>
+        <w:t>Moduł sygnałów analogowych (a)</w:t>
+      </w:r>
+      <w:r>
+        <w:rPr>
+          <w:sz w:val="20"/>
+        </w:rPr>
+        <w:t>, nagrzewanie czujnika AI0 rezystorem (b)</w:t>
+      </w:r>
+      <w:bookmarkEnd w:id="7"/>
+    </w:p>
+    <w:p>
+      <w:pPr>
+        <w:ind w:firstLine="708"/>
+      </w:pPr>
+    </w:p>
+    <w:p>
+      <w:pPr>
+        <w:ind w:firstLine="708"/>
+      </w:pPr>
+      <w:r>
+        <w:t>Moduł</w:t>
+      </w:r>
+      <w:r>
+        <w:t>, ze sterowaniem z karty umożliwia realizowanie zadania sterowania układu inercyjnego I rzędu.</w:t>
+      </w:r>
     </w:p>
     <w:p>
       <w:pPr>
@@ -5439,24 +5598,61 @@
           <w:b/>
         </w:rPr>
       </w:pPr>
-      <w:bookmarkStart w:id="7" w:name="_Ref436776257"/>
+      <w:bookmarkStart w:id="8" w:name="_Ref436776257"/>
       <w:r>
         <w:rPr>
           <w:b/>
         </w:rPr>
-        <w:lastRenderedPageBreak/>
         <w:t>Moduł wejść cyfrowych</w:t>
       </w:r>
-      <w:bookmarkEnd w:id="7"/>
-    </w:p>
-    <w:p>
-      <w:pPr>
-        <w:pStyle w:val="Akapitzlist"/>
-        <w:ind w:left="792"/>
-        <w:outlineLvl w:val="1"/>
-        <w:rPr>
-          <w:b/>
-        </w:rPr>
+      <w:bookmarkEnd w:id="8"/>
+    </w:p>
+    <w:p>
+      <w:pPr>
+        <w:ind w:firstLine="708"/>
+      </w:pPr>
+      <w:r>
+        <w:t xml:space="preserve">Moduł wejść </w:t>
+      </w:r>
+      <w:r>
+        <w:t xml:space="preserve">cyfrowych zawiera cztery przełączniki przeznaczone do generowania stałych chwilowych wartości logicznych na kanałach P0.0 do P0.3. Zastosowano trójpozycyjne przełączniki o strukturze przełączeń </w:t>
+      </w:r>
+      <w:proofErr w:type="spellStart"/>
+      <w:r>
+        <w:t>ON-OFF</w:t>
+      </w:r>
+      <w:proofErr w:type="spellEnd"/>
+      <w:r>
+        <w:t>-(ON).</w:t>
+      </w:r>
+      <w:r>
+        <w:t xml:space="preserve"> Domyślnie przełączniki przełączone są w pozycję OFF generując wysoki stan logiczny „1”. Pozycje ON oraz (ON) zwierają sygnał cyfrowy do masy generując niski stan logiczny „0”. Pozycja ON jest stabilna natomiast pozycja (ON) jest niestabilna – po puszczeniu dźwigni przełącznika wraca w pozycję OFF.</w:t>
+      </w:r>
+      <w:r>
+        <w:t xml:space="preserve"> Schemat połączeń przedstawiony jest na </w:t>
+      </w:r>
+      <w:r>
+        <w:fldChar w:fldCharType="begin"/>
+      </w:r>
+      <w:r>
+        <w:instrText xml:space="preserve"> REF _Ref439973796 \r \h </w:instrText>
+      </w:r>
+      <w:r>
+        <w:fldChar w:fldCharType="separate"/>
+      </w:r>
+      <w:r>
+        <w:t>Rys. 5</w:t>
+      </w:r>
+      <w:r>
+        <w:fldChar w:fldCharType="end"/>
+      </w:r>
+      <w:r>
+        <w:t xml:space="preserve"> a).</w:t>
+      </w:r>
+    </w:p>
+    <w:p>
+      <w:pPr>
+        <w:ind w:firstLine="708"/>
       </w:pPr>
     </w:p>
     <w:p>
@@ -5471,14 +5667,52 @@
           <w:b/>
         </w:rPr>
       </w:pPr>
-      <w:bookmarkStart w:id="8" w:name="_Ref436776262"/>
+      <w:bookmarkStart w:id="9" w:name="_Ref436776262"/>
       <w:r>
         <w:rPr>
           <w:b/>
         </w:rPr>
         <w:t>Moduł wyjść cyfrowych</w:t>
       </w:r>
-      <w:bookmarkEnd w:id="8"/>
+      <w:bookmarkEnd w:id="9"/>
+    </w:p>
+    <w:p>
+      <w:pPr>
+        <w:ind w:firstLine="708"/>
+      </w:pPr>
+      <w:r>
+        <w:t>Moduł wyjść cyfrowych z</w:t>
+      </w:r>
+      <w:r>
+        <w:t xml:space="preserve">awiera cztery diody LED sygnalizujące stan wysoki. Diody podpięte są do kanałów od P0.4 do P0.7. Schemat połączeń przedstawiony jest na </w:t>
+      </w:r>
+      <w:r>
+        <w:fldChar w:fldCharType="begin"/>
+      </w:r>
+      <w:r>
+        <w:instrText xml:space="preserve"> REF _Ref439973796 \r \h </w:instrText>
+      </w:r>
+      <w:r>
+        <w:fldChar w:fldCharType="separate"/>
+      </w:r>
+      <w:r>
+        <w:t>Rys. 5</w:t>
+      </w:r>
+      <w:r>
+        <w:fldChar w:fldCharType="end"/>
+      </w:r>
+      <w:r>
+        <w:t xml:space="preserve"> b).</w:t>
+      </w:r>
+    </w:p>
+    <w:p>
+      <w:pPr>
+        <w:ind w:firstLine="708"/>
+      </w:pPr>
+      <w:r>
+        <w:lastRenderedPageBreak/>
+        <w:t xml:space="preserve"> </w:t>
+      </w:r>
     </w:p>
     <w:p>
       <w:pPr>
@@ -5488,6 +5722,111 @@
         <w:rPr>
           <w:b/>
         </w:rPr>
+      </w:pPr>
+    </w:p>
+    <w:p>
+      <w:pPr>
+        <w:pStyle w:val="Akapitzlist"/>
+        <w:ind w:left="792"/>
+        <w:outlineLvl w:val="1"/>
+        <w:rPr>
+          <w:b/>
+        </w:rPr>
+      </w:pPr>
+      <w:r>
+        <w:rPr>
+          <w:b/>
+          <w:noProof/>
+        </w:rPr>
+        <w:drawing>
+          <wp:inline distT="0" distB="0" distL="0" distR="0">
+            <wp:extent cx="5085213" cy="2322279"/>
+            <wp:effectExtent l="19050" t="0" r="1137" b="0"/>
+            <wp:docPr id="8" name="Obraz 5"/>
+            <wp:cNvGraphicFramePr>
+              <a:graphicFrameLocks xmlns:a="http://schemas.openxmlformats.org/drawingml/2006/main" noChangeAspect="1"/>
+            </wp:cNvGraphicFramePr>
+            <a:graphic xmlns:a="http://schemas.openxmlformats.org/drawingml/2006/main">
+              <a:graphicData uri="http://schemas.openxmlformats.org/drawingml/2006/picture">
+                <pic:pic xmlns:pic="http://schemas.openxmlformats.org/drawingml/2006/picture">
+                  <pic:nvPicPr>
+                    <pic:cNvPr id="0" name="Picture 5"/>
+                    <pic:cNvPicPr>
+                      <a:picLocks noChangeAspect="1" noChangeArrowheads="1"/>
+                    </pic:cNvPicPr>
+                  </pic:nvPicPr>
+                  <pic:blipFill>
+                    <a:blip r:embed="rId17" cstate="print"/>
+                    <a:srcRect/>
+                    <a:stretch>
+                      <a:fillRect/>
+                    </a:stretch>
+                  </pic:blipFill>
+                  <pic:spPr bwMode="auto">
+                    <a:xfrm>
+                      <a:off x="0" y="0"/>
+                      <a:ext cx="5084828" cy="2322103"/>
+                    </a:xfrm>
+                    <a:prstGeom prst="rect">
+                      <a:avLst/>
+                    </a:prstGeom>
+                    <a:noFill/>
+                    <a:ln w="9525">
+                      <a:noFill/>
+                      <a:miter lim="800000"/>
+                      <a:headEnd/>
+                      <a:tailEnd/>
+                    </a:ln>
+                  </pic:spPr>
+                </pic:pic>
+              </a:graphicData>
+            </a:graphic>
+          </wp:inline>
+        </w:drawing>
+      </w:r>
+    </w:p>
+    <w:p>
+      <w:pPr>
+        <w:pStyle w:val="Akapitzlist"/>
+        <w:numPr>
+          <w:ilvl w:val="0"/>
+          <w:numId w:val="20"/>
+        </w:numPr>
+        <w:jc w:val="center"/>
+        <w:rPr>
+          <w:sz w:val="20"/>
+        </w:rPr>
+      </w:pPr>
+      <w:bookmarkStart w:id="10" w:name="_Ref439973796"/>
+      <w:r>
+        <w:rPr>
+          <w:sz w:val="20"/>
+        </w:rPr>
+        <w:t>Moduł wejść cyfro</w:t>
+      </w:r>
+      <w:r>
+        <w:rPr>
+          <w:sz w:val="20"/>
+        </w:rPr>
+        <w:t>w</w:t>
+      </w:r>
+      <w:r>
+        <w:rPr>
+          <w:sz w:val="20"/>
+        </w:rPr>
+        <w:t>ych</w:t>
+      </w:r>
+      <w:r>
+        <w:rPr>
+          <w:sz w:val="20"/>
+        </w:rPr>
+        <w:t xml:space="preserve"> (a) oraz wyjść cyfrowych (b)</w:t>
+      </w:r>
+      <w:bookmarkEnd w:id="10"/>
+    </w:p>
+    <w:p>
+      <w:pPr>
+        <w:ind w:firstLine="708"/>
       </w:pPr>
     </w:p>
     <w:p>
@@ -5502,23 +5841,285 @@
           <w:b/>
         </w:rPr>
       </w:pPr>
-      <w:bookmarkStart w:id="9" w:name="_Ref436776266"/>
+      <w:bookmarkStart w:id="11" w:name="_Ref436776266"/>
       <w:r>
         <w:rPr>
           <w:b/>
         </w:rPr>
         <w:t>Moduł sterowania silnikiem</w:t>
       </w:r>
-      <w:bookmarkEnd w:id="9"/>
+      <w:bookmarkEnd w:id="11"/>
+    </w:p>
+    <w:p>
+      <w:pPr>
+        <w:ind w:firstLine="708"/>
+      </w:pPr>
+      <w:r>
+        <w:t>Moduł sterowania bazuje na układzie scalonego drivera – mostka H</w:t>
+      </w:r>
+      <w:r>
+        <w:t>:</w:t>
+      </w:r>
+      <w:r>
+        <w:t xml:space="preserve"> L293DD. Umożliwia sterowanie jednym silnikiem prądu stałego w dwóch kierunkach (lub dwoma silnikami w jednym kierunku). Sterowanie kierunkiem  obrotów odbywa się sygnałami cyfrowymi P1.0 i P1.1, natomiast regulację prędkości realizuje sygnał PWM podany na </w:t>
+      </w:r>
+      <w:r>
+        <w:t>wyjście AO1.</w:t>
+      </w:r>
+      <w:r>
+        <w:t xml:space="preserve"> </w:t>
+      </w:r>
+      <w:r>
+        <w:t xml:space="preserve">Na </w:t>
+      </w:r>
+      <w:r>
+        <w:fldChar w:fldCharType="begin"/>
+      </w:r>
+      <w:r>
+        <w:instrText xml:space="preserve"> REF _Ref439977231 \r \h </w:instrText>
+      </w:r>
+      <w:r>
+        <w:fldChar w:fldCharType="separate"/>
+      </w:r>
+      <w:r>
+        <w:t>Rys. 6</w:t>
+      </w:r>
+      <w:r>
+        <w:fldChar w:fldCharType="end"/>
+      </w:r>
+      <w:r>
+        <w:t xml:space="preserve"> oraz </w:t>
+      </w:r>
+      <w:r>
+        <w:fldChar w:fldCharType="begin"/>
+      </w:r>
+      <w:r>
+        <w:instrText xml:space="preserve"> REF _Ref439977239 \r \h </w:instrText>
+      </w:r>
+      <w:r>
+        <w:fldChar w:fldCharType="separate"/>
+      </w:r>
+      <w:r>
+        <w:t>Rys. 7</w:t>
+      </w:r>
+      <w:r>
+        <w:fldChar w:fldCharType="end"/>
+      </w:r>
+      <w:r>
+        <w:t xml:space="preserve"> zostały przedstawione schemat połączeń mostka na karcie sygnałowej (wykonany zgodnie z notą katalogową układu) oraz metody podpięcia silników. Silnik (silniki) należy podpiąć do złącza „SILNIK” natomiast złącze „</w:t>
+      </w:r>
+      <w:proofErr w:type="spellStart"/>
+      <w:r>
+        <w:t>EN_S</w:t>
+      </w:r>
+      <w:proofErr w:type="spellEnd"/>
+      <w:r>
+        <w:t>” umożliwia, za pomocą zwory, przełączenie sterowania między układem zasilania rezystora w module sygnałów analogowych a modułem silnika.</w:t>
+      </w:r>
+    </w:p>
+    <w:p>
+      <w:pPr>
+        <w:ind w:firstLine="708"/>
+      </w:pPr>
+      <w:r>
+        <w:t>UWAGA!</w:t>
+      </w:r>
+    </w:p>
+    <w:p>
+      <w:pPr>
+        <w:ind w:firstLine="708"/>
+      </w:pPr>
+      <w:r>
+        <w:rPr>
+          <w:b/>
+        </w:rPr>
+        <w:t>Moduł wymaga zewnętrznego źródła zasilania o wydajności 5V i 1A.</w:t>
+      </w:r>
+      <w:r>
+        <w:t xml:space="preserve"> </w:t>
+      </w:r>
+    </w:p>
+    <w:p>
+      <w:pPr>
+        <w:ind w:firstLine="708"/>
+      </w:pPr>
+    </w:p>
+    <w:p>
+      <w:pPr>
+        <w:ind w:firstLine="708"/>
+        <w:jc w:val="center"/>
+      </w:pPr>
+      <w:r>
+        <w:rPr>
+          <w:noProof/>
+        </w:rPr>
+        <w:lastRenderedPageBreak/>
+        <w:drawing>
+          <wp:inline distT="0" distB="0" distL="0" distR="0">
+            <wp:extent cx="3461129" cy="2476978"/>
+            <wp:effectExtent l="19050" t="0" r="5971" b="0"/>
+            <wp:docPr id="13" name="Obraz 7"/>
+            <wp:cNvGraphicFramePr>
+              <a:graphicFrameLocks xmlns:a="http://schemas.openxmlformats.org/drawingml/2006/main" noChangeAspect="1"/>
+            </wp:cNvGraphicFramePr>
+            <a:graphic xmlns:a="http://schemas.openxmlformats.org/drawingml/2006/main">
+              <a:graphicData uri="http://schemas.openxmlformats.org/drawingml/2006/picture">
+                <pic:pic xmlns:pic="http://schemas.openxmlformats.org/drawingml/2006/picture">
+                  <pic:nvPicPr>
+                    <pic:cNvPr id="0" name="Picture 7"/>
+                    <pic:cNvPicPr>
+                      <a:picLocks noChangeAspect="1" noChangeArrowheads="1"/>
+                    </pic:cNvPicPr>
+                  </pic:nvPicPr>
+                  <pic:blipFill>
+                    <a:blip r:embed="rId18" cstate="print"/>
+                    <a:srcRect/>
+                    <a:stretch>
+                      <a:fillRect/>
+                    </a:stretch>
+                  </pic:blipFill>
+                  <pic:spPr bwMode="auto">
+                    <a:xfrm>
+                      <a:off x="0" y="0"/>
+                      <a:ext cx="3461264" cy="2477075"/>
+                    </a:xfrm>
+                    <a:prstGeom prst="rect">
+                      <a:avLst/>
+                    </a:prstGeom>
+                    <a:noFill/>
+                    <a:ln w="9525">
+                      <a:noFill/>
+                      <a:miter lim="800000"/>
+                      <a:headEnd/>
+                      <a:tailEnd/>
+                    </a:ln>
+                  </pic:spPr>
+                </pic:pic>
+              </a:graphicData>
+            </a:graphic>
+          </wp:inline>
+        </w:drawing>
+      </w:r>
     </w:p>
     <w:p>
       <w:pPr>
         <w:pStyle w:val="Akapitzlist"/>
-        <w:ind w:left="792"/>
-        <w:outlineLvl w:val="1"/>
-        <w:rPr>
-          <w:b/>
-        </w:rPr>
+        <w:numPr>
+          <w:ilvl w:val="0"/>
+          <w:numId w:val="20"/>
+        </w:numPr>
+        <w:jc w:val="center"/>
+        <w:rPr>
+          <w:sz w:val="20"/>
+        </w:rPr>
+      </w:pPr>
+      <w:bookmarkStart w:id="12" w:name="_Ref439977231"/>
+      <w:r>
+        <w:rPr>
+          <w:sz w:val="20"/>
+        </w:rPr>
+        <w:t>Schemat modułu sterowania silnikiem DC.</w:t>
+      </w:r>
+      <w:bookmarkEnd w:id="12"/>
+    </w:p>
+    <w:p>
+      <w:pPr>
+        <w:ind w:firstLine="708"/>
+      </w:pPr>
+      <w:r>
+        <w:rPr>
+          <w:noProof/>
+        </w:rPr>
+        <w:drawing>
+          <wp:inline distT="0" distB="0" distL="0" distR="0">
+            <wp:extent cx="3699965" cy="2476978"/>
+            <wp:effectExtent l="19050" t="0" r="0" b="0"/>
+            <wp:docPr id="16" name="Obraz 8"/>
+            <wp:cNvGraphicFramePr>
+              <a:graphicFrameLocks xmlns:a="http://schemas.openxmlformats.org/drawingml/2006/main" noChangeAspect="1"/>
+            </wp:cNvGraphicFramePr>
+            <a:graphic xmlns:a="http://schemas.openxmlformats.org/drawingml/2006/main">
+              <a:graphicData uri="http://schemas.openxmlformats.org/drawingml/2006/picture">
+                <pic:pic xmlns:pic="http://schemas.openxmlformats.org/drawingml/2006/picture">
+                  <pic:nvPicPr>
+                    <pic:cNvPr id="0" name="Picture 8"/>
+                    <pic:cNvPicPr>
+                      <a:picLocks noChangeAspect="1" noChangeArrowheads="1"/>
+                    </pic:cNvPicPr>
+                  </pic:nvPicPr>
+                  <pic:blipFill>
+                    <a:blip r:embed="rId19" cstate="print"/>
+                    <a:srcRect/>
+                    <a:stretch>
+                      <a:fillRect/>
+                    </a:stretch>
+                  </pic:blipFill>
+                  <pic:spPr bwMode="auto">
+                    <a:xfrm>
+                      <a:off x="0" y="0"/>
+                      <a:ext cx="3700184" cy="2477124"/>
+                    </a:xfrm>
+                    <a:prstGeom prst="rect">
+                      <a:avLst/>
+                    </a:prstGeom>
+                    <a:noFill/>
+                    <a:ln w="9525">
+                      <a:noFill/>
+                      <a:miter lim="800000"/>
+                      <a:headEnd/>
+                      <a:tailEnd/>
+                    </a:ln>
+                  </pic:spPr>
+                </pic:pic>
+              </a:graphicData>
+            </a:graphic>
+          </wp:inline>
+        </w:drawing>
+      </w:r>
+    </w:p>
+    <w:p>
+      <w:pPr>
+        <w:pStyle w:val="Akapitzlist"/>
+        <w:numPr>
+          <w:ilvl w:val="0"/>
+          <w:numId w:val="20"/>
+        </w:numPr>
+        <w:jc w:val="center"/>
+        <w:rPr>
+          <w:sz w:val="20"/>
+        </w:rPr>
+      </w:pPr>
+      <w:bookmarkStart w:id="13" w:name="_Ref439977239"/>
+      <w:r>
+        <w:rPr>
+          <w:sz w:val="20"/>
+        </w:rPr>
+        <w:t>Układy połączeń jednego oraz dwóch silników do mostka L293DD</w:t>
+      </w:r>
+      <w:bookmarkEnd w:id="13"/>
+      <w:r>
+        <w:rPr>
+          <w:sz w:val="20"/>
+        </w:rPr>
+        <w:t xml:space="preserve"> [6]</w:t>
+      </w:r>
+    </w:p>
+    <w:p>
+      <w:pPr>
+        <w:ind w:firstLine="708"/>
+      </w:pPr>
+    </w:p>
+    <w:p>
+      <w:pPr>
+        <w:ind w:firstLine="708"/>
+      </w:pPr>
+      <w:r>
+        <w:t>Moduł wraz z nieużywanym wyprowadzeniem wejściowym AI3 lub AI7 umożliwia konstrukcję serwonapędu z rezystancyjnym sprzężeniem zwrotnym.</w:t>
+      </w:r>
+    </w:p>
+    <w:p>
+      <w:pPr>
+        <w:ind w:firstLine="708"/>
       </w:pPr>
     </w:p>
     <w:p>
@@ -5533,14 +6134,14 @@
           <w:b/>
         </w:rPr>
       </w:pPr>
-      <w:bookmarkStart w:id="10" w:name="_Ref436776271"/>
+      <w:bookmarkStart w:id="14" w:name="_Ref436776271"/>
       <w:r>
         <w:rPr>
           <w:b/>
         </w:rPr>
         <w:t>Moduł licznika</w:t>
       </w:r>
-      <w:bookmarkEnd w:id="10"/>
+      <w:bookmarkEnd w:id="14"/>
     </w:p>
     <w:p/>
     <w:p>
@@ -5555,14 +6156,14 @@
           <w:b/>
         </w:rPr>
       </w:pPr>
-      <w:bookmarkStart w:id="11" w:name="_Ref427319602"/>
+      <w:bookmarkStart w:id="15" w:name="_Ref427319602"/>
       <w:r>
         <w:rPr>
           <w:b/>
         </w:rPr>
         <w:t>LABORATORYJNE STANOWISKO BADAWCZE</w:t>
       </w:r>
-      <w:bookmarkEnd w:id="11"/>
+      <w:bookmarkEnd w:id="15"/>
     </w:p>
     <w:p>
       <w:pPr>
@@ -5576,14 +6177,14 @@
           <w:b/>
         </w:rPr>
       </w:pPr>
-      <w:bookmarkStart w:id="12" w:name="_Ref427319607"/>
+      <w:bookmarkStart w:id="16" w:name="_Ref427319607"/>
       <w:r>
         <w:rPr>
           <w:b/>
         </w:rPr>
         <w:t>Obiekt badany</w:t>
       </w:r>
-      <w:bookmarkEnd w:id="12"/>
+      <w:bookmarkEnd w:id="16"/>
     </w:p>
     <w:p>
       <w:pPr>
@@ -5634,14 +6235,15 @@
           <w:b/>
         </w:rPr>
       </w:pPr>
-      <w:bookmarkStart w:id="13" w:name="_Ref427319615"/>
+      <w:bookmarkStart w:id="17" w:name="_Ref427319615"/>
       <w:r>
         <w:rPr>
           <w:b/>
         </w:rPr>
+        <w:lastRenderedPageBreak/>
         <w:t>Urządzenia dodatkowe</w:t>
       </w:r>
-      <w:bookmarkEnd w:id="13"/>
+      <w:bookmarkEnd w:id="17"/>
     </w:p>
     <w:p>
       <w:r>
@@ -5671,14 +6273,14 @@
           <w:b/>
         </w:rPr>
       </w:pPr>
-      <w:bookmarkStart w:id="14" w:name="_Ref427319621"/>
+      <w:bookmarkStart w:id="18" w:name="_Ref427319621"/>
       <w:r>
         <w:rPr>
           <w:b/>
         </w:rPr>
         <w:t>Oprogramowanie</w:t>
       </w:r>
-      <w:bookmarkEnd w:id="14"/>
+      <w:bookmarkEnd w:id="18"/>
     </w:p>
     <w:p>
       <w:pPr>
@@ -5750,7 +6352,7 @@
           <w:b/>
         </w:rPr>
       </w:pPr>
-      <w:bookmarkStart w:id="15" w:name="_Ref427319634"/>
+      <w:bookmarkStart w:id="19" w:name="_Ref427319634"/>
       <w:r>
         <w:rPr>
           <w:b/>
@@ -5763,7 +6365,7 @@
         </w:rPr>
         <w:t xml:space="preserve"> – WYKAZ ZADAŃ DO REALIZACJI</w:t>
       </w:r>
-      <w:bookmarkEnd w:id="15"/>
+      <w:bookmarkEnd w:id="19"/>
     </w:p>
     <w:p>
       <w:pPr>
@@ -5896,7 +6498,6 @@
         <w:ind w:left="360"/>
       </w:pPr>
       <w:r>
-        <w:lastRenderedPageBreak/>
         <w:t xml:space="preserve">- zapisać najlepsze </w:t>
       </w:r>
       <w:r>
@@ -6047,6 +6648,7 @@
         <w:ind w:left="360"/>
       </w:pPr>
       <w:r>
+        <w:lastRenderedPageBreak/>
         <w:t>- za pomocą kreatora przygotować zadanie pomiarowe odczytu kanału analogowego dla symulowanej karty DAQ (nazwa zadania „</w:t>
       </w:r>
       <w:proofErr w:type="spellStart"/>
@@ -6168,7 +6770,7 @@
           <w:b/>
         </w:rPr>
       </w:pPr>
-      <w:bookmarkStart w:id="16" w:name="_Ref427319642"/>
+      <w:bookmarkStart w:id="20" w:name="_Ref427319642"/>
       <w:r>
         <w:rPr>
           <w:b/>
@@ -6182,7 +6784,7 @@
         </w:rPr>
         <w:t>– Przygotowanie symulowanej karty DAQ</w:t>
       </w:r>
-      <w:bookmarkEnd w:id="16"/>
+      <w:bookmarkEnd w:id="20"/>
     </w:p>
     <w:p>
       <w:r>
@@ -6234,7 +6836,7 @@
                     </pic:cNvPicPr>
                   </pic:nvPicPr>
                   <pic:blipFill>
-                    <a:blip r:embed="rId16" cstate="print"/>
+                    <a:blip r:embed="rId20" cstate="print"/>
                     <a:srcRect/>
                     <a:stretch>
                       <a:fillRect/>
@@ -6350,7 +6952,7 @@
                     </pic:cNvPicPr>
                   </pic:nvPicPr>
                   <pic:blipFill>
-                    <a:blip r:embed="rId17" cstate="print"/>
+                    <a:blip r:embed="rId21" cstate="print"/>
                     <a:srcRect/>
                     <a:stretch>
                       <a:fillRect/>
@@ -6430,7 +7032,7 @@
                     </pic:cNvPicPr>
                   </pic:nvPicPr>
                   <pic:blipFill>
-                    <a:blip r:embed="rId18" cstate="print"/>
+                    <a:blip r:embed="rId22" cstate="print"/>
                     <a:srcRect/>
                     <a:stretch>
                       <a:fillRect/>
@@ -6503,7 +7105,7 @@
           <w:b/>
         </w:rPr>
       </w:pPr>
-      <w:bookmarkStart w:id="17" w:name="_Ref427319682"/>
+      <w:bookmarkStart w:id="21" w:name="_Ref427319682"/>
       <w:r>
         <w:rPr>
           <w:b/>
@@ -6511,7 +7113,7 @@
         <w:lastRenderedPageBreak/>
         <w:t>RAPORT</w:t>
       </w:r>
-      <w:bookmarkEnd w:id="17"/>
+      <w:bookmarkEnd w:id="21"/>
     </w:p>
     <w:p>
       <w:r>
@@ -6556,14 +7158,14 @@
           <w:b/>
         </w:rPr>
       </w:pPr>
-      <w:bookmarkStart w:id="18" w:name="_Ref427319687"/>
+      <w:bookmarkStart w:id="22" w:name="_Ref427319687"/>
       <w:r>
         <w:rPr>
           <w:b/>
         </w:rPr>
         <w:t>PYTANIA</w:t>
       </w:r>
-      <w:bookmarkEnd w:id="18"/>
+      <w:bookmarkEnd w:id="22"/>
     </w:p>
     <w:p>
       <w:r>
@@ -6791,6 +7393,22 @@
       </w:pPr>
       <w:r>
         <w:t>Nota katalogowa LM35</w:t>
+      </w:r>
+    </w:p>
+    <w:p>
+      <w:pPr>
+        <w:numPr>
+          <w:ilvl w:val="0"/>
+          <w:numId w:val="6"/>
+        </w:numPr>
+        <w:tabs>
+          <w:tab w:val="clear" w:pos="720"/>
+          <w:tab w:val="num" w:pos="360"/>
+        </w:tabs>
+        <w:ind w:left="360"/>
+      </w:pPr>
+      <w:r>
+        <w:t>Nota katalogowa L293D</w:t>
       </w:r>
     </w:p>
     <w:p>
@@ -7346,9 +7964,9 @@
       </w:pPr>
     </w:p>
     <w:sectPr>
-      <w:headerReference w:type="default" r:id="rId19"/>
-      <w:footerReference w:type="even" r:id="rId20"/>
-      <w:footerReference w:type="default" r:id="rId21"/>
+      <w:headerReference w:type="default" r:id="rId23"/>
+      <w:footerReference w:type="even" r:id="rId24"/>
+      <w:footerReference w:type="default" r:id="rId25"/>
       <w:pgSz w:w="11906" w:h="16838" w:code="9"/>
       <w:pgMar w:top="1418" w:right="1418" w:bottom="1418" w:left="1418" w:header="709" w:footer="709" w:gutter="0"/>
       <w:cols w:space="708"/>
@@ -7449,7 +8067,7 @@
         <w:rStyle w:val="Numerstrony"/>
         <w:noProof/>
       </w:rPr>
-      <w:t>2</w:t>
+      <w:t>10</w:t>
     </w:r>
     <w:r>
       <w:rPr>
@@ -7628,7 +8246,7 @@
               <v:shape id="_x0000_i1025" type="#_x0000_t75" style="width:17.2pt;height:26.85pt" o:ole="">
                 <v:imagedata r:id="rId1" o:title=""/>
               </v:shape>
-              <o:OLEObject Type="Embed" ProgID="CorelDRAW.Graphic.11" ShapeID="_x0000_i1025" DrawAspect="Content" ObjectID="_1510518284" r:id="rId2"/>
+              <o:OLEObject Type="Embed" ProgID="CorelDRAW.Graphic.11" ShapeID="_x0000_i1025" DrawAspect="Content" ObjectID="_1513719471" r:id="rId2"/>
             </w:object>
           </w:r>
         </w:p>
@@ -12304,7 +12922,7 @@
 </file>
 
 <file path=customXml/itemProps1.xml><?xml version="1.0" encoding="utf-8"?>
-<ds:datastoreItem xmlns:ds="http://schemas.openxmlformats.org/officeDocument/2006/customXml" ds:itemID="{29E4ABC0-27DB-420B-BA09-DAC8DCB2F215}">
+<ds:datastoreItem xmlns:ds="http://schemas.openxmlformats.org/officeDocument/2006/customXml" ds:itemID="{AA62E72F-35F3-4DB8-8370-26088CD3DF60}">
   <ds:schemaRefs>
     <ds:schemaRef ds:uri="http://schemas.openxmlformats.org/officeDocument/2006/bibliography"/>
   </ds:schemaRefs>

</xml_diff>

<commit_message>
Uzupełnienie wprowadzenia teoretycznego w instrukcji 13 przygotowanie pliku Property i Event.vi demonstrującego właściwości Value i Value (Signaling)
</commit_message>
<xml_diff>
--- a/Cw0 generator sygnałowy/PiWDP0 Generator sygnalowy.docx
+++ b/Cw0 generator sygnałowy/PiWDP0 Generator sygnalowy.docx
@@ -1618,7 +1618,7 @@
               <w:fldChar w:fldCharType="begin"/>
             </w:r>
             <w:r>
-              <w:instrText xml:space="preserve"> REF _Ref427319642 \h </w:instrText>
+              <w:instrText xml:space="preserve"> REF _Ref440745500 \h </w:instrText>
             </w:r>
             <w:r>
               <w:fldChar w:fldCharType="separate"/>
@@ -1633,7 +1633,7 @@
               <w:rPr>
                 <w:b/>
               </w:rPr>
-              <w:t>– Przygotowanie symulowanej karty DAQ</w:t>
+              <w:t>– zliczanie czasu naciśnięcia przycisku na pulpicie</w:t>
             </w:r>
             <w:r>
               <w:fldChar w:fldCharType="end"/>
@@ -1654,7 +1654,7 @@
               <w:fldChar w:fldCharType="begin"/>
             </w:r>
             <w:r>
-              <w:instrText xml:space="preserve"> PAGEREF _Ref427319642 \h </w:instrText>
+              <w:instrText xml:space="preserve"> PAGEREF _Ref440745500 \h </w:instrText>
             </w:r>
             <w:r>
               <w:fldChar w:fldCharType="separate"/>
@@ -1663,7 +1663,7 @@
               <w:rPr>
                 <w:noProof/>
               </w:rPr>
-              <w:t>12</w:t>
+              <w:t>11</w:t>
             </w:r>
             <w:r>
               <w:fldChar w:fldCharType="end"/>
@@ -1741,7 +1741,7 @@
               <w:rPr>
                 <w:noProof/>
               </w:rPr>
-              <w:t>13</w:t>
+              <w:t>12</w:t>
             </w:r>
             <w:r>
               <w:fldChar w:fldCharType="end"/>
@@ -1816,7 +1816,7 @@
               <w:rPr>
                 <w:noProof/>
               </w:rPr>
-              <w:t>13</w:t>
+              <w:t>12</w:t>
             </w:r>
             <w:r>
               <w:fldChar w:fldCharType="end"/>
@@ -2212,6 +2212,52 @@
                 <w:szCs w:val="22"/>
               </w:rPr>
             </w:pPr>
+            <w:r>
+              <w:rPr>
+                <w:sz w:val="22"/>
+                <w:szCs w:val="22"/>
+              </w:rPr>
+              <w:fldChar w:fldCharType="begin"/>
+            </w:r>
+            <w:r>
+              <w:rPr>
+                <w:sz w:val="22"/>
+                <w:szCs w:val="22"/>
+              </w:rPr>
+              <w:instrText xml:space="preserve"> REF _Ref439972206 \h </w:instrText>
+            </w:r>
+            <w:r>
+              <w:rPr>
+                <w:sz w:val="22"/>
+                <w:szCs w:val="22"/>
+              </w:rPr>
+            </w:r>
+            <w:r>
+              <w:rPr>
+                <w:sz w:val="22"/>
+                <w:szCs w:val="22"/>
+              </w:rPr>
+              <w:fldChar w:fldCharType="separate"/>
+            </w:r>
+            <w:r>
+              <w:rPr>
+                <w:sz w:val="20"/>
+              </w:rPr>
+              <w:t>Moduł sygnałów analogowych (a)</w:t>
+            </w:r>
+            <w:r>
+              <w:rPr>
+                <w:sz w:val="20"/>
+              </w:rPr>
+              <w:t>, nagrzewanie czujnika AI0 rezystorem (b)</w:t>
+            </w:r>
+            <w:r>
+              <w:rPr>
+                <w:sz w:val="22"/>
+                <w:szCs w:val="22"/>
+              </w:rPr>
+              <w:fldChar w:fldCharType="end"/>
+            </w:r>
           </w:p>
         </w:tc>
         <w:tc>
@@ -2224,6 +2270,24 @@
               <w:spacing w:before="120" w:after="120"/>
               <w:jc w:val="right"/>
             </w:pPr>
+            <w:r>
+              <w:fldChar w:fldCharType="begin"/>
+            </w:r>
+            <w:r>
+              <w:instrText xml:space="preserve"> PAGEREF _Ref439972206 \h </w:instrText>
+            </w:r>
+            <w:r>
+              <w:fldChar w:fldCharType="separate"/>
+            </w:r>
+            <w:r>
+              <w:rPr>
+                <w:noProof/>
+              </w:rPr>
+              <w:t>6</w:t>
+            </w:r>
+            <w:r>
+              <w:fldChar w:fldCharType="end"/>
+            </w:r>
           </w:p>
         </w:tc>
       </w:tr>
@@ -2255,6 +2319,64 @@
                 <w:szCs w:val="22"/>
               </w:rPr>
             </w:pPr>
+            <w:r>
+              <w:rPr>
+                <w:sz w:val="22"/>
+                <w:szCs w:val="22"/>
+              </w:rPr>
+              <w:fldChar w:fldCharType="begin"/>
+            </w:r>
+            <w:r>
+              <w:rPr>
+                <w:sz w:val="22"/>
+                <w:szCs w:val="22"/>
+              </w:rPr>
+              <w:instrText xml:space="preserve"> REF _Ref439973796 \h </w:instrText>
+            </w:r>
+            <w:r>
+              <w:rPr>
+                <w:sz w:val="22"/>
+                <w:szCs w:val="22"/>
+              </w:rPr>
+            </w:r>
+            <w:r>
+              <w:rPr>
+                <w:sz w:val="22"/>
+                <w:szCs w:val="22"/>
+              </w:rPr>
+              <w:fldChar w:fldCharType="separate"/>
+            </w:r>
+            <w:r>
+              <w:rPr>
+                <w:sz w:val="20"/>
+              </w:rPr>
+              <w:t>Moduł wejść cyfro</w:t>
+            </w:r>
+            <w:r>
+              <w:rPr>
+                <w:sz w:val="20"/>
+              </w:rPr>
+              <w:t>w</w:t>
+            </w:r>
+            <w:r>
+              <w:rPr>
+                <w:sz w:val="20"/>
+              </w:rPr>
+              <w:t>ych</w:t>
+            </w:r>
+            <w:r>
+              <w:rPr>
+                <w:sz w:val="20"/>
+              </w:rPr>
+              <w:t xml:space="preserve"> (a) oraz wyjść cyfrowych (b)</w:t>
+            </w:r>
+            <w:r>
+              <w:rPr>
+                <w:sz w:val="22"/>
+                <w:szCs w:val="22"/>
+              </w:rPr>
+              <w:fldChar w:fldCharType="end"/>
+            </w:r>
           </w:p>
         </w:tc>
         <w:tc>
@@ -2267,6 +2389,24 @@
               <w:spacing w:before="120" w:after="120"/>
               <w:jc w:val="right"/>
             </w:pPr>
+            <w:r>
+              <w:fldChar w:fldCharType="begin"/>
+            </w:r>
+            <w:r>
+              <w:instrText xml:space="preserve"> PAGEREF _Ref439973796 \h </w:instrText>
+            </w:r>
+            <w:r>
+              <w:fldChar w:fldCharType="separate"/>
+            </w:r>
+            <w:r>
+              <w:rPr>
+                <w:noProof/>
+              </w:rPr>
+              <w:t>7</w:t>
+            </w:r>
+            <w:r>
+              <w:fldChar w:fldCharType="end"/>
+            </w:r>
           </w:p>
         </w:tc>
       </w:tr>
@@ -2298,6 +2438,46 @@
                 <w:szCs w:val="22"/>
               </w:rPr>
             </w:pPr>
+            <w:r>
+              <w:rPr>
+                <w:sz w:val="22"/>
+                <w:szCs w:val="22"/>
+              </w:rPr>
+              <w:fldChar w:fldCharType="begin"/>
+            </w:r>
+            <w:r>
+              <w:rPr>
+                <w:sz w:val="22"/>
+                <w:szCs w:val="22"/>
+              </w:rPr>
+              <w:instrText xml:space="preserve"> REF _Ref439977231 \h </w:instrText>
+            </w:r>
+            <w:r>
+              <w:rPr>
+                <w:sz w:val="22"/>
+                <w:szCs w:val="22"/>
+              </w:rPr>
+            </w:r>
+            <w:r>
+              <w:rPr>
+                <w:sz w:val="22"/>
+                <w:szCs w:val="22"/>
+              </w:rPr>
+              <w:fldChar w:fldCharType="separate"/>
+            </w:r>
+            <w:r>
+              <w:rPr>
+                <w:sz w:val="20"/>
+              </w:rPr>
+              <w:t>Schemat modułu sterowania silnikiem DC.</w:t>
+            </w:r>
+            <w:r>
+              <w:rPr>
+                <w:sz w:val="22"/>
+                <w:szCs w:val="22"/>
+              </w:rPr>
+              <w:fldChar w:fldCharType="end"/>
+            </w:r>
           </w:p>
         </w:tc>
         <w:tc>
@@ -2310,6 +2490,24 @@
               <w:spacing w:before="120" w:after="120"/>
               <w:jc w:val="right"/>
             </w:pPr>
+            <w:r>
+              <w:fldChar w:fldCharType="begin"/>
+            </w:r>
+            <w:r>
+              <w:instrText xml:space="preserve"> PAGEREF _Ref439977231 \h </w:instrText>
+            </w:r>
+            <w:r>
+              <w:fldChar w:fldCharType="separate"/>
+            </w:r>
+            <w:r>
+              <w:rPr>
+                <w:noProof/>
+              </w:rPr>
+              <w:t>8</w:t>
+            </w:r>
+            <w:r>
+              <w:fldChar w:fldCharType="end"/>
+            </w:r>
           </w:p>
         </w:tc>
       </w:tr>
@@ -2341,6 +2539,52 @@
                 <w:szCs w:val="22"/>
               </w:rPr>
             </w:pPr>
+            <w:r>
+              <w:rPr>
+                <w:sz w:val="22"/>
+                <w:szCs w:val="22"/>
+              </w:rPr>
+              <w:fldChar w:fldCharType="begin"/>
+            </w:r>
+            <w:r>
+              <w:rPr>
+                <w:sz w:val="22"/>
+                <w:szCs w:val="22"/>
+              </w:rPr>
+              <w:instrText xml:space="preserve"> REF _Ref440746340 \h </w:instrText>
+            </w:r>
+            <w:r>
+              <w:rPr>
+                <w:sz w:val="22"/>
+                <w:szCs w:val="22"/>
+              </w:rPr>
+            </w:r>
+            <w:r>
+              <w:rPr>
+                <w:sz w:val="22"/>
+                <w:szCs w:val="22"/>
+              </w:rPr>
+              <w:fldChar w:fldCharType="separate"/>
+            </w:r>
+            <w:r>
+              <w:rPr>
+                <w:sz w:val="20"/>
+              </w:rPr>
+              <w:t>Układy połączeń jednego oraz dwóch silników do mostka L293DD</w:t>
+            </w:r>
+            <w:r>
+              <w:rPr>
+                <w:sz w:val="20"/>
+              </w:rPr>
+              <w:t xml:space="preserve"> [6]</w:t>
+            </w:r>
+            <w:r>
+              <w:rPr>
+                <w:sz w:val="22"/>
+                <w:szCs w:val="22"/>
+              </w:rPr>
+              <w:fldChar w:fldCharType="end"/>
+            </w:r>
           </w:p>
         </w:tc>
         <w:tc>
@@ -2353,6 +2597,24 @@
               <w:spacing w:before="120" w:after="120"/>
               <w:jc w:val="right"/>
             </w:pPr>
+            <w:r>
+              <w:fldChar w:fldCharType="begin"/>
+            </w:r>
+            <w:r>
+              <w:instrText xml:space="preserve"> PAGEREF _Ref440746340 \h </w:instrText>
+            </w:r>
+            <w:r>
+              <w:fldChar w:fldCharType="separate"/>
+            </w:r>
+            <w:r>
+              <w:rPr>
+                <w:noProof/>
+              </w:rPr>
+              <w:t>8</w:t>
+            </w:r>
+            <w:r>
+              <w:fldChar w:fldCharType="end"/>
+            </w:r>
           </w:p>
         </w:tc>
       </w:tr>
@@ -2388,6 +2650,46 @@
                 <w:szCs w:val="22"/>
               </w:rPr>
             </w:pPr>
+            <w:r>
+              <w:rPr>
+                <w:sz w:val="22"/>
+                <w:szCs w:val="22"/>
+              </w:rPr>
+              <w:fldChar w:fldCharType="begin"/>
+            </w:r>
+            <w:r>
+              <w:rPr>
+                <w:sz w:val="22"/>
+                <w:szCs w:val="22"/>
+              </w:rPr>
+              <w:instrText xml:space="preserve"> REF _Ref440743448 \h </w:instrText>
+            </w:r>
+            <w:r>
+              <w:rPr>
+                <w:sz w:val="22"/>
+                <w:szCs w:val="22"/>
+              </w:rPr>
+            </w:r>
+            <w:r>
+              <w:rPr>
+                <w:sz w:val="22"/>
+                <w:szCs w:val="22"/>
+              </w:rPr>
+              <w:fldChar w:fldCharType="separate"/>
+            </w:r>
+            <w:r>
+              <w:rPr>
+                <w:sz w:val="20"/>
+              </w:rPr>
+              <w:t>Schemat blokowy modułu licznika.</w:t>
+            </w:r>
+            <w:r>
+              <w:rPr>
+                <w:sz w:val="22"/>
+                <w:szCs w:val="22"/>
+              </w:rPr>
+              <w:fldChar w:fldCharType="end"/>
+            </w:r>
           </w:p>
         </w:tc>
         <w:tc>
@@ -2400,6 +2702,24 @@
               <w:spacing w:before="120" w:after="120"/>
               <w:jc w:val="right"/>
             </w:pPr>
+            <w:r>
+              <w:fldChar w:fldCharType="begin"/>
+            </w:r>
+            <w:r>
+              <w:instrText xml:space="preserve"> PAGEREF _Ref440743448 \h </w:instrText>
+            </w:r>
+            <w:r>
+              <w:fldChar w:fldCharType="separate"/>
+            </w:r>
+            <w:r>
+              <w:rPr>
+                <w:noProof/>
+              </w:rPr>
+              <w:t>9</w:t>
+            </w:r>
+            <w:r>
+              <w:fldChar w:fldCharType="end"/>
+            </w:r>
           </w:p>
         </w:tc>
       </w:tr>
@@ -2435,6 +2755,46 @@
                 <w:szCs w:val="22"/>
               </w:rPr>
             </w:pPr>
+            <w:r>
+              <w:rPr>
+                <w:sz w:val="22"/>
+                <w:szCs w:val="22"/>
+              </w:rPr>
+              <w:fldChar w:fldCharType="begin"/>
+            </w:r>
+            <w:r>
+              <w:rPr>
+                <w:sz w:val="22"/>
+                <w:szCs w:val="22"/>
+              </w:rPr>
+              <w:instrText xml:space="preserve"> REF _Ref440746352 \h </w:instrText>
+            </w:r>
+            <w:r>
+              <w:rPr>
+                <w:sz w:val="22"/>
+                <w:szCs w:val="22"/>
+              </w:rPr>
+            </w:r>
+            <w:r>
+              <w:rPr>
+                <w:sz w:val="22"/>
+                <w:szCs w:val="22"/>
+              </w:rPr>
+              <w:fldChar w:fldCharType="separate"/>
+            </w:r>
+            <w:r>
+              <w:rPr>
+                <w:sz w:val="20"/>
+              </w:rPr>
+              <w:t>Przykładowe przebiegi modułu licznikowego</w:t>
+            </w:r>
+            <w:r>
+              <w:rPr>
+                <w:sz w:val="22"/>
+                <w:szCs w:val="22"/>
+              </w:rPr>
+              <w:fldChar w:fldCharType="end"/>
+            </w:r>
           </w:p>
         </w:tc>
         <w:tc>
@@ -2447,6 +2807,24 @@
               <w:spacing w:before="120" w:after="120"/>
               <w:jc w:val="right"/>
             </w:pPr>
+            <w:r>
+              <w:fldChar w:fldCharType="begin"/>
+            </w:r>
+            <w:r>
+              <w:instrText xml:space="preserve"> PAGEREF _Ref440746352 \h </w:instrText>
+            </w:r>
+            <w:r>
+              <w:fldChar w:fldCharType="separate"/>
+            </w:r>
+            <w:r>
+              <w:rPr>
+                <w:noProof/>
+              </w:rPr>
+              <w:t>9</w:t>
+            </w:r>
+            <w:r>
+              <w:fldChar w:fldCharType="end"/>
+            </w:r>
           </w:p>
         </w:tc>
       </w:tr>
@@ -2482,6 +2860,46 @@
                 <w:szCs w:val="22"/>
               </w:rPr>
             </w:pPr>
+            <w:r>
+              <w:rPr>
+                <w:sz w:val="22"/>
+                <w:szCs w:val="22"/>
+              </w:rPr>
+              <w:fldChar w:fldCharType="begin"/>
+            </w:r>
+            <w:r>
+              <w:rPr>
+                <w:sz w:val="22"/>
+                <w:szCs w:val="22"/>
+              </w:rPr>
+              <w:instrText xml:space="preserve"> REF _Ref440746448 \h </w:instrText>
+            </w:r>
+            <w:r>
+              <w:rPr>
+                <w:sz w:val="22"/>
+                <w:szCs w:val="22"/>
+              </w:rPr>
+            </w:r>
+            <w:r>
+              <w:rPr>
+                <w:sz w:val="22"/>
+                <w:szCs w:val="22"/>
+              </w:rPr>
+              <w:fldChar w:fldCharType="separate"/>
+            </w:r>
+            <w:r>
+              <w:rPr>
+                <w:sz w:val="20"/>
+              </w:rPr>
+              <w:t>Program zliczający impulsy za pomocą licznikaPFI0</w:t>
+            </w:r>
+            <w:r>
+              <w:rPr>
+                <w:sz w:val="22"/>
+                <w:szCs w:val="22"/>
+              </w:rPr>
+              <w:fldChar w:fldCharType="end"/>
+            </w:r>
           </w:p>
         </w:tc>
         <w:tc>
@@ -2494,6 +2912,24 @@
               <w:spacing w:before="120" w:after="120"/>
               <w:jc w:val="right"/>
             </w:pPr>
+            <w:r>
+              <w:fldChar w:fldCharType="begin"/>
+            </w:r>
+            <w:r>
+              <w:instrText xml:space="preserve"> PAGEREF _Ref440746448 \h </w:instrText>
+            </w:r>
+            <w:r>
+              <w:fldChar w:fldCharType="separate"/>
+            </w:r>
+            <w:r>
+              <w:rPr>
+                <w:noProof/>
+              </w:rPr>
+              <w:t>11</w:t>
+            </w:r>
+            <w:r>
+              <w:fldChar w:fldCharType="end"/>
+            </w:r>
           </w:p>
         </w:tc>
       </w:tr>
@@ -5956,8 +6392,8 @@
         <w:lastRenderedPageBreak/>
         <w:drawing>
           <wp:inline distT="0" distB="0" distL="0" distR="0">
-            <wp:extent cx="3461129" cy="2476978"/>
-            <wp:effectExtent l="19050" t="0" r="5971" b="0"/>
+            <wp:extent cx="2887924" cy="2066761"/>
+            <wp:effectExtent l="19050" t="0" r="7676" b="0"/>
             <wp:docPr id="13" name="Obraz 7"/>
             <wp:cNvGraphicFramePr>
               <a:graphicFrameLocks xmlns:a="http://schemas.openxmlformats.org/drawingml/2006/main" noChangeAspect="1"/>
@@ -5981,7 +6417,7 @@
                   <pic:spPr bwMode="auto">
                     <a:xfrm>
                       <a:off x="0" y="0"/>
-                      <a:ext cx="3461264" cy="2477075"/>
+                      <a:ext cx="2887932" cy="2066767"/>
                     </a:xfrm>
                     <a:prstGeom prst="rect">
                       <a:avLst/>
@@ -6090,6 +6526,7 @@
         </w:rPr>
       </w:pPr>
       <w:bookmarkStart w:id="13" w:name="_Ref439977239"/>
+      <w:bookmarkStart w:id="14" w:name="_Ref440746340"/>
       <w:r>
         <w:rPr>
           <w:sz w:val="20"/>
@@ -6103,6 +6540,7 @@
         </w:rPr>
         <w:t xml:space="preserve"> [6]</w:t>
       </w:r>
+      <w:bookmarkEnd w:id="14"/>
     </w:p>
     <w:p>
       <w:pPr>
@@ -6134,695 +6572,140 @@
           <w:b/>
         </w:rPr>
       </w:pPr>
-      <w:bookmarkStart w:id="14" w:name="_Ref436776271"/>
+      <w:bookmarkStart w:id="15" w:name="_Ref436776271"/>
       <w:r>
         <w:rPr>
           <w:b/>
         </w:rPr>
         <w:t>Moduł licznika</w:t>
       </w:r>
-      <w:bookmarkEnd w:id="14"/>
-    </w:p>
-    <w:p/>
+      <w:bookmarkEnd w:id="15"/>
+    </w:p>
+    <w:p>
+      <w:pPr>
+        <w:ind w:firstLine="708"/>
+      </w:pPr>
+      <w:r>
+        <w:t>Moduł licznika generuje sygnały prostokątne dla licznika karty akwizycji. Impulsy przechodzą przez moduł kluczujący. Sygnał kluczując</w:t>
+      </w:r>
+      <w:r>
+        <w:t xml:space="preserve">y jest aktywowany na dwa sposoby – przyciskiem typu </w:t>
+      </w:r>
+      <w:proofErr w:type="spellStart"/>
+      <w:r>
+        <w:t>Switch</w:t>
+      </w:r>
+      <w:proofErr w:type="spellEnd"/>
+      <w:r>
+        <w:t xml:space="preserve"> umieszczonym na generatorze lub sygnałem cyfrowym P1.3. Schemat blokowy modułu został przedstawiony na </w:t>
+      </w:r>
+      <w:r>
+        <w:fldChar w:fldCharType="begin"/>
+      </w:r>
+      <w:r>
+        <w:instrText xml:space="preserve"> REF _Ref440743448 \r \h </w:instrText>
+      </w:r>
+      <w:r>
+        <w:fldChar w:fldCharType="separate"/>
+      </w:r>
+      <w:r>
+        <w:t>Rys. 8</w:t>
+      </w:r>
+      <w:r>
+        <w:fldChar w:fldCharType="end"/>
+      </w:r>
+      <w:r>
+        <w:t>.</w:t>
+      </w:r>
+    </w:p>
+    <w:p>
+      <w:pPr>
+        <w:ind w:firstLine="708"/>
+        <w:jc w:val="center"/>
+      </w:pPr>
+      <w:r>
+        <w:object w:dxaOrig="6801" w:dyaOrig="3533">
+          <v:shapetype id="_x0000_t75" coordsize="21600,21600" o:spt="75" o:preferrelative="t" path="m@4@5l@4@11@9@11@9@5xe" filled="f" stroked="f">
+            <v:stroke joinstyle="miter"/>
+            <v:formulas>
+              <v:f eqn="if lineDrawn pixelLineWidth 0"/>
+              <v:f eqn="sum @0 1 0"/>
+              <v:f eqn="sum 0 0 @1"/>
+              <v:f eqn="prod @2 1 2"/>
+              <v:f eqn="prod @3 21600 pixelWidth"/>
+              <v:f eqn="prod @3 21600 pixelHeight"/>
+              <v:f eqn="sum @0 0 1"/>
+              <v:f eqn="prod @6 1 2"/>
+              <v:f eqn="prod @7 21600 pixelWidth"/>
+              <v:f eqn="sum @8 21600 0"/>
+              <v:f eqn="prod @7 21600 pixelHeight"/>
+              <v:f eqn="sum @10 21600 0"/>
+            </v:formulas>
+            <v:path o:extrusionok="f" gradientshapeok="t" o:connecttype="rect"/>
+            <o:lock v:ext="edit" aspectratio="t"/>
+          </v:shapetype>
+          <v:shape id="_x0000_i1025" type="#_x0000_t75" style="width:268.65pt;height:139.7pt" o:ole="">
+            <v:imagedata r:id="rId20" o:title=""/>
+          </v:shape>
+          <o:OLEObject Type="Embed" ProgID="Visio.Drawing.11" ShapeID="_x0000_i1025" DrawAspect="Content" ObjectID="_1514488913" r:id="rId21"/>
+        </w:object>
+      </w:r>
+    </w:p>
     <w:p>
       <w:pPr>
         <w:pStyle w:val="Akapitzlist"/>
         <w:numPr>
           <w:ilvl w:val="0"/>
-          <w:numId w:val="25"/>
+          <w:numId w:val="20"/>
         </w:numPr>
-        <w:outlineLvl w:val="0"/>
+        <w:jc w:val="center"/>
         <w:rPr>
-          <w:b/>
+          <w:sz w:val="20"/>
         </w:rPr>
       </w:pPr>
-      <w:bookmarkStart w:id="15" w:name="_Ref427319602"/>
+      <w:bookmarkStart w:id="16" w:name="_Ref440743448"/>
       <w:r>
         <w:rPr>
-          <w:b/>
+          <w:sz w:val="20"/>
         </w:rPr>
-        <w:t>LABORATORYJNE STANOWISKO BADAWCZE</w:t>
-      </w:r>
-      <w:bookmarkEnd w:id="15"/>
-    </w:p>
-    <w:p>
-      <w:pPr>
-        <w:pStyle w:val="Akapitzlist"/>
-        <w:numPr>
-          <w:ilvl w:val="1"/>
-          <w:numId w:val="25"/>
-        </w:numPr>
-        <w:outlineLvl w:val="1"/>
-        <w:rPr>
-          <w:b/>
-        </w:rPr>
-      </w:pPr>
-      <w:bookmarkStart w:id="16" w:name="_Ref427319607"/>
-      <w:r>
-        <w:rPr>
-          <w:b/>
-        </w:rPr>
-        <w:t>Obiekt badany</w:t>
+        <w:t>Schemat blokowy modułu licznika.</w:t>
       </w:r>
       <w:bookmarkEnd w:id="16"/>
     </w:p>
     <w:p>
       <w:pPr>
-        <w:spacing w:after="120"/>
-        <w:rPr>
-          <w:sz w:val="22"/>
-          <w:szCs w:val="22"/>
-        </w:rPr>
-      </w:pPr>
-      <w:r>
-        <w:rPr>
-          <w:sz w:val="22"/>
-          <w:szCs w:val="22"/>
-        </w:rPr>
-        <w:t xml:space="preserve">- </w:t>
-      </w:r>
-      <w:r>
-        <w:rPr>
-          <w:szCs w:val="22"/>
-        </w:rPr>
-        <w:t>Karta generatora sygnałów</w:t>
-      </w:r>
-      <w:r>
-        <w:rPr>
-          <w:szCs w:val="22"/>
-        </w:rPr>
-        <w:t>,</w:t>
-      </w:r>
-    </w:p>
-    <w:p>
-      <w:pPr>
-        <w:spacing w:after="120"/>
-        <w:rPr>
-          <w:sz w:val="22"/>
-          <w:szCs w:val="22"/>
-        </w:rPr>
-      </w:pPr>
-    </w:p>
-    <w:p>
-      <w:pPr>
-        <w:pStyle w:val="Akapitzlist"/>
-        <w:numPr>
-          <w:ilvl w:val="1"/>
-          <w:numId w:val="25"/>
-        </w:numPr>
-        <w:outlineLvl w:val="1"/>
-        <w:rPr>
-          <w:b/>
-        </w:rPr>
-      </w:pPr>
-      <w:bookmarkStart w:id="17" w:name="_Ref427319615"/>
-      <w:r>
-        <w:rPr>
-          <w:b/>
-        </w:rPr>
-        <w:lastRenderedPageBreak/>
-        <w:t>Urządzenia dodatkowe</w:t>
-      </w:r>
-      <w:bookmarkEnd w:id="17"/>
-    </w:p>
-    <w:p>
-      <w:r>
-        <w:t xml:space="preserve">- </w:t>
-      </w:r>
-      <w:r>
-        <w:t>Karta pomiarowa DAQ: NI USB-6009</w:t>
-      </w:r>
-      <w:r>
-        <w:t>,</w:t>
-      </w:r>
-    </w:p>
-    <w:p>
-      <w:r>
-        <w:t xml:space="preserve"> </w:t>
-      </w:r>
-    </w:p>
-    <w:p>
-      <w:pPr>
-        <w:pStyle w:val="Akapitzlist"/>
-        <w:numPr>
-          <w:ilvl w:val="1"/>
-          <w:numId w:val="25"/>
-        </w:numPr>
-        <w:outlineLvl w:val="1"/>
-        <w:rPr>
-          <w:b/>
-        </w:rPr>
-      </w:pPr>
-      <w:bookmarkStart w:id="18" w:name="_Ref427319621"/>
-      <w:r>
-        <w:rPr>
-          <w:b/>
-        </w:rPr>
-        <w:t>Oprogramowanie</w:t>
-      </w:r>
-      <w:bookmarkEnd w:id="18"/>
-    </w:p>
-    <w:p>
-      <w:pPr>
-        <w:numPr>
-          <w:ilvl w:val="0"/>
-          <w:numId w:val="1"/>
-        </w:numPr>
-        <w:tabs>
-          <w:tab w:val="clear" w:pos="720"/>
-          <w:tab w:val="num" w:pos="360"/>
-        </w:tabs>
-        <w:ind w:left="360"/>
-        <w:rPr>
-          <w:lang w:val="en-US"/>
-        </w:rPr>
-      </w:pPr>
-      <w:r>
-        <w:rPr>
-          <w:lang w:val="en-US"/>
-        </w:rPr>
-        <w:t xml:space="preserve">LabVIEW 2013 </w:t>
+        <w:ind w:firstLine="708"/>
+      </w:pPr>
+    </w:p>
+    <w:p>
+      <w:pPr>
+        <w:ind w:firstLine="708"/>
+      </w:pPr>
+      <w:r>
+        <w:t xml:space="preserve">Klucz cyfrowy przepuszcza sygnał prostokątny (C) w przypadku podania sygnału wysokiego na wyjście cyfrowe P1.3 lub w przypadku przyciśnięcia przycisku </w:t>
       </w:r>
       <w:proofErr w:type="spellStart"/>
       <w:r>
-        <w:rPr>
-          <w:lang w:val="en-US"/>
-        </w:rPr>
-        <w:t>lub</w:t>
+        <w:t>Switch</w:t>
       </w:r>
       <w:proofErr w:type="spellEnd"/>
       <w:r>
-        <w:rPr>
-          <w:lang w:val="en-US"/>
-        </w:rPr>
-        <w:t xml:space="preserve"> </w:t>
-      </w:r>
-      <w:proofErr w:type="spellStart"/>
-      <w:r>
-        <w:rPr>
-          <w:lang w:val="en-US"/>
-        </w:rPr>
-        <w:t>nowszy</w:t>
-      </w:r>
-      <w:proofErr w:type="spellEnd"/>
-    </w:p>
-    <w:p>
-      <w:pPr>
-        <w:rPr>
-          <w:lang w:val="en-US"/>
-        </w:rPr>
-      </w:pPr>
-    </w:p>
-    <w:p>
-      <w:pPr>
-        <w:rPr>
-          <w:lang w:val="en-US"/>
-        </w:rPr>
-      </w:pPr>
-    </w:p>
-    <w:p>
-      <w:pPr>
-        <w:pStyle w:val="Akapitzlist"/>
-        <w:numPr>
-          <w:ilvl w:val="0"/>
-          <w:numId w:val="25"/>
-        </w:numPr>
-        <w:outlineLvl w:val="0"/>
-        <w:rPr>
-          <w:b/>
-        </w:rPr>
-      </w:pPr>
-      <w:bookmarkStart w:id="19" w:name="_Ref427319634"/>
-      <w:r>
-        <w:rPr>
-          <w:b/>
-        </w:rPr>
-        <w:t>PROGRAM ĆWICZENIA</w:t>
-      </w:r>
-      <w:r>
-        <w:rPr>
-          <w:b/>
-        </w:rPr>
-        <w:t xml:space="preserve"> – WYKAZ ZADAŃ DO REALIZACJI</w:t>
-      </w:r>
-      <w:bookmarkEnd w:id="19"/>
-    </w:p>
-    <w:p>
-      <w:pPr>
-        <w:ind w:left="360"/>
-      </w:pPr>
-      <w:r>
-        <w:t>Kolejne kroki do wykonania podczas zajęć:</w:t>
-      </w:r>
-    </w:p>
-    <w:p>
-      <w:pPr>
-        <w:numPr>
-          <w:ilvl w:val="0"/>
-          <w:numId w:val="5"/>
-        </w:numPr>
-        <w:tabs>
-          <w:tab w:val="clear" w:pos="1068"/>
-          <w:tab w:val="num" w:pos="360"/>
-        </w:tabs>
-        <w:ind w:left="360"/>
-      </w:pPr>
-      <w:r>
-        <w:t>Sprawdzenie działan</w:t>
-      </w:r>
-      <w:r>
-        <w:t>ia karty DAQ w programie NI MAX:</w:t>
-      </w:r>
-    </w:p>
-    <w:p>
-      <w:pPr>
-        <w:ind w:left="360"/>
-      </w:pPr>
-      <w:r>
-        <w:t>- podpiąć kartę DAQ i zaczekać na jej zgłoszenie w systemie,</w:t>
-      </w:r>
-    </w:p>
-    <w:p>
-      <w:pPr>
-        <w:ind w:left="360"/>
-      </w:pPr>
-      <w:r>
-        <w:t>- uruchomić program MAX jeśli nie jest jeszcze uruchomiony,</w:t>
-      </w:r>
-    </w:p>
-    <w:p>
-      <w:pPr>
-        <w:ind w:left="360"/>
-      </w:pPr>
-      <w:r>
-        <w:t>- zaczekać na zgłoszenie karty DAQ w programie MAX</w:t>
-      </w:r>
-      <w:r>
-        <w:t>,</w:t>
-      </w:r>
-    </w:p>
-    <w:p>
-      <w:pPr>
-        <w:ind w:left="360"/>
-      </w:pPr>
-      <w:r>
-        <w:t>- odczytać nazwę, pod jaką karta zgłosiła się w systemie,</w:t>
-      </w:r>
-    </w:p>
-    <w:p>
-      <w:pPr>
-        <w:ind w:left="360"/>
-      </w:pPr>
-      <w:r>
-        <w:t>- zmienić nazwę na „</w:t>
-      </w:r>
-      <w:proofErr w:type="spellStart"/>
-      <w:r>
-        <w:t>Dev_&lt;XY</w:t>
-      </w:r>
-      <w:proofErr w:type="spellEnd"/>
-      <w:r>
-        <w:t>&gt;”, gdzie &lt;XY&gt; to inicjały wykonującego ćwiczenie,</w:t>
-      </w:r>
-    </w:p>
-    <w:p>
-      <w:pPr>
-        <w:ind w:left="360"/>
-      </w:pPr>
-      <w:r>
-        <w:t>- wykonać reset karty,</w:t>
-      </w:r>
-    </w:p>
-    <w:p>
-      <w:pPr>
-        <w:numPr>
-          <w:ilvl w:val="0"/>
-          <w:numId w:val="5"/>
-        </w:numPr>
-        <w:tabs>
-          <w:tab w:val="clear" w:pos="1068"/>
-          <w:tab w:val="num" w:pos="360"/>
-        </w:tabs>
-        <w:ind w:left="360"/>
-      </w:pPr>
-      <w:r>
-        <w:t>Zapoznanie się z możliwościami symulacji kart pomiarowych w NI MAX:</w:t>
-      </w:r>
-    </w:p>
-    <w:p>
-      <w:pPr>
-        <w:ind w:left="360"/>
-      </w:pPr>
-      <w:r>
-        <w:t xml:space="preserve">- sprawdzić jakie moduły posiada karta (Test </w:t>
-      </w:r>
-      <w:proofErr w:type="spellStart"/>
-      <w:r>
-        <w:t>Panels</w:t>
-      </w:r>
-      <w:proofErr w:type="spellEnd"/>
-      <w:r>
-        <w:t>…),</w:t>
-      </w:r>
-    </w:p>
-    <w:p>
-      <w:pPr>
-        <w:ind w:left="360"/>
-      </w:pPr>
-      <w:r>
-        <w:t>- sprawdzić jak działają poszczególne moduły we współpracy z generatorem,</w:t>
-      </w:r>
-    </w:p>
-    <w:p>
-      <w:pPr>
-        <w:ind w:left="360"/>
-      </w:pPr>
-      <w:r>
-        <w:t xml:space="preserve">- zapisać najlepsze </w:t>
-      </w:r>
-      <w:r>
-        <w:t>ustawienia akwizycji dla kanału AI1</w:t>
-      </w:r>
-      <w:r>
-        <w:t xml:space="preserve"> (częstotliwość próbkowania</w:t>
-      </w:r>
-      <w:r>
-        <w:br/>
-      </w:r>
-      <w:r>
-        <w:t>oraz liczba próbek)</w:t>
-      </w:r>
-      <w:r>
-        <w:t>,</w:t>
-      </w:r>
-    </w:p>
-    <w:p>
-      <w:pPr>
-        <w:numPr>
-          <w:ilvl w:val="0"/>
-          <w:numId w:val="5"/>
-        </w:numPr>
-        <w:tabs>
-          <w:tab w:val="clear" w:pos="1068"/>
-          <w:tab w:val="num" w:pos="360"/>
-        </w:tabs>
-        <w:ind w:left="360"/>
-      </w:pPr>
-      <w:r>
-        <w:t>Symulacja działania karty DAQ w systemie:</w:t>
-      </w:r>
-    </w:p>
-    <w:p>
-      <w:pPr>
-        <w:ind w:left="360"/>
-      </w:pPr>
-      <w:r>
-        <w:t>- skonfigurować wirtualna kartę NI USB-6210,</w:t>
-      </w:r>
-    </w:p>
-    <w:p>
-      <w:pPr>
-        <w:ind w:left="360"/>
-      </w:pPr>
-      <w:r>
-        <w:t>- zmienić nazwę karty na „</w:t>
-      </w:r>
-      <w:proofErr w:type="spellStart"/>
-      <w:r>
-        <w:t>Virt_Dev</w:t>
-      </w:r>
-      <w:proofErr w:type="spellEnd"/>
-      <w:r>
-        <w:t>”,</w:t>
-      </w:r>
-    </w:p>
-    <w:p>
-      <w:pPr>
-        <w:ind w:left="360"/>
-      </w:pPr>
-      <w:r>
-        <w:t xml:space="preserve">- przeprowadzić test karty (Test </w:t>
-      </w:r>
-      <w:proofErr w:type="spellStart"/>
-      <w:r>
-        <w:t>Panels</w:t>
-      </w:r>
-      <w:proofErr w:type="spellEnd"/>
-      <w:r>
-        <w:t>…),</w:t>
-      </w:r>
-    </w:p>
-    <w:p>
-      <w:pPr>
-        <w:ind w:left="360"/>
-      </w:pPr>
-      <w:r>
-        <w:t>- sprawdzić jaki sygnał jest symulowany na wejściach analogowych,</w:t>
-      </w:r>
-    </w:p>
-    <w:p>
-      <w:pPr>
-        <w:ind w:left="360"/>
-      </w:pPr>
-      <w:r>
-        <w:t>- zapisać najlepsze ustawienia akwizycji dla kanału analogowego</w:t>
-      </w:r>
-      <w:r>
-        <w:t xml:space="preserve"> (częstotliwość próbkowania oraz liczba próbek),</w:t>
-      </w:r>
-    </w:p>
-    <w:p>
-      <w:pPr>
-        <w:numPr>
-          <w:ilvl w:val="0"/>
-          <w:numId w:val="5"/>
-        </w:numPr>
-        <w:tabs>
-          <w:tab w:val="clear" w:pos="1068"/>
-          <w:tab w:val="num" w:pos="360"/>
-        </w:tabs>
-        <w:ind w:left="360"/>
-      </w:pPr>
-      <w:r>
-        <w:t>Metody t</w:t>
-      </w:r>
-      <w:r>
-        <w:t>worzenia zadań (</w:t>
-      </w:r>
-      <w:proofErr w:type="spellStart"/>
-      <w:r>
-        <w:t>task</w:t>
-      </w:r>
-      <w:proofErr w:type="spellEnd"/>
-      <w:r>
-        <w:t>) w LabVIEW:</w:t>
-      </w:r>
-    </w:p>
-    <w:p>
-      <w:pPr>
-        <w:ind w:left="360"/>
-      </w:pPr>
-      <w:r>
-        <w:t>- z</w:t>
-      </w:r>
-      <w:r>
-        <w:t xml:space="preserve">a pomocą </w:t>
-      </w:r>
-      <w:r>
-        <w:t xml:space="preserve">kreatora </w:t>
-      </w:r>
-      <w:r>
-        <w:t xml:space="preserve">przygotować zadanie pomiarowe odczytu kanału analogowego dla karty DAQ (nazwa zadania „AI1 </w:t>
-      </w:r>
-      <w:proofErr w:type="spellStart"/>
-      <w:r>
-        <w:t>Task</w:t>
-      </w:r>
-      <w:proofErr w:type="spellEnd"/>
-      <w:r>
-        <w:t>”),</w:t>
-      </w:r>
-    </w:p>
-    <w:p>
-      <w:pPr>
-        <w:ind w:left="360"/>
-      </w:pPr>
-      <w:r>
-        <w:lastRenderedPageBreak/>
-        <w:t>- za pomocą kreatora przygotować zadanie pomiarowe odczytu kanału analogowego dla symulowanej karty DAQ (nazwa zadania „</w:t>
-      </w:r>
-      <w:proofErr w:type="spellStart"/>
-      <w:r>
-        <w:t>Virtual</w:t>
-      </w:r>
-      <w:proofErr w:type="spellEnd"/>
-      <w:r>
-        <w:t xml:space="preserve"> </w:t>
-      </w:r>
-      <w:proofErr w:type="spellStart"/>
-      <w:r>
-        <w:t>Task</w:t>
-      </w:r>
-      <w:proofErr w:type="spellEnd"/>
-      <w:r>
-        <w:t>”),</w:t>
-      </w:r>
-    </w:p>
-    <w:p>
-      <w:pPr>
-        <w:numPr>
-          <w:ilvl w:val="0"/>
-          <w:numId w:val="5"/>
-        </w:numPr>
-        <w:tabs>
-          <w:tab w:val="clear" w:pos="1068"/>
-          <w:tab w:val="num" w:pos="360"/>
-        </w:tabs>
-        <w:ind w:left="360"/>
-      </w:pPr>
-      <w:r>
-        <w:t>Metody tworzenia skal dla czujników wielkości fizycznych z wyjściem analogowym</w:t>
-      </w:r>
-    </w:p>
-    <w:p>
-      <w:pPr>
-        <w:ind w:left="360"/>
-      </w:pPr>
-      <w:r>
-        <w:t>- przygotować skalę przeliczającą napięcie na wejściu AI0 karty DAQ na wartość temperatury</w:t>
-      </w:r>
-      <w:r>
-        <w:t xml:space="preserve"> w skali </w:t>
-      </w:r>
-      <w:proofErr w:type="spellStart"/>
-      <w:r>
-        <w:t>Celcjusza</w:t>
-      </w:r>
-      <w:proofErr w:type="spellEnd"/>
-      <w:r>
-        <w:t xml:space="preserve">, do wejścia karty podłączony jest czujnik LM35 o współczynniku temperaturowym: 0 </w:t>
-      </w:r>
-      <w:proofErr w:type="spellStart"/>
-      <w:r>
-        <w:t>mV</w:t>
-      </w:r>
-      <w:proofErr w:type="spellEnd"/>
-      <w:r>
-        <w:t xml:space="preserve"> + 10.0 </w:t>
-      </w:r>
-      <w:proofErr w:type="spellStart"/>
-      <w:r>
-        <w:t>mV</w:t>
-      </w:r>
-      <w:proofErr w:type="spellEnd"/>
-      <w:r>
-        <w:t>/°C,</w:t>
-      </w:r>
-    </w:p>
-    <w:p>
-      <w:pPr>
-        <w:ind w:left="360"/>
-      </w:pPr>
-      <w:r>
-        <w:t xml:space="preserve">- za pomocą kreatora przygotować zadanie pomiarowe odczytu temperatury z kanału AI0 w trybie </w:t>
-      </w:r>
-      <w:r>
-        <w:rPr>
-          <w:b/>
-        </w:rPr>
-        <w:t>RSE</w:t>
-      </w:r>
-      <w:r>
-        <w:t>, pomiar na żądanie (</w:t>
-      </w:r>
-      <w:r>
-        <w:rPr>
-          <w:b/>
-        </w:rPr>
-        <w:t xml:space="preserve">On </w:t>
-      </w:r>
-      <w:proofErr w:type="spellStart"/>
-      <w:r>
-        <w:rPr>
-          <w:b/>
-        </w:rPr>
-        <w:t>demand</w:t>
-      </w:r>
-      <w:proofErr w:type="spellEnd"/>
-      <w:r>
-        <w:t>).</w:t>
-      </w:r>
-    </w:p>
-    <w:p>
-      <w:r>
-        <w:br w:type="page"/>
-      </w:r>
-    </w:p>
-    <w:p>
-      <w:pPr>
-        <w:pStyle w:val="Akapitzlist"/>
-        <w:numPr>
-          <w:ilvl w:val="0"/>
-          <w:numId w:val="25"/>
-        </w:numPr>
-        <w:outlineLvl w:val="0"/>
-        <w:rPr>
-          <w:b/>
-        </w:rPr>
-      </w:pPr>
-      <w:bookmarkStart w:id="20" w:name="_Ref427319642"/>
-      <w:r>
-        <w:rPr>
-          <w:b/>
-        </w:rPr>
-        <w:lastRenderedPageBreak/>
-        <w:t xml:space="preserve">PRZYKŁAD REALIZACJI ZADANIA </w:t>
-      </w:r>
-      <w:r>
-        <w:rPr>
-          <w:b/>
-        </w:rPr>
-        <w:t>– Przygotowanie symulowanej karty DAQ</w:t>
-      </w:r>
-      <w:bookmarkEnd w:id="20"/>
-    </w:p>
-    <w:p>
-      <w:r>
-        <w:t xml:space="preserve">W tej części zadania należy zasymulować kartę </w:t>
-      </w:r>
-      <w:r>
-        <w:t>NI USB-6210.</w:t>
-      </w:r>
-    </w:p>
-    <w:p>
-      <w:r>
-        <w:t xml:space="preserve">- PPM </w:t>
-      </w:r>
-      <w:r>
-        <w:sym w:font="Wingdings" w:char="F0E0"/>
-      </w:r>
-      <w:r>
-        <w:t xml:space="preserve"> </w:t>
-      </w:r>
-      <w:proofErr w:type="spellStart"/>
-      <w:r>
-        <w:t>Create</w:t>
-      </w:r>
-      <w:proofErr w:type="spellEnd"/>
-      <w:r>
-        <w:t xml:space="preserve"> New…</w:t>
-      </w:r>
-    </w:p>
-    <w:p>
+        <w:t xml:space="preserve">. Przebiegi czasowe sygnałów wejściowych (C, P1.3, SWITCH) oraz wyjściowego (PFI0) zostały przedstawione na </w:t>
+      </w:r>
+    </w:p>
+    <w:p>
+      <w:pPr>
+        <w:jc w:val="center"/>
+      </w:pPr>
       <w:r>
         <w:rPr>
           <w:noProof/>
         </w:rPr>
         <w:drawing>
           <wp:inline distT="0" distB="0" distL="0" distR="0">
-            <wp:extent cx="2058466" cy="1338571"/>
+            <wp:extent cx="4409649" cy="1344459"/>
             <wp:effectExtent l="19050" t="0" r="0" b="0"/>
-            <wp:docPr id="9" name="Obraz 7"/>
+            <wp:docPr id="10" name="Obraz 8"/>
             <wp:cNvGraphicFramePr>
               <a:graphicFrameLocks xmlns:a="http://schemas.openxmlformats.org/drawingml/2006/main" noChangeAspect="1"/>
             </wp:cNvGraphicFramePr>
@@ -6830,13 +6713,13 @@
               <a:graphicData uri="http://schemas.openxmlformats.org/drawingml/2006/picture">
                 <pic:pic xmlns:pic="http://schemas.openxmlformats.org/drawingml/2006/picture">
                   <pic:nvPicPr>
-                    <pic:cNvPr id="0" name="Picture 7"/>
+                    <pic:cNvPr id="0" name="Picture 8"/>
                     <pic:cNvPicPr>
                       <a:picLocks noChangeAspect="1" noChangeArrowheads="1"/>
                     </pic:cNvPicPr>
                   </pic:nvPicPr>
                   <pic:blipFill>
-                    <a:blip r:embed="rId20" cstate="print"/>
+                    <a:blip r:embed="rId22" cstate="print"/>
                     <a:srcRect/>
                     <a:stretch>
                       <a:fillRect/>
@@ -6845,7 +6728,7 @@
                   <pic:spPr bwMode="auto">
                     <a:xfrm>
                       <a:off x="0" y="0"/>
-                      <a:ext cx="2058466" cy="1338571"/>
+                      <a:ext cx="4409983" cy="1344561"/>
                     </a:xfrm>
                     <a:prstGeom prst="rect">
                       <a:avLst/>
@@ -6867,231 +6750,62 @@
     </w:p>
     <w:p>
       <w:pPr>
+        <w:pStyle w:val="Akapitzlist"/>
+        <w:numPr>
+          <w:ilvl w:val="0"/>
+          <w:numId w:val="20"/>
+        </w:numPr>
+        <w:jc w:val="center"/>
         <w:rPr>
-          <w:lang w:val="en-GB"/>
+          <w:sz w:val="20"/>
         </w:rPr>
       </w:pPr>
+      <w:bookmarkStart w:id="17" w:name="_Ref440746352"/>
       <w:r>
         <w:rPr>
-          <w:lang w:val="en-GB"/>
+          <w:sz w:val="20"/>
         </w:rPr>
-        <w:t xml:space="preserve">- </w:t>
-      </w:r>
-      <w:proofErr w:type="spellStart"/>
-      <w:r>
-        <w:rPr>
-          <w:lang w:val="en-GB"/>
-        </w:rPr>
-        <w:t>Wybrać</w:t>
-      </w:r>
-      <w:proofErr w:type="spellEnd"/>
-      <w:r>
-        <w:rPr>
-          <w:lang w:val="en-GB"/>
-        </w:rPr>
-        <w:t xml:space="preserve">: </w:t>
-      </w:r>
-      <w:r>
-        <w:rPr>
-          <w:i/>
-          <w:lang w:val="en-GB"/>
-        </w:rPr>
-        <w:t>Simulated NI-</w:t>
-      </w:r>
-      <w:proofErr w:type="spellStart"/>
-      <w:r>
-        <w:rPr>
-          <w:i/>
-          <w:lang w:val="en-GB"/>
-        </w:rPr>
-        <w:t>DAQmx</w:t>
-      </w:r>
-      <w:proofErr w:type="spellEnd"/>
-      <w:r>
-        <w:rPr>
-          <w:i/>
-          <w:lang w:val="en-GB"/>
-        </w:rPr>
-        <w:t xml:space="preserve"> Device </w:t>
-      </w:r>
-      <w:r>
-        <w:rPr>
-          <w:i/>
-          <w:lang w:val="en-GB"/>
-        </w:rPr>
-        <w:t>o</w:t>
-      </w:r>
-      <w:r>
-        <w:rPr>
-          <w:i/>
-          <w:lang w:val="en-GB"/>
-        </w:rPr>
-        <w:t>r Modular Instrument</w:t>
-      </w:r>
-    </w:p>
-    <w:p>
-      <w:r>
-        <w:rPr>
-          <w:noProof/>
-        </w:rPr>
-        <w:drawing>
-          <wp:inline distT="0" distB="0" distL="0" distR="0">
-            <wp:extent cx="3601974" cy="2156485"/>
-            <wp:effectExtent l="19050" t="0" r="0" b="0"/>
-            <wp:docPr id="11" name="Obraz 8"/>
-            <wp:cNvGraphicFramePr>
-              <a:graphicFrameLocks xmlns:a="http://schemas.openxmlformats.org/drawingml/2006/main" noChangeAspect="1"/>
-            </wp:cNvGraphicFramePr>
-            <a:graphic xmlns:a="http://schemas.openxmlformats.org/drawingml/2006/main">
-              <a:graphicData uri="http://schemas.openxmlformats.org/drawingml/2006/picture">
-                <pic:pic xmlns:pic="http://schemas.openxmlformats.org/drawingml/2006/picture">
-                  <pic:nvPicPr>
-                    <pic:cNvPr id="0" name="Picture 8"/>
-                    <pic:cNvPicPr>
-                      <a:picLocks noChangeAspect="1" noChangeArrowheads="1"/>
-                    </pic:cNvPicPr>
-                  </pic:nvPicPr>
-                  <pic:blipFill>
-                    <a:blip r:embed="rId21" cstate="print"/>
-                    <a:srcRect/>
-                    <a:stretch>
-                      <a:fillRect/>
-                    </a:stretch>
-                  </pic:blipFill>
-                  <pic:spPr bwMode="auto">
-                    <a:xfrm>
-                      <a:off x="0" y="0"/>
-                      <a:ext cx="3604879" cy="2158224"/>
-                    </a:xfrm>
-                    <a:prstGeom prst="rect">
-                      <a:avLst/>
-                    </a:prstGeom>
-                    <a:noFill/>
-                    <a:ln w="9525">
-                      <a:noFill/>
-                      <a:miter lim="800000"/>
-                      <a:headEnd/>
-                      <a:tailEnd/>
-                    </a:ln>
-                  </pic:spPr>
-                </pic:pic>
-              </a:graphicData>
-            </a:graphic>
-          </wp:inline>
-        </w:drawing>
-      </w:r>
-    </w:p>
-    <w:p>
-      <w:r>
-        <w:t>- w typie M (</w:t>
-      </w:r>
-      <w:proofErr w:type="spellStart"/>
+        <w:t>Przykładowe przebiegi modułu licznikowego</w:t>
+      </w:r>
+      <w:bookmarkEnd w:id="17"/>
+    </w:p>
+    <w:p>
+      <w:pPr>
+        <w:ind w:firstLine="708"/>
+      </w:pPr>
+    </w:p>
+    <w:p>
+      <w:pPr>
+        <w:ind w:firstLine="708"/>
+      </w:pPr>
+      <w:r>
+        <w:t>Moduł licznikowy umożliwia pisanie programów zliczających paczki impulsów lub gry do badania refleksu.</w:t>
+      </w:r>
+    </w:p>
+    <w:p>
+      <w:pPr>
+        <w:ind w:firstLine="708"/>
+      </w:pPr>
+      <w:r>
+        <w:t>Generator przebiegu cyfrowego jest elementem wspólnym modułu licznikowego oraz modułu</w:t>
+      </w:r>
       <w:r>
         <w:rPr>
           <w:b/>
         </w:rPr>
-        <w:t>M-series</w:t>
-      </w:r>
-      <w:proofErr w:type="spellEnd"/>
-      <w:r>
-        <w:rPr>
-          <w:b/>
-        </w:rPr>
-        <w:t xml:space="preserve"> DAQ</w:t>
-      </w:r>
-      <w:r>
-        <w:t xml:space="preserve">) znaleźć kartę: </w:t>
-      </w:r>
-      <w:r>
-        <w:rPr>
-          <w:b/>
-        </w:rPr>
-        <w:t>NI USB-6210</w:t>
-      </w:r>
-    </w:p>
-    <w:p>
-      <w:r>
-        <w:rPr>
-          <w:noProof/>
-        </w:rPr>
-        <w:drawing>
-          <wp:inline distT="0" distB="0" distL="0" distR="0">
-            <wp:extent cx="2116988" cy="2102631"/>
-            <wp:effectExtent l="19050" t="0" r="0" b="0"/>
-            <wp:docPr id="12" name="Obraz 9"/>
-            <wp:cNvGraphicFramePr>
-              <a:graphicFrameLocks xmlns:a="http://schemas.openxmlformats.org/drawingml/2006/main" noChangeAspect="1"/>
-            </wp:cNvGraphicFramePr>
-            <a:graphic xmlns:a="http://schemas.openxmlformats.org/drawingml/2006/main">
-              <a:graphicData uri="http://schemas.openxmlformats.org/drawingml/2006/picture">
-                <pic:pic xmlns:pic="http://schemas.openxmlformats.org/drawingml/2006/picture">
-                  <pic:nvPicPr>
-                    <pic:cNvPr id="0" name="Picture 9"/>
-                    <pic:cNvPicPr>
-                      <a:picLocks noChangeAspect="1" noChangeArrowheads="1"/>
-                    </pic:cNvPicPr>
-                  </pic:nvPicPr>
-                  <pic:blipFill>
-                    <a:blip r:embed="rId22" cstate="print"/>
-                    <a:srcRect/>
-                    <a:stretch>
-                      <a:fillRect/>
-                    </a:stretch>
-                  </pic:blipFill>
-                  <pic:spPr bwMode="auto">
-                    <a:xfrm>
-                      <a:off x="0" y="0"/>
-                      <a:ext cx="2116823" cy="2102467"/>
-                    </a:xfrm>
-                    <a:prstGeom prst="rect">
-                      <a:avLst/>
-                    </a:prstGeom>
-                    <a:noFill/>
-                    <a:ln w="9525">
-                      <a:noFill/>
-                      <a:miter lim="800000"/>
-                      <a:headEnd/>
-                      <a:tailEnd/>
-                    </a:ln>
-                  </pic:spPr>
-                </pic:pic>
-              </a:graphicData>
-            </a:graphic>
-          </wp:inline>
-        </w:drawing>
-      </w:r>
-    </w:p>
-    <w:p>
-      <w:r>
-        <w:t>- Zatwierdzić wybór OK. i zaczekać na zainstalowanie ste</w:t>
-      </w:r>
-      <w:r>
-        <w:t>rowników karty i pojawienie się</w:t>
-      </w:r>
-      <w:r>
-        <w:br/>
-      </w:r>
-      <w:r>
-        <w:t>w programie MAX</w:t>
-      </w:r>
-    </w:p>
-    <w:p>
-      <w:r>
-        <w:t>- zmienić nazwę nowej karty na „</w:t>
-      </w:r>
-      <w:proofErr w:type="spellStart"/>
-      <w:r>
-        <w:t>Virt_Dev</w:t>
-      </w:r>
-      <w:proofErr w:type="spellEnd"/>
-      <w:r>
-        <w:t>”</w:t>
-      </w:r>
-    </w:p>
-    <w:p>
-      <w:r>
         <w:t xml:space="preserve"> </w:t>
       </w:r>
+      <w:r>
+        <w:t>analogowych sygnałów okresowych</w:t>
+      </w:r>
+      <w:r>
+        <w:t>.</w:t>
+      </w:r>
+    </w:p>
+    <w:p>
+      <w:pPr>
+        <w:ind w:firstLine="708"/>
+      </w:pPr>
     </w:p>
     <w:p>
       <w:pPr>
@@ -7105,46 +6819,160 @@
           <w:b/>
         </w:rPr>
       </w:pPr>
-      <w:bookmarkStart w:id="21" w:name="_Ref427319682"/>
+      <w:bookmarkStart w:id="18" w:name="_Ref427319602"/>
       <w:r>
         <w:rPr>
           <w:b/>
         </w:rPr>
+        <w:t>LABORATORYJNE STANOWISKO BADAWCZE</w:t>
+      </w:r>
+      <w:bookmarkEnd w:id="18"/>
+    </w:p>
+    <w:p>
+      <w:pPr>
+        <w:pStyle w:val="Akapitzlist"/>
+        <w:numPr>
+          <w:ilvl w:val="1"/>
+          <w:numId w:val="25"/>
+        </w:numPr>
+        <w:outlineLvl w:val="1"/>
+        <w:rPr>
+          <w:b/>
+        </w:rPr>
+      </w:pPr>
+      <w:bookmarkStart w:id="19" w:name="_Ref427319607"/>
+      <w:r>
+        <w:rPr>
+          <w:b/>
+        </w:rPr>
+        <w:t>Obiekt badany</w:t>
+      </w:r>
+      <w:bookmarkEnd w:id="19"/>
+    </w:p>
+    <w:p>
+      <w:pPr>
+        <w:spacing w:after="120"/>
+        <w:rPr>
+          <w:sz w:val="22"/>
+          <w:szCs w:val="22"/>
+        </w:rPr>
+      </w:pPr>
+      <w:r>
+        <w:rPr>
+          <w:sz w:val="22"/>
+          <w:szCs w:val="22"/>
+        </w:rPr>
+        <w:t xml:space="preserve">- </w:t>
+      </w:r>
+      <w:r>
+        <w:rPr>
+          <w:szCs w:val="22"/>
+        </w:rPr>
+        <w:t>Karta generatora sygnałów</w:t>
+      </w:r>
+      <w:r>
+        <w:rPr>
+          <w:szCs w:val="22"/>
+        </w:rPr>
+        <w:t>,</w:t>
+      </w:r>
+    </w:p>
+    <w:p>
+      <w:pPr>
+        <w:spacing w:after="120"/>
+        <w:rPr>
+          <w:sz w:val="22"/>
+          <w:szCs w:val="22"/>
+        </w:rPr>
+      </w:pPr>
+    </w:p>
+    <w:p>
+      <w:pPr>
+        <w:pStyle w:val="Akapitzlist"/>
+        <w:numPr>
+          <w:ilvl w:val="1"/>
+          <w:numId w:val="25"/>
+        </w:numPr>
+        <w:outlineLvl w:val="1"/>
+        <w:rPr>
+          <w:b/>
+        </w:rPr>
+      </w:pPr>
+      <w:bookmarkStart w:id="20" w:name="_Ref427319615"/>
+      <w:r>
+        <w:rPr>
+          <w:b/>
+        </w:rPr>
+        <w:t>Urządzenia dodatkowe</w:t>
+      </w:r>
+      <w:bookmarkEnd w:id="20"/>
+    </w:p>
+    <w:p>
+      <w:r>
         <w:lastRenderedPageBreak/>
-        <w:t>RAPORT</w:t>
+        <w:t xml:space="preserve">- </w:t>
+      </w:r>
+      <w:r>
+        <w:t>Karta pomiarowa DAQ: NI USB-6009</w:t>
+      </w:r>
+      <w:r>
+        <w:t>,</w:t>
+      </w:r>
+    </w:p>
+    <w:p>
+      <w:r>
+        <w:t xml:space="preserve"> </w:t>
+      </w:r>
+    </w:p>
+    <w:p>
+      <w:pPr>
+        <w:pStyle w:val="Akapitzlist"/>
+        <w:numPr>
+          <w:ilvl w:val="1"/>
+          <w:numId w:val="25"/>
+        </w:numPr>
+        <w:outlineLvl w:val="1"/>
+        <w:rPr>
+          <w:b/>
+        </w:rPr>
+      </w:pPr>
+      <w:bookmarkStart w:id="21" w:name="_Ref427319621"/>
+      <w:r>
+        <w:rPr>
+          <w:b/>
+        </w:rPr>
+        <w:t>Oprogramowanie</w:t>
       </w:r>
       <w:bookmarkEnd w:id="21"/>
     </w:p>
     <w:p>
-      <w:r>
-        <w:t>Raport</w:t>
-      </w:r>
-      <w:r>
-        <w:t xml:space="preserve"> </w:t>
-      </w:r>
-      <w:r>
-        <w:t xml:space="preserve">z przeprowadzonego ćwiczenia laboratoryjnego </w:t>
-      </w:r>
-      <w:r>
-        <w:t>powinien zawierać</w:t>
-      </w:r>
-      <w:r>
-        <w:t xml:space="preserve"> opis kolejnych czynności wykonywanych w trakcie realizacji ćwiczenia, zrzuty ekranu dokumentujące wykonane kroki oraz zanotowane parametry konfigurac</w:t>
-      </w:r>
-      <w:r>
-        <w:t>yjne kart DAQ (mogą być zawarte</w:t>
-      </w:r>
-      <w:r>
-        <w:br/>
-      </w:r>
-      <w:r>
-        <w:t>w tabeli)</w:t>
-      </w:r>
-    </w:p>
-    <w:p>
-      <w:r>
-        <w:t xml:space="preserve"> </w:t>
-      </w:r>
+      <w:pPr>
+        <w:numPr>
+          <w:ilvl w:val="0"/>
+          <w:numId w:val="1"/>
+        </w:numPr>
+        <w:tabs>
+          <w:tab w:val="clear" w:pos="720"/>
+          <w:tab w:val="num" w:pos="360"/>
+        </w:tabs>
+        <w:ind w:left="360"/>
+      </w:pPr>
+      <w:r>
+        <w:rPr>
+          <w:lang w:val="en-US"/>
+        </w:rPr>
+        <w:t xml:space="preserve">LabVIEW 2013 </w:t>
+      </w:r>
+      <w:r>
+        <w:t>lub nowszy</w:t>
+      </w:r>
+    </w:p>
+    <w:p>
+      <w:pPr>
+        <w:rPr>
+          <w:lang w:val="en-US"/>
+        </w:rPr>
+      </w:pPr>
     </w:p>
     <w:p>
       <w:pPr>
@@ -7158,14 +6986,652 @@
           <w:b/>
         </w:rPr>
       </w:pPr>
-      <w:bookmarkStart w:id="22" w:name="_Ref427319687"/>
+      <w:bookmarkStart w:id="22" w:name="_Ref427319634"/>
+      <w:r>
+        <w:rPr>
+          <w:b/>
+        </w:rPr>
+        <w:t>PROGRAM ĆWICZENIA</w:t>
+      </w:r>
+      <w:r>
+        <w:rPr>
+          <w:b/>
+        </w:rPr>
+        <w:t xml:space="preserve"> – WYKAZ ZADAŃ DO REALIZACJI</w:t>
+      </w:r>
+      <w:bookmarkEnd w:id="22"/>
+    </w:p>
+    <w:p>
+      <w:pPr>
+        <w:ind w:left="360"/>
+      </w:pPr>
+      <w:r>
+        <w:t>Kolejne kroki do wykonania podczas zajęć:</w:t>
+      </w:r>
+    </w:p>
+    <w:p>
+      <w:pPr>
+        <w:numPr>
+          <w:ilvl w:val="0"/>
+          <w:numId w:val="5"/>
+        </w:numPr>
+        <w:tabs>
+          <w:tab w:val="clear" w:pos="1068"/>
+          <w:tab w:val="num" w:pos="360"/>
+        </w:tabs>
+        <w:ind w:left="360"/>
+      </w:pPr>
+      <w:r>
+        <w:t>Sprawdzenie działan</w:t>
+      </w:r>
+      <w:r>
+        <w:t>ia karty DAQ w programie NI MAX:</w:t>
+      </w:r>
+    </w:p>
+    <w:p>
+      <w:pPr>
+        <w:ind w:left="360"/>
+      </w:pPr>
+      <w:r>
+        <w:t>- podpiąć kartę DAQ i zaczekać na jej zgłoszenie w systemie,</w:t>
+      </w:r>
+    </w:p>
+    <w:p>
+      <w:pPr>
+        <w:ind w:left="360"/>
+      </w:pPr>
+      <w:r>
+        <w:t>- uruchomić program MAX jeśli nie jest jeszcze uruchomiony,</w:t>
+      </w:r>
+    </w:p>
+    <w:p>
+      <w:pPr>
+        <w:ind w:left="360"/>
+      </w:pPr>
+      <w:r>
+        <w:t>- zaczekać na zgłoszenie karty DAQ w programie MAX</w:t>
+      </w:r>
+      <w:r>
+        <w:t>,</w:t>
+      </w:r>
+    </w:p>
+    <w:p>
+      <w:pPr>
+        <w:ind w:left="360"/>
+      </w:pPr>
+      <w:r>
+        <w:t>- odczytać nazwę, pod jaką karta zgłosiła się w systemie,</w:t>
+      </w:r>
+    </w:p>
+    <w:p>
+      <w:pPr>
+        <w:ind w:left="360"/>
+      </w:pPr>
+      <w:r>
+        <w:t>- zmienić nazwę na „</w:t>
+      </w:r>
+      <w:proofErr w:type="spellStart"/>
+      <w:r>
+        <w:t>Dev_&lt;XY</w:t>
+      </w:r>
+      <w:proofErr w:type="spellEnd"/>
+      <w:r>
+        <w:t>&gt;”, gdzie &lt;XY&gt; to inicjały wykonującego ćwiczenie,</w:t>
+      </w:r>
+    </w:p>
+    <w:p>
+      <w:pPr>
+        <w:ind w:left="360"/>
+      </w:pPr>
+      <w:r>
+        <w:t>- wykonać reset karty,</w:t>
+      </w:r>
+    </w:p>
+    <w:p>
+      <w:pPr>
+        <w:numPr>
+          <w:ilvl w:val="0"/>
+          <w:numId w:val="5"/>
+        </w:numPr>
+        <w:tabs>
+          <w:tab w:val="clear" w:pos="1068"/>
+          <w:tab w:val="num" w:pos="360"/>
+        </w:tabs>
+        <w:ind w:left="360"/>
+      </w:pPr>
+      <w:r>
+        <w:t>Zapoznanie się z możliwościami symulacji kart pomiarowych w NI MAX:</w:t>
+      </w:r>
+    </w:p>
+    <w:p>
+      <w:pPr>
+        <w:ind w:left="360"/>
+      </w:pPr>
+      <w:r>
+        <w:t xml:space="preserve">- sprawdzić jakie moduły posiada karta (Test </w:t>
+      </w:r>
+      <w:proofErr w:type="spellStart"/>
+      <w:r>
+        <w:t>Panels</w:t>
+      </w:r>
+      <w:proofErr w:type="spellEnd"/>
+      <w:r>
+        <w:t>…),</w:t>
+      </w:r>
+    </w:p>
+    <w:p>
+      <w:pPr>
+        <w:ind w:left="360"/>
+      </w:pPr>
+      <w:r>
+        <w:t>- sprawdzić jak działają poszczególne moduły we współpracy z generatorem,</w:t>
+      </w:r>
+    </w:p>
+    <w:p>
+      <w:pPr>
+        <w:ind w:left="360"/>
+      </w:pPr>
+      <w:r>
+        <w:t xml:space="preserve">- zapisać najlepsze </w:t>
+      </w:r>
+      <w:r>
+        <w:t>ustawienia akwizycji dla kanału AI1</w:t>
+      </w:r>
+      <w:r>
+        <w:t xml:space="preserve"> (częstotliwość próbkowania</w:t>
+      </w:r>
+      <w:r>
+        <w:br/>
+      </w:r>
+      <w:r>
+        <w:t>oraz liczba próbek)</w:t>
+      </w:r>
+      <w:r>
+        <w:t>,</w:t>
+      </w:r>
+    </w:p>
+    <w:p>
+      <w:pPr>
+        <w:numPr>
+          <w:ilvl w:val="0"/>
+          <w:numId w:val="5"/>
+        </w:numPr>
+        <w:tabs>
+          <w:tab w:val="clear" w:pos="1068"/>
+          <w:tab w:val="num" w:pos="360"/>
+        </w:tabs>
+        <w:ind w:left="360"/>
+      </w:pPr>
+      <w:r>
+        <w:t>Metody t</w:t>
+      </w:r>
+      <w:r>
+        <w:t>worzenia zadań (</w:t>
+      </w:r>
+      <w:proofErr w:type="spellStart"/>
+      <w:r>
+        <w:t>task</w:t>
+      </w:r>
+      <w:proofErr w:type="spellEnd"/>
+      <w:r>
+        <w:t>) w LabVIEW:</w:t>
+      </w:r>
+    </w:p>
+    <w:p>
+      <w:pPr>
+        <w:ind w:left="360"/>
+      </w:pPr>
+      <w:r>
+        <w:t>- z</w:t>
+      </w:r>
+      <w:r>
+        <w:t xml:space="preserve">a pomocą </w:t>
+      </w:r>
+      <w:r>
+        <w:t xml:space="preserve">kreatora </w:t>
+      </w:r>
+      <w:r>
+        <w:t xml:space="preserve">przygotować zadanie pomiarowe odczytu kanału analogowego dla karty DAQ (nazwa zadania „AI1 </w:t>
+      </w:r>
+      <w:proofErr w:type="spellStart"/>
+      <w:r>
+        <w:t>Task</w:t>
+      </w:r>
+      <w:proofErr w:type="spellEnd"/>
+      <w:r>
+        <w:t>”),</w:t>
+      </w:r>
+    </w:p>
+    <w:p>
+      <w:pPr>
+        <w:ind w:left="360"/>
+      </w:pPr>
+      <w:r>
+        <w:t>- za pomocą kreatora przygotować zadanie pomiarowe odczytu kanału analogowego dla symulowanej karty DAQ (nazwa zadania „</w:t>
+      </w:r>
+      <w:proofErr w:type="spellStart"/>
+      <w:r>
+        <w:t>Virtual</w:t>
+      </w:r>
+      <w:proofErr w:type="spellEnd"/>
+      <w:r>
+        <w:t xml:space="preserve"> </w:t>
+      </w:r>
+      <w:proofErr w:type="spellStart"/>
+      <w:r>
+        <w:t>Task</w:t>
+      </w:r>
+      <w:proofErr w:type="spellEnd"/>
+      <w:r>
+        <w:t>”),</w:t>
+      </w:r>
+    </w:p>
+    <w:p>
+      <w:pPr>
+        <w:numPr>
+          <w:ilvl w:val="0"/>
+          <w:numId w:val="5"/>
+        </w:numPr>
+        <w:tabs>
+          <w:tab w:val="clear" w:pos="1068"/>
+          <w:tab w:val="num" w:pos="360"/>
+        </w:tabs>
+        <w:ind w:left="360"/>
+      </w:pPr>
+      <w:r>
+        <w:t>Metody tworzenia skal dla czujników wielkości fizycznych z wyjściem analogowym</w:t>
+      </w:r>
+    </w:p>
+    <w:p>
+      <w:pPr>
+        <w:ind w:left="360"/>
+      </w:pPr>
+      <w:r>
+        <w:t>- przygotować skalę przeliczającą napięcie na wejściu AI0 karty DAQ na wartość temperatury</w:t>
+      </w:r>
+      <w:r>
+        <w:t xml:space="preserve"> w skali </w:t>
+      </w:r>
+      <w:proofErr w:type="spellStart"/>
+      <w:r>
+        <w:t>Celcjusza</w:t>
+      </w:r>
+      <w:proofErr w:type="spellEnd"/>
+      <w:r>
+        <w:t xml:space="preserve">, do wejścia karty podłączony jest czujnik LM35 o współczynniku temperaturowym: 0 </w:t>
+      </w:r>
+      <w:proofErr w:type="spellStart"/>
+      <w:r>
+        <w:t>mV</w:t>
+      </w:r>
+      <w:proofErr w:type="spellEnd"/>
+      <w:r>
+        <w:t xml:space="preserve"> + 10.0 </w:t>
+      </w:r>
+      <w:proofErr w:type="spellStart"/>
+      <w:r>
+        <w:t>mV</w:t>
+      </w:r>
+      <w:proofErr w:type="spellEnd"/>
+      <w:r>
+        <w:t>/°C,</w:t>
+      </w:r>
+    </w:p>
+    <w:p>
+      <w:pPr>
+        <w:ind w:left="360"/>
+      </w:pPr>
+      <w:r>
+        <w:t xml:space="preserve">- za pomocą kreatora przygotować zadanie pomiarowe odczytu temperatury z kanału AI0 w trybie </w:t>
+      </w:r>
+      <w:r>
+        <w:rPr>
+          <w:b/>
+        </w:rPr>
+        <w:t>RSE</w:t>
+      </w:r>
+      <w:r>
+        <w:t>, pomiar na żądanie (</w:t>
+      </w:r>
+      <w:r>
+        <w:rPr>
+          <w:b/>
+        </w:rPr>
+        <w:t xml:space="preserve">On </w:t>
+      </w:r>
+      <w:proofErr w:type="spellStart"/>
+      <w:r>
+        <w:rPr>
+          <w:b/>
+        </w:rPr>
+        <w:t>demand</w:t>
+      </w:r>
+      <w:proofErr w:type="spellEnd"/>
+      <w:r>
+        <w:t>).</w:t>
+      </w:r>
+    </w:p>
+    <w:p>
+      <w:r>
+        <w:br w:type="page"/>
+      </w:r>
+    </w:p>
+    <w:p>
+      <w:pPr>
+        <w:pStyle w:val="Akapitzlist"/>
+        <w:numPr>
+          <w:ilvl w:val="0"/>
+          <w:numId w:val="25"/>
+        </w:numPr>
+        <w:outlineLvl w:val="0"/>
+        <w:rPr>
+          <w:b/>
+        </w:rPr>
+      </w:pPr>
+      <w:bookmarkStart w:id="23" w:name="_Ref427319642"/>
+      <w:bookmarkStart w:id="24" w:name="_Ref440745500"/>
+      <w:r>
+        <w:rPr>
+          <w:b/>
+        </w:rPr>
+        <w:lastRenderedPageBreak/>
+        <w:t xml:space="preserve">PRZYKŁAD REALIZACJI ZADANIA </w:t>
+      </w:r>
+      <w:r>
+        <w:rPr>
+          <w:b/>
+        </w:rPr>
+        <w:t xml:space="preserve">– </w:t>
+      </w:r>
+      <w:bookmarkEnd w:id="23"/>
+      <w:r>
+        <w:rPr>
+          <w:b/>
+        </w:rPr>
+        <w:t>zliczanie czasu naciśnięcia przycisku na pulpicie</w:t>
+      </w:r>
+      <w:bookmarkEnd w:id="24"/>
+    </w:p>
+    <w:p>
+      <w:pPr>
+        <w:ind w:firstLine="708"/>
+      </w:pPr>
+      <w:r>
+        <w:t xml:space="preserve">W </w:t>
+      </w:r>
+      <w:r>
+        <w:t xml:space="preserve">prezentowanej aplikacji wyzwalanie impulsów zliczanych przez licznik jest realizowane za pomocą przycisku </w:t>
+      </w:r>
+      <w:r>
+        <w:rPr>
+          <w:i/>
+        </w:rPr>
+        <w:t>Licz</w:t>
+      </w:r>
+      <w:r>
+        <w:t xml:space="preserve"> w części panelu </w:t>
+      </w:r>
+      <w:r>
+        <w:rPr>
+          <w:b/>
+        </w:rPr>
+        <w:t>Generator</w:t>
+      </w:r>
+      <w:r>
+        <w:t xml:space="preserve"> lub za pomocą przycisku </w:t>
+      </w:r>
+      <w:proofErr w:type="spellStart"/>
+      <w:r>
+        <w:t>Switch</w:t>
+      </w:r>
+      <w:proofErr w:type="spellEnd"/>
+      <w:r>
+        <w:t xml:space="preserve"> na karcie.</w:t>
+      </w:r>
+      <w:r>
+        <w:t xml:space="preserve"> </w:t>
+      </w:r>
+    </w:p>
+    <w:tbl>
+      <w:tblPr>
+        <w:tblStyle w:val="Tabela-Siatka"/>
+        <w:tblW w:w="0" w:type="auto"/>
+        <w:tblBorders>
+          <w:top w:val="none" w:sz="0" w:space="0" w:color="auto"/>
+          <w:left w:val="none" w:sz="0" w:space="0" w:color="auto"/>
+          <w:bottom w:val="none" w:sz="0" w:space="0" w:color="auto"/>
+          <w:right w:val="none" w:sz="0" w:space="0" w:color="auto"/>
+          <w:insideH w:val="none" w:sz="0" w:space="0" w:color="auto"/>
+          <w:insideV w:val="none" w:sz="0" w:space="0" w:color="auto"/>
+        </w:tblBorders>
+        <w:tblLook w:val="04A0"/>
+      </w:tblPr>
+      <w:tblGrid>
+        <w:gridCol w:w="3259"/>
+        <w:gridCol w:w="6027"/>
+      </w:tblGrid>
+      <w:tr>
+        <w:tc>
+          <w:tcPr>
+            <w:tcW w:w="4605" w:type="dxa"/>
+          </w:tcPr>
+          <w:p>
+            <w:pPr>
+              <w:spacing w:line="240" w:lineRule="auto"/>
+            </w:pPr>
+            <w:r>
+              <w:rPr>
+                <w:noProof/>
+              </w:rPr>
+              <w:drawing>
+                <wp:inline distT="0" distB="0" distL="0" distR="0">
+                  <wp:extent cx="1905285" cy="2136822"/>
+                  <wp:effectExtent l="19050" t="0" r="0" b="0"/>
+                  <wp:docPr id="18" name="Obraz 11"/>
+                  <wp:cNvGraphicFramePr>
+                    <a:graphicFrameLocks xmlns:a="http://schemas.openxmlformats.org/drawingml/2006/main" noChangeAspect="1"/>
+                  </wp:cNvGraphicFramePr>
+                  <a:graphic xmlns:a="http://schemas.openxmlformats.org/drawingml/2006/main">
+                    <a:graphicData uri="http://schemas.openxmlformats.org/drawingml/2006/picture">
+                      <pic:pic xmlns:pic="http://schemas.openxmlformats.org/drawingml/2006/picture">
+                        <pic:nvPicPr>
+                          <pic:cNvPr id="0" name="Picture 11"/>
+                          <pic:cNvPicPr>
+                            <a:picLocks noChangeAspect="1" noChangeArrowheads="1"/>
+                          </pic:cNvPicPr>
+                        </pic:nvPicPr>
+                        <pic:blipFill>
+                          <a:blip r:embed="rId23" cstate="print"/>
+                          <a:srcRect/>
+                          <a:stretch>
+                            <a:fillRect/>
+                          </a:stretch>
+                        </pic:blipFill>
+                        <pic:spPr bwMode="auto">
+                          <a:xfrm>
+                            <a:off x="0" y="0"/>
+                            <a:ext cx="1909747" cy="2141826"/>
+                          </a:xfrm>
+                          <a:prstGeom prst="rect">
+                            <a:avLst/>
+                          </a:prstGeom>
+                          <a:noFill/>
+                          <a:ln w="9525">
+                            <a:noFill/>
+                            <a:miter lim="800000"/>
+                            <a:headEnd/>
+                            <a:tailEnd/>
+                          </a:ln>
+                        </pic:spPr>
+                      </pic:pic>
+                    </a:graphicData>
+                  </a:graphic>
+                </wp:inline>
+              </w:drawing>
+            </w:r>
+          </w:p>
+        </w:tc>
+        <w:tc>
+          <w:tcPr>
+            <w:tcW w:w="4605" w:type="dxa"/>
+          </w:tcPr>
+          <w:p>
+            <w:pPr>
+              <w:spacing w:line="240" w:lineRule="auto"/>
+            </w:pPr>
+            <w:r>
+              <w:object w:dxaOrig="13770" w:dyaOrig="8145">
+                <v:shape id="_x0000_i1026" type="#_x0000_t75" style="width:290.7pt;height:171.95pt" o:ole="">
+                  <v:imagedata r:id="rId24" o:title=""/>
+                </v:shape>
+                <o:OLEObject Type="Embed" ProgID="PBrush" ShapeID="_x0000_i1026" DrawAspect="Content" ObjectID="_1514488914" r:id="rId25"/>
+              </w:object>
+            </w:r>
+          </w:p>
+        </w:tc>
+      </w:tr>
+    </w:tbl>
+    <w:p>
+      <w:pPr>
+        <w:pStyle w:val="Akapitzlist"/>
+        <w:numPr>
+          <w:ilvl w:val="0"/>
+          <w:numId w:val="20"/>
+        </w:numPr>
+        <w:jc w:val="center"/>
+        <w:rPr>
+          <w:sz w:val="20"/>
+        </w:rPr>
+      </w:pPr>
+      <w:bookmarkStart w:id="25" w:name="_Ref440746358"/>
+      <w:bookmarkStart w:id="26" w:name="_Ref440746448"/>
+      <w:r>
+        <w:rPr>
+          <w:sz w:val="20"/>
+        </w:rPr>
+        <w:t>Program zliczający impulsy za pomocą licznikaPFI0</w:t>
+      </w:r>
+      <w:bookmarkEnd w:id="26"/>
+    </w:p>
+    <w:p>
+      <w:pPr>
+        <w:ind w:firstLine="708"/>
+        <w:jc w:val="center"/>
+        <w:rPr>
+          <w:sz w:val="20"/>
+        </w:rPr>
+      </w:pPr>
+      <w:r>
+        <w:rPr>
+          <w:sz w:val="20"/>
+        </w:rPr>
+        <w:t>a) widok panelu</w:t>
+      </w:r>
+      <w:r>
+        <w:rPr>
+          <w:sz w:val="20"/>
+        </w:rPr>
+        <w:t>,</w:t>
+      </w:r>
+    </w:p>
+    <w:p>
+      <w:pPr>
+        <w:ind w:firstLine="708"/>
+        <w:jc w:val="center"/>
+        <w:rPr>
+          <w:sz w:val="20"/>
+        </w:rPr>
+      </w:pPr>
+      <w:r>
+        <w:rPr>
+          <w:sz w:val="20"/>
+        </w:rPr>
+        <w:t xml:space="preserve">b) </w:t>
+      </w:r>
+      <w:r>
+        <w:rPr>
+          <w:sz w:val="20"/>
+        </w:rPr>
+        <w:t>widok kodu programu (stan Run).</w:t>
+      </w:r>
+      <w:bookmarkEnd w:id="25"/>
+    </w:p>
+    <w:p/>
+    <w:p>
+      <w:pPr>
+        <w:pStyle w:val="Akapitzlist"/>
+        <w:numPr>
+          <w:ilvl w:val="0"/>
+          <w:numId w:val="25"/>
+        </w:numPr>
+        <w:outlineLvl w:val="0"/>
+        <w:rPr>
+          <w:b/>
+        </w:rPr>
+      </w:pPr>
+      <w:bookmarkStart w:id="27" w:name="_Ref427319682"/>
+      <w:r>
+        <w:rPr>
+          <w:b/>
+        </w:rPr>
+        <w:t>RAPORT</w:t>
+      </w:r>
+      <w:bookmarkEnd w:id="27"/>
+    </w:p>
+    <w:p>
+      <w:pPr>
+        <w:ind w:firstLine="708"/>
+      </w:pPr>
+      <w:r>
+        <w:t>Raport</w:t>
+      </w:r>
+      <w:r>
+        <w:t xml:space="preserve"> </w:t>
+      </w:r>
+      <w:r>
+        <w:t xml:space="preserve">z przeprowadzonego ćwiczenia laboratoryjnego </w:t>
+      </w:r>
+      <w:r>
+        <w:t>powinien zawierać</w:t>
+      </w:r>
+      <w:r>
+        <w:t xml:space="preserve"> opis kolejnych czynności wykonywanych w trakcie realizacji ćwiczenia, zrzuty ekranu dokumentujące wykonane kroki oraz zanotowane parametry konfigurac</w:t>
+      </w:r>
+      <w:r>
+        <w:t xml:space="preserve">yjne kart DAQ (mogą </w:t>
+      </w:r>
+      <w:r>
+        <w:t xml:space="preserve">być zawarte </w:t>
+      </w:r>
+      <w:r>
+        <w:t>w tabeli)</w:t>
+      </w:r>
+    </w:p>
+    <w:p>
+      <w:r>
+        <w:t xml:space="preserve"> </w:t>
+      </w:r>
+    </w:p>
+    <w:p>
+      <w:pPr>
+        <w:pStyle w:val="Akapitzlist"/>
+        <w:numPr>
+          <w:ilvl w:val="0"/>
+          <w:numId w:val="25"/>
+        </w:numPr>
+        <w:outlineLvl w:val="0"/>
+        <w:rPr>
+          <w:b/>
+        </w:rPr>
+      </w:pPr>
+      <w:bookmarkStart w:id="28" w:name="_Ref427319687"/>
       <w:r>
         <w:rPr>
           <w:b/>
         </w:rPr>
         <w:t>PYTANIA</w:t>
       </w:r>
-      <w:bookmarkEnd w:id="22"/>
+      <w:bookmarkEnd w:id="28"/>
     </w:p>
     <w:p>
       <w:r>
@@ -7185,22 +7651,19 @@
     </w:p>
     <w:p>
       <w:r>
-        <w:t>3. Omówić podstawowe elementy oraz funkcjonalność struktury pliku VI .</w:t>
-      </w:r>
-    </w:p>
-    <w:p>
-      <w:r>
-        <w:t>4. Czy jest wymagane tworzenie dedykowanej ikony dla każdego VI?</w:t>
-      </w:r>
-    </w:p>
-    <w:p>
-      <w:r>
-        <w:t>5. Podać możliwe powody oraz zalety tworzenia symulowanych kart DAQ.</w:t>
-      </w:r>
-    </w:p>
-    <w:p>
-      <w:r>
-        <w:t>6. Jaki sygnał jest na wejściu symulowanej karty DAQ.</w:t>
+        <w:t>3.</w:t>
+      </w:r>
+      <w:r>
+        <w:t xml:space="preserve"> </w:t>
+      </w:r>
+      <w:r>
+        <w:t xml:space="preserve">Jaki sygnał </w:t>
+      </w:r>
+      <w:r>
+        <w:t xml:space="preserve">analogowy </w:t>
+      </w:r>
+      <w:r>
+        <w:t>jest na wejściu symulowanej karty DAQ.</w:t>
       </w:r>
     </w:p>
     <w:p/>
@@ -7210,11 +7673,13 @@
         <w:rPr>
           <w:b w:val="0"/>
           <w:color w:val="auto"/>
+          <w:lang w:val="en-GB"/>
         </w:rPr>
       </w:pPr>
       <w:r>
         <w:rPr>
           <w:color w:val="auto"/>
+          <w:lang w:val="en-GB"/>
         </w:rPr>
         <w:t>LITERATURA</w:t>
       </w:r>
@@ -7230,32 +7695,20 @@
           <w:tab w:val="num" w:pos="360"/>
         </w:tabs>
         <w:ind w:left="360"/>
-      </w:pPr>
-      <w:r>
-        <w:t xml:space="preserve">LabVIEW </w:t>
-      </w:r>
-      <w:proofErr w:type="spellStart"/>
-      <w:r>
-        <w:t>Core</w:t>
-      </w:r>
-      <w:proofErr w:type="spellEnd"/>
-      <w:r>
-        <w:t xml:space="preserve"> 1 </w:t>
-      </w:r>
-      <w:proofErr w:type="spellStart"/>
-      <w:r>
-        <w:t>Course</w:t>
-      </w:r>
-      <w:proofErr w:type="spellEnd"/>
-      <w:r>
-        <w:t xml:space="preserve"> </w:t>
-      </w:r>
-      <w:proofErr w:type="spellStart"/>
-      <w:r>
-        <w:t>manual</w:t>
-      </w:r>
-      <w:proofErr w:type="spellEnd"/>
-      <w:r>
+        <w:rPr>
+          <w:lang w:val="en-GB"/>
+        </w:rPr>
+      </w:pPr>
+      <w:r>
+        <w:rPr>
+          <w:lang w:val="en-GB"/>
+        </w:rPr>
+        <w:t>LabVIEW Core 1 Course manual</w:t>
+      </w:r>
+      <w:r>
+        <w:rPr>
+          <w:lang w:val="en-GB"/>
+        </w:rPr>
         <w:t>.</w:t>
       </w:r>
     </w:p>
@@ -7270,33 +7723,16 @@
           <w:tab w:val="num" w:pos="360"/>
         </w:tabs>
         <w:ind w:left="360"/>
-      </w:pPr>
-      <w:r>
-        <w:t xml:space="preserve">LabVIEW </w:t>
-      </w:r>
-      <w:proofErr w:type="spellStart"/>
-      <w:r>
-        <w:t>Core</w:t>
-      </w:r>
-      <w:proofErr w:type="spellEnd"/>
-      <w:r>
-        <w:t xml:space="preserve"> 1 </w:t>
-      </w:r>
-      <w:proofErr w:type="spellStart"/>
-      <w:r>
-        <w:t>Exercise</w:t>
-      </w:r>
-      <w:proofErr w:type="spellEnd"/>
-      <w:r>
-        <w:t xml:space="preserve"> </w:t>
-      </w:r>
-      <w:proofErr w:type="spellStart"/>
-      <w:r>
-        <w:t>book</w:t>
-      </w:r>
-      <w:proofErr w:type="spellEnd"/>
-      <w:r>
-        <w:t>.</w:t>
+        <w:rPr>
+          <w:lang w:val="en-GB"/>
+        </w:rPr>
+      </w:pPr>
+      <w:r>
+        <w:rPr>
+          <w:lang w:val="en-GB"/>
+        </w:rPr>
+        <w:lastRenderedPageBreak/>
+        <w:t>LabVIEW Core 1 Exercise book.</w:t>
       </w:r>
     </w:p>
     <w:p>
@@ -7310,33 +7746,15 @@
           <w:tab w:val="num" w:pos="360"/>
         </w:tabs>
         <w:ind w:left="360"/>
-      </w:pPr>
-      <w:r>
-        <w:t xml:space="preserve">LabVIEW </w:t>
-      </w:r>
-      <w:proofErr w:type="spellStart"/>
-      <w:r>
-        <w:t>Core</w:t>
-      </w:r>
-      <w:proofErr w:type="spellEnd"/>
-      <w:r>
-        <w:t xml:space="preserve"> 2 </w:t>
-      </w:r>
-      <w:proofErr w:type="spellStart"/>
-      <w:r>
-        <w:t>Course</w:t>
-      </w:r>
-      <w:proofErr w:type="spellEnd"/>
-      <w:r>
-        <w:t xml:space="preserve"> </w:t>
-      </w:r>
-      <w:proofErr w:type="spellStart"/>
-      <w:r>
-        <w:t>manual</w:t>
-      </w:r>
-      <w:proofErr w:type="spellEnd"/>
-      <w:r>
-        <w:t>.</w:t>
+        <w:rPr>
+          <w:lang w:val="en-GB"/>
+        </w:rPr>
+      </w:pPr>
+      <w:r>
+        <w:rPr>
+          <w:lang w:val="en-GB"/>
+        </w:rPr>
+        <w:t>LabVIEW Core 2 Course manual.</w:t>
       </w:r>
     </w:p>
     <w:p>
@@ -7352,31 +7770,21 @@
         <w:ind w:left="360"/>
       </w:pPr>
       <w:r>
-        <w:t xml:space="preserve">LabVIEW </w:t>
+        <w:rPr>
+          <w:lang w:val="en-GB"/>
+        </w:rPr>
+        <w:t xml:space="preserve">LabVIEW Core 2 Exercise </w:t>
       </w:r>
       <w:proofErr w:type="spellStart"/>
       <w:r>
-        <w:t>Core</w:t>
+        <w:rPr>
+          <w:lang w:val="en-GB"/>
+        </w:rPr>
+        <w:t>bo</w:t>
       </w:r>
       <w:proofErr w:type="spellEnd"/>
       <w:r>
-        <w:t xml:space="preserve"> 2 </w:t>
-      </w:r>
-      <w:proofErr w:type="spellStart"/>
-      <w:r>
-        <w:t>Exercise</w:t>
-      </w:r>
-      <w:proofErr w:type="spellEnd"/>
-      <w:r>
-        <w:t xml:space="preserve"> </w:t>
-      </w:r>
-      <w:proofErr w:type="spellStart"/>
-      <w:r>
-        <w:t>book</w:t>
-      </w:r>
-      <w:proofErr w:type="spellEnd"/>
-      <w:r>
-        <w:t>.</w:t>
+        <w:t>ok.</w:t>
       </w:r>
     </w:p>
     <w:p>
@@ -7441,532 +7849,11 @@
         <w:jc w:val="right"/>
       </w:pPr>
     </w:p>
-    <w:p>
-      <w:r>
-        <w:br w:type="page"/>
-      </w:r>
-    </w:p>
-    <w:p>
-      <w:pPr>
-        <w:pStyle w:val="Nagwek1"/>
-        <w:rPr>
-          <w:b w:val="0"/>
-        </w:rPr>
-      </w:pPr>
-      <w:r>
-        <w:rPr>
-          <w:b w:val="0"/>
-        </w:rPr>
-        <w:lastRenderedPageBreak/>
-        <w:t>ZADANIA DO REALIZACJI PRZED PRZYSTĄPIENIEM DO ĆWICZENIA</w:t>
-      </w:r>
-    </w:p>
-    <w:p>
-      <w:r>
-        <w:t>- brak</w:t>
-      </w:r>
-    </w:p>
-    <w:p>
-      <w:pPr>
-        <w:rPr>
-          <w:b/>
-        </w:rPr>
-      </w:pPr>
-    </w:p>
-    <w:p>
-      <w:pPr>
-        <w:rPr>
-          <w:b/>
-        </w:rPr>
-      </w:pPr>
-    </w:p>
-    <w:p>
-      <w:pPr>
-        <w:rPr>
-          <w:b/>
-        </w:rPr>
-      </w:pPr>
-    </w:p>
-    <w:p>
-      <w:pPr>
-        <w:pStyle w:val="Nagwek1"/>
-        <w:rPr>
-          <w:b w:val="0"/>
-        </w:rPr>
-      </w:pPr>
-      <w:r>
-        <w:rPr>
-          <w:b w:val="0"/>
-        </w:rPr>
-        <w:t>ZADANIA DODATKOWE PO WYKONANIU ĆWICZENIA</w:t>
-      </w:r>
-    </w:p>
-    <w:p>
-      <w:r>
-        <w:t xml:space="preserve">- </w:t>
-      </w:r>
-      <w:r>
-        <w:t>w</w:t>
-      </w:r>
-      <w:r>
-        <w:t xml:space="preserve"> programie MAX przygotować skale do przeliczani</w:t>
-      </w:r>
-      <w:r>
-        <w:t>a napięcia wyjściowego czujnika</w:t>
-      </w:r>
-      <w:r>
-        <w:br/>
-      </w:r>
-      <w:r>
-        <w:t>na wartość temperatury w skalach Ke</w:t>
-      </w:r>
-      <w:r>
-        <w:t>l</w:t>
-      </w:r>
-      <w:r>
-        <w:t>wina i Fa</w:t>
-      </w:r>
-      <w:r>
-        <w:t>h</w:t>
-      </w:r>
-      <w:r>
-        <w:t>ren</w:t>
-      </w:r>
-      <w:r>
-        <w:t>he</w:t>
-      </w:r>
-      <w:r>
-        <w:t>ita,</w:t>
-      </w:r>
-    </w:p>
-    <w:p>
-      <w:r>
-        <w:t>- przygotować tabelę przeliczników między skalami Ke</w:t>
-      </w:r>
-      <w:r>
-        <w:t>l</w:t>
-      </w:r>
-      <w:r>
-        <w:t>wina</w:t>
-      </w:r>
-      <w:r>
-        <w:t>,</w:t>
-      </w:r>
-      <w:r>
-        <w:t xml:space="preserve"> Cel</w:t>
-      </w:r>
-      <w:r>
-        <w:t>s</w:t>
-      </w:r>
-      <w:r>
-        <w:t>jusza i Fa</w:t>
-      </w:r>
-      <w:r>
-        <w:t>hren</w:t>
-      </w:r>
-      <w:r>
-        <w:t>h</w:t>
-      </w:r>
-      <w:r>
-        <w:t>e</w:t>
-      </w:r>
-      <w:r>
-        <w:t>ita</w:t>
-      </w:r>
-      <w:r>
-        <w:t xml:space="preserve"> (</w:t>
-      </w:r>
-      <w:r>
-        <w:rPr>
-          <w:b/>
-        </w:rPr>
-        <w:t>UWAGA!</w:t>
-      </w:r>
-      <w:r>
-        <w:t xml:space="preserve"> Tabela będzie potrzebna na następnych ćwiczeniach)</w:t>
-      </w:r>
-    </w:p>
     <w:p/>
-    <w:tbl>
-      <w:tblPr>
-        <w:tblStyle w:val="Tabela-Siatka"/>
-        <w:tblW w:w="0" w:type="auto"/>
-        <w:tblLook w:val="04A0"/>
-      </w:tblPr>
-      <w:tblGrid>
-        <w:gridCol w:w="2302"/>
-        <w:gridCol w:w="2302"/>
-        <w:gridCol w:w="2303"/>
-        <w:gridCol w:w="2303"/>
-      </w:tblGrid>
-      <w:tr>
-        <w:tc>
-          <w:tcPr>
-            <w:tcW w:w="2302" w:type="dxa"/>
-          </w:tcPr>
-          <w:p>
-            <w:pPr>
-              <w:spacing w:before="120" w:after="120" w:line="240" w:lineRule="auto"/>
-            </w:pPr>
-            <w:r>
-              <w:t>Współczynniki (</w:t>
-            </w:r>
-            <w:proofErr w:type="spellStart"/>
-            <w:r>
-              <w:t>a,b</w:t>
-            </w:r>
-            <w:proofErr w:type="spellEnd"/>
-            <w:r>
-              <w:t>)</w:t>
-            </w:r>
-          </w:p>
-        </w:tc>
-        <w:tc>
-          <w:tcPr>
-            <w:tcW w:w="2302" w:type="dxa"/>
-          </w:tcPr>
-          <w:p>
-            <w:pPr>
-              <w:spacing w:before="120" w:after="120" w:line="240" w:lineRule="auto"/>
-            </w:pPr>
-            <w:r>
-              <w:t>Ke</w:t>
-            </w:r>
-            <w:r>
-              <w:t>l</w:t>
-            </w:r>
-            <w:r>
-              <w:t>win, K</w:t>
-            </w:r>
-          </w:p>
-        </w:tc>
-        <w:tc>
-          <w:tcPr>
-            <w:tcW w:w="2303" w:type="dxa"/>
-          </w:tcPr>
-          <w:p>
-            <w:pPr>
-              <w:spacing w:before="120" w:after="120" w:line="240" w:lineRule="auto"/>
-            </w:pPr>
-            <w:r>
-              <w:t>Cel</w:t>
-            </w:r>
-            <w:r>
-              <w:t>s</w:t>
-            </w:r>
-            <w:r>
-              <w:t>jusz</w:t>
-            </w:r>
-            <w:r>
-              <w:t>,</w:t>
-            </w:r>
-            <w:r>
-              <w:t xml:space="preserve"> </w:t>
-            </w:r>
-            <w:proofErr w:type="spellStart"/>
-            <w:r>
-              <w:rPr>
-                <w:vertAlign w:val="superscript"/>
-              </w:rPr>
-              <w:t>o</w:t>
-            </w:r>
-            <w:r>
-              <w:t>C</w:t>
-            </w:r>
-            <w:proofErr w:type="spellEnd"/>
-          </w:p>
-        </w:tc>
-        <w:tc>
-          <w:tcPr>
-            <w:tcW w:w="2303" w:type="dxa"/>
-          </w:tcPr>
-          <w:p>
-            <w:pPr>
-              <w:spacing w:before="120" w:after="120" w:line="240" w:lineRule="auto"/>
-            </w:pPr>
-            <w:r>
-              <w:t>F</w:t>
-            </w:r>
-            <w:r>
-              <w:t>ahren</w:t>
-            </w:r>
-            <w:r>
-              <w:t>h</w:t>
-            </w:r>
-            <w:r>
-              <w:t>e</w:t>
-            </w:r>
-            <w:r>
-              <w:t xml:space="preserve">it, </w:t>
-            </w:r>
-            <w:proofErr w:type="spellStart"/>
-            <w:r>
-              <w:rPr>
-                <w:vertAlign w:val="superscript"/>
-              </w:rPr>
-              <w:t>o</w:t>
-            </w:r>
-            <w:r>
-              <w:t>F</w:t>
-            </w:r>
-            <w:proofErr w:type="spellEnd"/>
-          </w:p>
-        </w:tc>
-      </w:tr>
-      <w:tr>
-        <w:tc>
-          <w:tcPr>
-            <w:tcW w:w="2302" w:type="dxa"/>
-          </w:tcPr>
-          <w:p>
-            <w:pPr>
-              <w:spacing w:before="120" w:after="120" w:line="240" w:lineRule="auto"/>
-            </w:pPr>
-            <w:r>
-              <w:t>Ke</w:t>
-            </w:r>
-            <w:r>
-              <w:t>l</w:t>
-            </w:r>
-            <w:r>
-              <w:t>win, K</w:t>
-            </w:r>
-          </w:p>
-        </w:tc>
-        <w:tc>
-          <w:tcPr>
-            <w:tcW w:w="2302" w:type="dxa"/>
-          </w:tcPr>
-          <w:p>
-            <w:pPr>
-              <w:spacing w:before="120" w:after="120" w:line="240" w:lineRule="auto"/>
-              <w:jc w:val="center"/>
-            </w:pPr>
-            <w:r>
-              <w:t>1, 0</w:t>
-            </w:r>
-          </w:p>
-        </w:tc>
-        <w:tc>
-          <w:tcPr>
-            <w:tcW w:w="2303" w:type="dxa"/>
-          </w:tcPr>
-          <w:p>
-            <w:pPr>
-              <w:spacing w:before="120" w:after="120" w:line="240" w:lineRule="auto"/>
-              <w:jc w:val="center"/>
-            </w:pPr>
-          </w:p>
-        </w:tc>
-        <w:tc>
-          <w:tcPr>
-            <w:tcW w:w="2303" w:type="dxa"/>
-          </w:tcPr>
-          <w:p>
-            <w:pPr>
-              <w:spacing w:before="120" w:after="120" w:line="240" w:lineRule="auto"/>
-              <w:jc w:val="center"/>
-            </w:pPr>
-          </w:p>
-        </w:tc>
-      </w:tr>
-      <w:tr>
-        <w:tc>
-          <w:tcPr>
-            <w:tcW w:w="2302" w:type="dxa"/>
-          </w:tcPr>
-          <w:p>
-            <w:pPr>
-              <w:spacing w:before="120" w:after="120" w:line="240" w:lineRule="auto"/>
-            </w:pPr>
-            <w:r>
-              <w:t xml:space="preserve">Celsjusz, </w:t>
-            </w:r>
-            <w:proofErr w:type="spellStart"/>
-            <w:r>
-              <w:rPr>
-                <w:vertAlign w:val="superscript"/>
-              </w:rPr>
-              <w:t>o</w:t>
-            </w:r>
-            <w:r>
-              <w:t>C</w:t>
-            </w:r>
-            <w:proofErr w:type="spellEnd"/>
-          </w:p>
-        </w:tc>
-        <w:tc>
-          <w:tcPr>
-            <w:tcW w:w="2302" w:type="dxa"/>
-          </w:tcPr>
-          <w:p>
-            <w:pPr>
-              <w:spacing w:before="120" w:after="120" w:line="240" w:lineRule="auto"/>
-              <w:jc w:val="center"/>
-            </w:pPr>
-          </w:p>
-        </w:tc>
-        <w:tc>
-          <w:tcPr>
-            <w:tcW w:w="2303" w:type="dxa"/>
-          </w:tcPr>
-          <w:p>
-            <w:pPr>
-              <w:spacing w:before="120" w:after="120" w:line="240" w:lineRule="auto"/>
-              <w:jc w:val="center"/>
-            </w:pPr>
-            <w:r>
-              <w:t>1, 0</w:t>
-            </w:r>
-          </w:p>
-        </w:tc>
-        <w:tc>
-          <w:tcPr>
-            <w:tcW w:w="2303" w:type="dxa"/>
-          </w:tcPr>
-          <w:p>
-            <w:pPr>
-              <w:spacing w:before="120" w:after="120" w:line="240" w:lineRule="auto"/>
-              <w:jc w:val="center"/>
-            </w:pPr>
-          </w:p>
-        </w:tc>
-      </w:tr>
-      <w:tr>
-        <w:tc>
-          <w:tcPr>
-            <w:tcW w:w="2302" w:type="dxa"/>
-          </w:tcPr>
-          <w:p>
-            <w:pPr>
-              <w:spacing w:before="120" w:after="120" w:line="240" w:lineRule="auto"/>
-            </w:pPr>
-            <w:r>
-              <w:t xml:space="preserve">Fahrenheit, </w:t>
-            </w:r>
-            <w:proofErr w:type="spellStart"/>
-            <w:r>
-              <w:rPr>
-                <w:vertAlign w:val="superscript"/>
-              </w:rPr>
-              <w:t>o</w:t>
-            </w:r>
-            <w:r>
-              <w:t>F</w:t>
-            </w:r>
-            <w:proofErr w:type="spellEnd"/>
-          </w:p>
-        </w:tc>
-        <w:tc>
-          <w:tcPr>
-            <w:tcW w:w="2302" w:type="dxa"/>
-          </w:tcPr>
-          <w:p>
-            <w:pPr>
-              <w:spacing w:before="120" w:after="120" w:line="240" w:lineRule="auto"/>
-              <w:jc w:val="center"/>
-            </w:pPr>
-          </w:p>
-        </w:tc>
-        <w:tc>
-          <w:tcPr>
-            <w:tcW w:w="2303" w:type="dxa"/>
-          </w:tcPr>
-          <w:p>
-            <w:pPr>
-              <w:spacing w:before="120" w:after="120" w:line="240" w:lineRule="auto"/>
-              <w:jc w:val="center"/>
-            </w:pPr>
-          </w:p>
-        </w:tc>
-        <w:tc>
-          <w:tcPr>
-            <w:tcW w:w="2303" w:type="dxa"/>
-          </w:tcPr>
-          <w:p>
-            <w:pPr>
-              <w:spacing w:before="120" w:after="120" w:line="240" w:lineRule="auto"/>
-              <w:jc w:val="center"/>
-            </w:pPr>
-            <w:r>
-              <w:t>1, 0</w:t>
-            </w:r>
-          </w:p>
-        </w:tc>
-      </w:tr>
-    </w:tbl>
-    <w:p/>
-    <w:p/>
-    <w:p>
-      <w:pPr>
-        <w:rPr>
-          <w:b/>
-        </w:rPr>
-      </w:pPr>
-      <w:r>
-        <w:rPr>
-          <w:b/>
-        </w:rPr>
-        <w:br w:type="page"/>
-      </w:r>
-    </w:p>
-    <w:p>
-      <w:pPr>
-        <w:pStyle w:val="Nagwek1"/>
-        <w:rPr>
-          <w:b w:val="0"/>
-        </w:rPr>
-      </w:pPr>
-      <w:r>
-        <w:lastRenderedPageBreak/>
-        <w:t>ZAŁĄCZNIKI</w:t>
-      </w:r>
-    </w:p>
-    <w:p>
-      <w:pPr>
-        <w:pStyle w:val="Nagwek2"/>
-        <w:rPr>
-          <w:rFonts w:ascii="Arial" w:hAnsi="Arial" w:cs="Arial"/>
-          <w:b w:val="0"/>
-          <w:sz w:val="28"/>
-        </w:rPr>
-      </w:pPr>
-      <w:r>
-        <w:rPr>
-          <w:rFonts w:ascii="Arial" w:hAnsi="Arial" w:cs="Arial"/>
-          <w:b w:val="0"/>
-          <w:sz w:val="28"/>
-        </w:rPr>
-        <w:t>Dodatkowe informacje</w:t>
-      </w:r>
-    </w:p>
-    <w:p>
-      <w:pPr>
-        <w:autoSpaceDE w:val="0"/>
-        <w:autoSpaceDN w:val="0"/>
-        <w:adjustRightInd w:val="0"/>
-        <w:rPr>
-          <w:rFonts w:ascii="CourierNewPSMT-Bold" w:hAnsi="CourierNewPSMT-Bold" w:cs="CourierNewPSMT-Bold"/>
-          <w:b/>
-          <w:bCs/>
-          <w:color w:val="000040"/>
-          <w:sz w:val="16"/>
-          <w:szCs w:val="16"/>
-        </w:rPr>
-      </w:pPr>
-    </w:p>
-    <w:p>
-      <w:pPr>
-        <w:rPr>
-          <w:b/>
-          <w:lang w:val="en-GB"/>
-        </w:rPr>
-      </w:pPr>
-    </w:p>
     <w:sectPr>
-      <w:headerReference w:type="default" r:id="rId23"/>
-      <w:footerReference w:type="even" r:id="rId24"/>
-      <w:footerReference w:type="default" r:id="rId25"/>
+      <w:headerReference w:type="default" r:id="rId26"/>
+      <w:footerReference w:type="even" r:id="rId27"/>
+      <w:footerReference w:type="default" r:id="rId28"/>
       <w:pgSz w:w="11906" w:h="16838" w:code="9"/>
       <w:pgMar w:top="1418" w:right="1418" w:bottom="1418" w:left="1418" w:header="709" w:footer="709" w:gutter="0"/>
       <w:cols w:space="708"/>
@@ -8067,7 +7954,7 @@
         <w:rStyle w:val="Numerstrony"/>
         <w:noProof/>
       </w:rPr>
-      <w:t>10</w:t>
+      <w:t>11</w:t>
     </w:r>
     <w:r>
       <w:rPr>
@@ -8109,7 +7996,7 @@
           <v:path o:extrusionok="f" gradientshapeok="t" o:connecttype="rect"/>
           <o:lock v:ext="edit" aspectratio="t"/>
         </v:shapetype>
-        <v:shape id="_x0000_i1027" type="#_x0000_t75" style="width:450pt;height:7.5pt" o:hrpct="0" o:hralign="center" o:hr="t">
+        <v:shape id="_x0000_i1029" type="#_x0000_t75" style="width:450pt;height:7.5pt" o:hrpct="0" o:hralign="center" o:hr="t">
           <v:imagedata r:id="rId1" o:title="BD15155_"/>
         </v:shape>
       </w:pict>
@@ -8243,10 +8130,10 @@
                 <v:path o:extrusionok="f" gradientshapeok="t" o:connecttype="rect"/>
                 <o:lock v:ext="edit" aspectratio="t"/>
               </v:shapetype>
-              <v:shape id="_x0000_i1025" type="#_x0000_t75" style="width:17.2pt;height:26.85pt" o:ole="">
+              <v:shape id="_x0000_i1027" type="#_x0000_t75" style="width:17.2pt;height:26.85pt" o:ole="">
                 <v:imagedata r:id="rId1" o:title=""/>
               </v:shape>
-              <o:OLEObject Type="Embed" ProgID="CorelDRAW.Graphic.11" ShapeID="_x0000_i1025" DrawAspect="Content" ObjectID="_1513719471" r:id="rId2"/>
+              <o:OLEObject Type="Embed" ProgID="CorelDRAW.Graphic.11" ShapeID="_x0000_i1027" DrawAspect="Content" ObjectID="_1514488915" r:id="rId2"/>
             </w:object>
           </w:r>
         </w:p>
@@ -8274,7 +8161,7 @@
               <w:i/>
             </w:rPr>
             <w:pict>
-              <v:shape id="_x0000_i1026" type="#_x0000_t75" style="width:450pt;height:7.5pt" o:hrpct="0" o:hralign="center" o:hr="t">
+              <v:shape id="_x0000_i1028" type="#_x0000_t75" style="width:450pt;height:7.5pt" o:hrpct="0" o:hralign="center" o:hr="t">
                 <v:imagedata r:id="rId3" o:title="BD15155_"/>
               </v:shape>
             </w:pict>
@@ -12922,7 +12809,7 @@
 </file>
 
 <file path=customXml/itemProps1.xml><?xml version="1.0" encoding="utf-8"?>
-<ds:datastoreItem xmlns:ds="http://schemas.openxmlformats.org/officeDocument/2006/customXml" ds:itemID="{AA62E72F-35F3-4DB8-8370-26088CD3DF60}">
+<ds:datastoreItem xmlns:ds="http://schemas.openxmlformats.org/officeDocument/2006/customXml" ds:itemID="{FC47A2BD-7CBB-4CC6-BE3B-38F505AA2652}">
   <ds:schemaRefs>
     <ds:schemaRef ds:uri="http://schemas.openxmlformats.org/officeDocument/2006/bibliography"/>
   </ds:schemaRefs>

</xml_diff>

<commit_message>
Zakończona edycja instrukcji 0 dodano zdjęcia karty sygnałowej v2
</commit_message>
<xml_diff>
--- a/Cw0 generator sygnałowy/PiWDP0 Generator sygnalowy.docx
+++ b/Cw0 generator sygnałowy/PiWDP0 Generator sygnalowy.docx
@@ -816,7 +816,7 @@
               <w:rPr>
                 <w:noProof/>
               </w:rPr>
-              <w:t>5</w:t>
+              <w:t>4</w:t>
             </w:r>
             <w:r>
               <w:fldChar w:fldCharType="end"/>
@@ -972,7 +972,7 @@
               <w:rPr>
                 <w:noProof/>
               </w:rPr>
-              <w:t>7</w:t>
+              <w:t>6</w:t>
             </w:r>
             <w:r>
               <w:fldChar w:fldCharType="end"/>
@@ -1197,7 +1197,7 @@
               <w:rPr>
                 <w:noProof/>
               </w:rPr>
-              <w:t>7</w:t>
+              <w:t>8</w:t>
             </w:r>
             <w:r>
               <w:fldChar w:fldCharType="end"/>
@@ -1275,7 +1275,7 @@
               <w:rPr>
                 <w:noProof/>
               </w:rPr>
-              <w:t>10</w:t>
+              <w:t>9</w:t>
             </w:r>
             <w:r>
               <w:fldChar w:fldCharType="end"/>
@@ -1351,7 +1351,7 @@
               <w:rPr>
                 <w:noProof/>
               </w:rPr>
-              <w:t>10</w:t>
+              <w:t>9</w:t>
             </w:r>
             <w:r>
               <w:fldChar w:fldCharType="end"/>
@@ -1663,7 +1663,7 @@
               <w:rPr>
                 <w:noProof/>
               </w:rPr>
-              <w:t>11</w:t>
+              <w:t>12</w:t>
             </w:r>
             <w:r>
               <w:fldChar w:fldCharType="end"/>
@@ -1852,6 +1852,9 @@
         <w:gridCol w:w="824"/>
       </w:tblGrid>
       <w:tr>
+        <w:trPr>
+          <w:trHeight w:val="284"/>
+        </w:trPr>
         <w:tc>
           <w:tcPr>
             <w:tcW w:w="720" w:type="dxa"/>
@@ -1859,7 +1862,7 @@
           </w:tcPr>
           <w:p>
             <w:pPr>
-              <w:spacing w:before="120" w:after="120"/>
+              <w:spacing w:before="120" w:after="120" w:line="240" w:lineRule="auto"/>
             </w:pPr>
             <w:r>
               <w:t>1.</w:t>
@@ -1873,7 +1876,727 @@
           </w:tcPr>
           <w:p>
             <w:pPr>
-              <w:spacing w:before="120" w:after="120"/>
+              <w:spacing w:before="120" w:after="120" w:line="240" w:lineRule="auto"/>
+              <w:rPr>
+                <w:sz w:val="22"/>
+                <w:szCs w:val="22"/>
+              </w:rPr>
+            </w:pPr>
+            <w:fldSimple w:instr=" REF _Ref436776331 \h  \* MERGEFORMAT ">
+              <w:r>
+                <w:rPr>
+                  <w:sz w:val="20"/>
+                </w:rPr>
+                <w:t>Struktura modułu analogowych sygnałów okresowych z zaznaczeniem wyprowadzeń.</w:t>
+              </w:r>
+            </w:fldSimple>
+          </w:p>
+        </w:tc>
+        <w:tc>
+          <w:tcPr>
+            <w:tcW w:w="824" w:type="dxa"/>
+            <w:shd w:val="clear" w:color="auto" w:fill="E6E6E6"/>
+          </w:tcPr>
+          <w:p>
+            <w:pPr>
+              <w:spacing w:before="120" w:after="120" w:line="240" w:lineRule="auto"/>
+              <w:jc w:val="right"/>
+            </w:pPr>
+            <w:r>
+              <w:fldChar w:fldCharType="begin"/>
+            </w:r>
+            <w:r>
+              <w:instrText xml:space="preserve"> PAGEREF _Ref436776331 \h </w:instrText>
+            </w:r>
+            <w:r>
+              <w:fldChar w:fldCharType="separate"/>
+            </w:r>
+            <w:r>
+              <w:rPr>
+                <w:noProof/>
+              </w:rPr>
+              <w:t>4</w:t>
+            </w:r>
+            <w:r>
+              <w:fldChar w:fldCharType="end"/>
+            </w:r>
+          </w:p>
+        </w:tc>
+      </w:tr>
+      <w:tr>
+        <w:trPr>
+          <w:trHeight w:val="397"/>
+        </w:trPr>
+        <w:tc>
+          <w:tcPr>
+            <w:tcW w:w="720" w:type="dxa"/>
+            <w:shd w:val="clear" w:color="auto" w:fill="F3F3F3"/>
+          </w:tcPr>
+          <w:p>
+            <w:pPr>
+              <w:spacing w:before="120" w:after="120" w:line="240" w:lineRule="auto"/>
+            </w:pPr>
+            <w:r>
+              <w:t>2.</w:t>
+            </w:r>
+          </w:p>
+        </w:tc>
+        <w:tc>
+          <w:tcPr>
+            <w:tcW w:w="7560" w:type="dxa"/>
+            <w:shd w:val="clear" w:color="auto" w:fill="F3F3F3"/>
+          </w:tcPr>
+          <w:p>
+            <w:pPr>
+              <w:spacing w:before="120" w:after="120" w:line="240" w:lineRule="auto"/>
+              <w:rPr>
+                <w:sz w:val="22"/>
+                <w:szCs w:val="22"/>
+              </w:rPr>
+            </w:pPr>
+            <w:fldSimple w:instr=" REF _Ref436775661 \h  \* MERGEFORMAT ">
+              <w:r>
+                <w:rPr>
+                  <w:sz w:val="20"/>
+                </w:rPr>
+                <w:t xml:space="preserve">Przebiegi sygnału na </w:t>
+              </w:r>
+              <w:r>
+                <w:rPr>
+                  <w:sz w:val="20"/>
+                </w:rPr>
+                <w:t>we</w:t>
+              </w:r>
+              <w:r>
+                <w:rPr>
+                  <w:sz w:val="20"/>
+                </w:rPr>
+                <w:t>jściu AI1 w skrajnych ustawieniach potencjometru.</w:t>
+              </w:r>
+            </w:fldSimple>
+          </w:p>
+        </w:tc>
+        <w:tc>
+          <w:tcPr>
+            <w:tcW w:w="824" w:type="dxa"/>
+            <w:shd w:val="clear" w:color="auto" w:fill="F3F3F3"/>
+          </w:tcPr>
+          <w:p>
+            <w:pPr>
+              <w:spacing w:before="120" w:after="120" w:line="240" w:lineRule="auto"/>
+              <w:jc w:val="right"/>
+            </w:pPr>
+            <w:r>
+              <w:fldChar w:fldCharType="begin"/>
+            </w:r>
+            <w:r>
+              <w:instrText xml:space="preserve"> PAGEREF _Ref436775661 \h </w:instrText>
+            </w:r>
+            <w:r>
+              <w:fldChar w:fldCharType="separate"/>
+            </w:r>
+            <w:r>
+              <w:rPr>
+                <w:noProof/>
+              </w:rPr>
+              <w:t>5</w:t>
+            </w:r>
+            <w:r>
+              <w:fldChar w:fldCharType="end"/>
+            </w:r>
+          </w:p>
+        </w:tc>
+      </w:tr>
+      <w:tr>
+        <w:trPr>
+          <w:trHeight w:val="397"/>
+        </w:trPr>
+        <w:tc>
+          <w:tcPr>
+            <w:tcW w:w="720" w:type="dxa"/>
+            <w:shd w:val="clear" w:color="auto" w:fill="E6E6E6"/>
+          </w:tcPr>
+          <w:p>
+            <w:pPr>
+              <w:spacing w:before="120" w:after="120" w:line="240" w:lineRule="auto"/>
+            </w:pPr>
+            <w:r>
+              <w:t>3.</w:t>
+            </w:r>
+          </w:p>
+        </w:tc>
+        <w:tc>
+          <w:tcPr>
+            <w:tcW w:w="7560" w:type="dxa"/>
+            <w:shd w:val="clear" w:color="auto" w:fill="E6E6E6"/>
+          </w:tcPr>
+          <w:p>
+            <w:pPr>
+              <w:spacing w:before="120" w:after="120" w:line="240" w:lineRule="auto"/>
+              <w:rPr>
+                <w:sz w:val="22"/>
+                <w:szCs w:val="22"/>
+              </w:rPr>
+            </w:pPr>
+            <w:fldSimple w:instr=" REF _Ref436775829 \h  \* MERGEFORMAT ">
+              <w:r>
+                <w:rPr>
+                  <w:sz w:val="20"/>
+                </w:rPr>
+                <w:t>Transformata Fouriera</w:t>
+              </w:r>
+              <w:r>
+                <w:rPr>
+                  <w:sz w:val="20"/>
+                </w:rPr>
+                <w:t xml:space="preserve"> </w:t>
+              </w:r>
+              <w:r>
+                <w:rPr>
+                  <w:sz w:val="20"/>
+                </w:rPr>
+                <w:t>na we</w:t>
+              </w:r>
+              <w:r>
+                <w:rPr>
+                  <w:sz w:val="20"/>
+                </w:rPr>
+                <w:t>jściu AI1 w skrajnych ustawieniach potencjometru.</w:t>
+              </w:r>
+            </w:fldSimple>
+          </w:p>
+        </w:tc>
+        <w:tc>
+          <w:tcPr>
+            <w:tcW w:w="824" w:type="dxa"/>
+            <w:shd w:val="clear" w:color="auto" w:fill="E6E6E6"/>
+          </w:tcPr>
+          <w:p>
+            <w:pPr>
+              <w:spacing w:before="120" w:after="120" w:line="240" w:lineRule="auto"/>
+              <w:jc w:val="right"/>
+            </w:pPr>
+            <w:r>
+              <w:fldChar w:fldCharType="begin"/>
+            </w:r>
+            <w:r>
+              <w:instrText xml:space="preserve"> PAGEREF _Ref436775829 \h </w:instrText>
+            </w:r>
+            <w:r>
+              <w:fldChar w:fldCharType="separate"/>
+            </w:r>
+            <w:r>
+              <w:rPr>
+                <w:noProof/>
+              </w:rPr>
+              <w:t>5</w:t>
+            </w:r>
+            <w:r>
+              <w:fldChar w:fldCharType="end"/>
+            </w:r>
+          </w:p>
+        </w:tc>
+      </w:tr>
+      <w:tr>
+        <w:trPr>
+          <w:trHeight w:val="397"/>
+        </w:trPr>
+        <w:tc>
+          <w:tcPr>
+            <w:tcW w:w="720" w:type="dxa"/>
+            <w:shd w:val="clear" w:color="auto" w:fill="F3F3F3"/>
+          </w:tcPr>
+          <w:p>
+            <w:pPr>
+              <w:spacing w:before="120" w:after="120" w:line="240" w:lineRule="auto"/>
+            </w:pPr>
+            <w:r>
+              <w:t>4.</w:t>
+            </w:r>
+          </w:p>
+        </w:tc>
+        <w:tc>
+          <w:tcPr>
+            <w:tcW w:w="7560" w:type="dxa"/>
+            <w:shd w:val="clear" w:color="auto" w:fill="F3F3F3"/>
+          </w:tcPr>
+          <w:p>
+            <w:pPr>
+              <w:spacing w:before="120" w:after="120" w:line="240" w:lineRule="auto"/>
+              <w:rPr>
+                <w:sz w:val="22"/>
+                <w:szCs w:val="22"/>
+              </w:rPr>
+            </w:pPr>
+            <w:fldSimple w:instr=" REF _Ref439972206 \h  \* MERGEFORMAT ">
+              <w:r>
+                <w:rPr>
+                  <w:sz w:val="20"/>
+                </w:rPr>
+                <w:t>Moduł sygnałów analogowych (a)</w:t>
+              </w:r>
+              <w:r>
+                <w:rPr>
+                  <w:sz w:val="20"/>
+                </w:rPr>
+                <w:t>, nagrzewanie czujnika AI0 rezystorem (b)</w:t>
+              </w:r>
+            </w:fldSimple>
+          </w:p>
+        </w:tc>
+        <w:tc>
+          <w:tcPr>
+            <w:tcW w:w="824" w:type="dxa"/>
+            <w:shd w:val="clear" w:color="auto" w:fill="F3F3F3"/>
+          </w:tcPr>
+          <w:p>
+            <w:pPr>
+              <w:spacing w:before="120" w:after="120" w:line="240" w:lineRule="auto"/>
+              <w:jc w:val="right"/>
+            </w:pPr>
+            <w:r>
+              <w:fldChar w:fldCharType="begin"/>
+            </w:r>
+            <w:r>
+              <w:instrText xml:space="preserve"> PAGEREF _Ref439972206 \h </w:instrText>
+            </w:r>
+            <w:r>
+              <w:fldChar w:fldCharType="separate"/>
+            </w:r>
+            <w:r>
+              <w:rPr>
+                <w:noProof/>
+              </w:rPr>
+              <w:t>6</w:t>
+            </w:r>
+            <w:r>
+              <w:fldChar w:fldCharType="end"/>
+            </w:r>
+          </w:p>
+        </w:tc>
+      </w:tr>
+      <w:tr>
+        <w:trPr>
+          <w:trHeight w:val="397"/>
+        </w:trPr>
+        <w:tc>
+          <w:tcPr>
+            <w:tcW w:w="720" w:type="dxa"/>
+            <w:shd w:val="clear" w:color="auto" w:fill="E6E6E6"/>
+          </w:tcPr>
+          <w:p>
+            <w:pPr>
+              <w:spacing w:before="120" w:after="120" w:line="240" w:lineRule="auto"/>
+            </w:pPr>
+            <w:r>
+              <w:t>5.</w:t>
+            </w:r>
+          </w:p>
+        </w:tc>
+        <w:tc>
+          <w:tcPr>
+            <w:tcW w:w="7560" w:type="dxa"/>
+            <w:shd w:val="clear" w:color="auto" w:fill="E6E6E6"/>
+          </w:tcPr>
+          <w:p>
+            <w:pPr>
+              <w:spacing w:before="120" w:after="120" w:line="240" w:lineRule="auto"/>
+              <w:rPr>
+                <w:sz w:val="22"/>
+                <w:szCs w:val="22"/>
+              </w:rPr>
+            </w:pPr>
+            <w:fldSimple w:instr=" REF _Ref439973796 \h  \* MERGEFORMAT ">
+              <w:r>
+                <w:rPr>
+                  <w:sz w:val="20"/>
+                </w:rPr>
+                <w:t>Moduł wejść cyfro</w:t>
+              </w:r>
+              <w:r>
+                <w:rPr>
+                  <w:sz w:val="20"/>
+                </w:rPr>
+                <w:t>w</w:t>
+              </w:r>
+              <w:r>
+                <w:rPr>
+                  <w:sz w:val="20"/>
+                </w:rPr>
+                <w:t>ych</w:t>
+              </w:r>
+              <w:r>
+                <w:rPr>
+                  <w:sz w:val="20"/>
+                </w:rPr>
+                <w:t xml:space="preserve"> (a) oraz wyjść cyfrowych (b)</w:t>
+              </w:r>
+            </w:fldSimple>
+          </w:p>
+        </w:tc>
+        <w:tc>
+          <w:tcPr>
+            <w:tcW w:w="824" w:type="dxa"/>
+            <w:shd w:val="clear" w:color="auto" w:fill="E6E6E6"/>
+          </w:tcPr>
+          <w:p>
+            <w:pPr>
+              <w:spacing w:before="120" w:after="120" w:line="240" w:lineRule="auto"/>
+              <w:jc w:val="right"/>
+            </w:pPr>
+            <w:r>
+              <w:fldChar w:fldCharType="begin"/>
+            </w:r>
+            <w:r>
+              <w:instrText xml:space="preserve"> PAGEREF _Ref439973796 \h </w:instrText>
+            </w:r>
+            <w:r>
+              <w:fldChar w:fldCharType="separate"/>
+            </w:r>
+            <w:r>
+              <w:rPr>
+                <w:noProof/>
+              </w:rPr>
+              <w:t>7</w:t>
+            </w:r>
+            <w:r>
+              <w:fldChar w:fldCharType="end"/>
+            </w:r>
+          </w:p>
+        </w:tc>
+      </w:tr>
+      <w:tr>
+        <w:trPr>
+          <w:trHeight w:val="397"/>
+        </w:trPr>
+        <w:tc>
+          <w:tcPr>
+            <w:tcW w:w="720" w:type="dxa"/>
+            <w:shd w:val="clear" w:color="auto" w:fill="F3F3F3"/>
+          </w:tcPr>
+          <w:p>
+            <w:pPr>
+              <w:spacing w:before="120" w:after="120" w:line="240" w:lineRule="auto"/>
+            </w:pPr>
+            <w:r>
+              <w:t>6.</w:t>
+            </w:r>
+          </w:p>
+        </w:tc>
+        <w:tc>
+          <w:tcPr>
+            <w:tcW w:w="7560" w:type="dxa"/>
+            <w:shd w:val="clear" w:color="auto" w:fill="F3F3F3"/>
+          </w:tcPr>
+          <w:p>
+            <w:pPr>
+              <w:spacing w:before="120" w:after="120" w:line="240" w:lineRule="auto"/>
+              <w:rPr>
+                <w:sz w:val="22"/>
+                <w:szCs w:val="22"/>
+              </w:rPr>
+            </w:pPr>
+            <w:fldSimple w:instr=" REF _Ref439977231 \h  \* MERGEFORMAT ">
+              <w:r>
+                <w:rPr>
+                  <w:sz w:val="20"/>
+                </w:rPr>
+                <w:t>Schemat modułu sterowania silnikiem DC.</w:t>
+              </w:r>
+            </w:fldSimple>
+          </w:p>
+        </w:tc>
+        <w:tc>
+          <w:tcPr>
+            <w:tcW w:w="824" w:type="dxa"/>
+            <w:shd w:val="clear" w:color="auto" w:fill="F3F3F3"/>
+          </w:tcPr>
+          <w:p>
+            <w:pPr>
+              <w:spacing w:before="120" w:after="120" w:line="240" w:lineRule="auto"/>
+              <w:jc w:val="right"/>
+            </w:pPr>
+            <w:r>
+              <w:fldChar w:fldCharType="begin"/>
+            </w:r>
+            <w:r>
+              <w:instrText xml:space="preserve"> PAGEREF _Ref439977231 \h </w:instrText>
+            </w:r>
+            <w:r>
+              <w:fldChar w:fldCharType="separate"/>
+            </w:r>
+            <w:r>
+              <w:rPr>
+                <w:noProof/>
+              </w:rPr>
+              <w:t>8</w:t>
+            </w:r>
+            <w:r>
+              <w:fldChar w:fldCharType="end"/>
+            </w:r>
+          </w:p>
+        </w:tc>
+      </w:tr>
+      <w:tr>
+        <w:trPr>
+          <w:trHeight w:val="397"/>
+        </w:trPr>
+        <w:tc>
+          <w:tcPr>
+            <w:tcW w:w="720" w:type="dxa"/>
+            <w:shd w:val="clear" w:color="auto" w:fill="E6E6E6"/>
+          </w:tcPr>
+          <w:p>
+            <w:pPr>
+              <w:spacing w:before="120" w:after="120" w:line="240" w:lineRule="auto"/>
+            </w:pPr>
+            <w:r>
+              <w:t>7.</w:t>
+            </w:r>
+          </w:p>
+        </w:tc>
+        <w:tc>
+          <w:tcPr>
+            <w:tcW w:w="7560" w:type="dxa"/>
+            <w:shd w:val="clear" w:color="auto" w:fill="E6E6E6"/>
+          </w:tcPr>
+          <w:p>
+            <w:pPr>
+              <w:spacing w:before="120" w:after="120" w:line="240" w:lineRule="auto"/>
+              <w:rPr>
+                <w:sz w:val="22"/>
+                <w:szCs w:val="22"/>
+              </w:rPr>
+            </w:pPr>
+            <w:fldSimple w:instr=" REF _Ref440746340 \h  \* MERGEFORMAT ">
+              <w:r>
+                <w:rPr>
+                  <w:sz w:val="20"/>
+                </w:rPr>
+                <w:t>Układy połączeń jednego oraz dwóch silników do mostka L293DD</w:t>
+              </w:r>
+              <w:r>
+                <w:rPr>
+                  <w:sz w:val="20"/>
+                </w:rPr>
+                <w:t xml:space="preserve"> [6]</w:t>
+              </w:r>
+            </w:fldSimple>
+          </w:p>
+        </w:tc>
+        <w:tc>
+          <w:tcPr>
+            <w:tcW w:w="824" w:type="dxa"/>
+            <w:shd w:val="clear" w:color="auto" w:fill="E6E6E6"/>
+          </w:tcPr>
+          <w:p>
+            <w:pPr>
+              <w:spacing w:before="120" w:after="120" w:line="240" w:lineRule="auto"/>
+              <w:jc w:val="right"/>
+            </w:pPr>
+            <w:r>
+              <w:fldChar w:fldCharType="begin"/>
+            </w:r>
+            <w:r>
+              <w:instrText xml:space="preserve"> PAGEREF _Ref440746340 \h </w:instrText>
+            </w:r>
+            <w:r>
+              <w:fldChar w:fldCharType="separate"/>
+            </w:r>
+            <w:r>
+              <w:rPr>
+                <w:noProof/>
+              </w:rPr>
+              <w:t>8</w:t>
+            </w:r>
+            <w:r>
+              <w:fldChar w:fldCharType="end"/>
+            </w:r>
+          </w:p>
+        </w:tc>
+      </w:tr>
+      <w:tr>
+        <w:trPr>
+          <w:trHeight w:val="397"/>
+        </w:trPr>
+        <w:tc>
+          <w:tcPr>
+            <w:tcW w:w="720" w:type="dxa"/>
+            <w:shd w:val="clear" w:color="auto" w:fill="F3F3F3"/>
+          </w:tcPr>
+          <w:p>
+            <w:pPr>
+              <w:spacing w:before="120" w:after="120" w:line="240" w:lineRule="auto"/>
+            </w:pPr>
+            <w:r>
+              <w:t>8.</w:t>
+            </w:r>
+          </w:p>
+        </w:tc>
+        <w:tc>
+          <w:tcPr>
+            <w:tcW w:w="7560" w:type="dxa"/>
+            <w:shd w:val="clear" w:color="auto" w:fill="F3F3F3"/>
+          </w:tcPr>
+          <w:p>
+            <w:pPr>
+              <w:tabs>
+                <w:tab w:val="center" w:pos="4536"/>
+                <w:tab w:val="left" w:pos="5235"/>
+              </w:tabs>
+              <w:spacing w:before="120" w:after="120" w:line="240" w:lineRule="auto"/>
+              <w:rPr>
+                <w:sz w:val="22"/>
+                <w:szCs w:val="22"/>
+              </w:rPr>
+            </w:pPr>
+            <w:fldSimple w:instr=" REF _Ref440743448 \h  \* MERGEFORMAT ">
+              <w:r>
+                <w:rPr>
+                  <w:sz w:val="20"/>
+                </w:rPr>
+                <w:t>Schemat blokowy modułu licznika.</w:t>
+              </w:r>
+            </w:fldSimple>
+          </w:p>
+        </w:tc>
+        <w:tc>
+          <w:tcPr>
+            <w:tcW w:w="824" w:type="dxa"/>
+            <w:shd w:val="clear" w:color="auto" w:fill="F3F3F3"/>
+          </w:tcPr>
+          <w:p>
+            <w:pPr>
+              <w:spacing w:before="120" w:after="120" w:line="240" w:lineRule="auto"/>
+              <w:jc w:val="right"/>
+            </w:pPr>
+            <w:r>
+              <w:fldChar w:fldCharType="begin"/>
+            </w:r>
+            <w:r>
+              <w:instrText xml:space="preserve"> PAGEREF _Ref440743448 \h </w:instrText>
+            </w:r>
+            <w:r>
+              <w:fldChar w:fldCharType="separate"/>
+            </w:r>
+            <w:r>
+              <w:rPr>
+                <w:noProof/>
+              </w:rPr>
+              <w:t>9</w:t>
+            </w:r>
+            <w:r>
+              <w:fldChar w:fldCharType="end"/>
+            </w:r>
+          </w:p>
+        </w:tc>
+      </w:tr>
+      <w:tr>
+        <w:trPr>
+          <w:trHeight w:val="397"/>
+        </w:trPr>
+        <w:tc>
+          <w:tcPr>
+            <w:tcW w:w="720" w:type="dxa"/>
+            <w:shd w:val="clear" w:color="auto" w:fill="D9D9D9" w:themeFill="background1" w:themeFillShade="D9"/>
+          </w:tcPr>
+          <w:p>
+            <w:pPr>
+              <w:spacing w:before="120" w:after="120" w:line="240" w:lineRule="auto"/>
+            </w:pPr>
+            <w:r>
+              <w:t>9.</w:t>
+            </w:r>
+          </w:p>
+        </w:tc>
+        <w:tc>
+          <w:tcPr>
+            <w:tcW w:w="7560" w:type="dxa"/>
+            <w:shd w:val="clear" w:color="auto" w:fill="D9D9D9" w:themeFill="background1" w:themeFillShade="D9"/>
+          </w:tcPr>
+          <w:p>
+            <w:pPr>
+              <w:tabs>
+                <w:tab w:val="center" w:pos="4536"/>
+                <w:tab w:val="left" w:pos="5235"/>
+              </w:tabs>
+              <w:spacing w:before="120" w:after="120" w:line="240" w:lineRule="auto"/>
+              <w:rPr>
+                <w:sz w:val="22"/>
+                <w:szCs w:val="22"/>
+              </w:rPr>
+            </w:pPr>
+            <w:fldSimple w:instr=" REF _Ref440746352 \h  \* MERGEFORMAT ">
+              <w:r>
+                <w:rPr>
+                  <w:sz w:val="20"/>
+                </w:rPr>
+                <w:t>Przykładowe przebiegi modułu licznikowego</w:t>
+              </w:r>
+            </w:fldSimple>
+          </w:p>
+        </w:tc>
+        <w:tc>
+          <w:tcPr>
+            <w:tcW w:w="824" w:type="dxa"/>
+            <w:shd w:val="clear" w:color="auto" w:fill="D9D9D9" w:themeFill="background1" w:themeFillShade="D9"/>
+          </w:tcPr>
+          <w:p>
+            <w:pPr>
+              <w:spacing w:before="120" w:after="120" w:line="240" w:lineRule="auto"/>
+              <w:jc w:val="right"/>
+            </w:pPr>
+            <w:r>
+              <w:fldChar w:fldCharType="begin"/>
+            </w:r>
+            <w:r>
+              <w:instrText xml:space="preserve"> PAGEREF _Ref440746352 \h </w:instrText>
+            </w:r>
+            <w:r>
+              <w:fldChar w:fldCharType="separate"/>
+            </w:r>
+            <w:r>
+              <w:rPr>
+                <w:noProof/>
+              </w:rPr>
+              <w:t>9</w:t>
+            </w:r>
+            <w:r>
+              <w:fldChar w:fldCharType="end"/>
+            </w:r>
+          </w:p>
+        </w:tc>
+      </w:tr>
+      <w:tr>
+        <w:trPr>
+          <w:trHeight w:val="397"/>
+        </w:trPr>
+        <w:tc>
+          <w:tcPr>
+            <w:tcW w:w="720" w:type="dxa"/>
+            <w:shd w:val="clear" w:color="auto" w:fill="F3F3F3"/>
+          </w:tcPr>
+          <w:p>
+            <w:pPr>
+              <w:spacing w:before="120" w:after="120" w:line="240" w:lineRule="auto"/>
+            </w:pPr>
+            <w:r>
+              <w:t>10.</w:t>
+            </w:r>
+          </w:p>
+        </w:tc>
+        <w:tc>
+          <w:tcPr>
+            <w:tcW w:w="7560" w:type="dxa"/>
+            <w:shd w:val="clear" w:color="auto" w:fill="F3F3F3"/>
+          </w:tcPr>
+          <w:p>
+            <w:pPr>
+              <w:tabs>
+                <w:tab w:val="center" w:pos="4536"/>
+                <w:tab w:val="left" w:pos="5235"/>
+              </w:tabs>
+              <w:spacing w:before="120" w:after="120" w:line="240" w:lineRule="auto"/>
               <w:rPr>
                 <w:sz w:val="22"/>
                 <w:szCs w:val="22"/>
@@ -1891,7 +2614,7 @@
                 <w:sz w:val="22"/>
                 <w:szCs w:val="22"/>
               </w:rPr>
-              <w:instrText xml:space="preserve"> REF _Ref436776331 \h </w:instrText>
+              <w:instrText xml:space="preserve"> REF _Ref441422920 \h </w:instrText>
             </w:r>
             <w:r>
               <w:rPr>
@@ -1910,7 +2633,7 @@
               <w:rPr>
                 <w:sz w:val="20"/>
               </w:rPr>
-              <w:t>Struktura modułu analogowych sygnałów okresowych z zaznaczeniem wyprowadzeń.</w:t>
+              <w:t>Widok karty sygnałowej umieszczonej na karcie DAQ NI USB-6009</w:t>
             </w:r>
             <w:r>
               <w:rPr>
@@ -1924,18 +2647,18 @@
         <w:tc>
           <w:tcPr>
             <w:tcW w:w="824" w:type="dxa"/>
-            <w:shd w:val="clear" w:color="auto" w:fill="E6E6E6"/>
-          </w:tcPr>
-          <w:p>
-            <w:pPr>
-              <w:spacing w:before="120" w:after="120"/>
+            <w:shd w:val="clear" w:color="auto" w:fill="F3F3F3"/>
+          </w:tcPr>
+          <w:p>
+            <w:pPr>
+              <w:spacing w:before="120" w:after="120" w:line="240" w:lineRule="auto"/>
               <w:jc w:val="right"/>
             </w:pPr>
             <w:r>
               <w:fldChar w:fldCharType="begin"/>
             </w:r>
             <w:r>
-              <w:instrText xml:space="preserve"> PAGEREF _Ref436776331 \h </w:instrText>
+              <w:instrText xml:space="preserve"> PAGEREF _Ref441422920 \h </w:instrText>
             </w:r>
             <w:r>
               <w:fldChar w:fldCharType="separate"/>
@@ -1944,7 +2667,7 @@
               <w:rPr>
                 <w:noProof/>
               </w:rPr>
-              <w:t>4</w:t>
+              <w:t>10</w:t>
             </w:r>
             <w:r>
               <w:fldChar w:fldCharType="end"/>
@@ -1953,28 +2676,38 @@
         </w:tc>
       </w:tr>
       <w:tr>
+        <w:trPr>
+          <w:trHeight w:val="397"/>
+        </w:trPr>
         <w:tc>
           <w:tcPr>
             <w:tcW w:w="720" w:type="dxa"/>
-            <w:shd w:val="clear" w:color="auto" w:fill="F3F3F3"/>
-          </w:tcPr>
-          <w:p>
-            <w:pPr>
-              <w:spacing w:before="120" w:after="120"/>
-            </w:pPr>
-            <w:r>
-              <w:t>2.</w:t>
+            <w:shd w:val="clear" w:color="auto" w:fill="D9D9D9" w:themeFill="background1" w:themeFillShade="D9"/>
+          </w:tcPr>
+          <w:p>
+            <w:pPr>
+              <w:spacing w:before="120" w:after="120" w:line="240" w:lineRule="auto"/>
+            </w:pPr>
+            <w:r>
+              <w:t>11</w:t>
+            </w:r>
+            <w:r>
+              <w:t>.</w:t>
             </w:r>
           </w:p>
         </w:tc>
         <w:tc>
           <w:tcPr>
             <w:tcW w:w="7560" w:type="dxa"/>
-            <w:shd w:val="clear" w:color="auto" w:fill="F3F3F3"/>
-          </w:tcPr>
-          <w:p>
-            <w:pPr>
-              <w:spacing w:before="120" w:after="120"/>
+            <w:shd w:val="clear" w:color="auto" w:fill="D9D9D9" w:themeFill="background1" w:themeFillShade="D9"/>
+          </w:tcPr>
+          <w:p>
+            <w:pPr>
+              <w:tabs>
+                <w:tab w:val="center" w:pos="4536"/>
+                <w:tab w:val="left" w:pos="5235"/>
+              </w:tabs>
+              <w:spacing w:before="120" w:after="120" w:line="240" w:lineRule="auto"/>
               <w:rPr>
                 <w:sz w:val="22"/>
                 <w:szCs w:val="22"/>
@@ -1992,7 +2725,7 @@
                 <w:sz w:val="22"/>
                 <w:szCs w:val="22"/>
               </w:rPr>
-              <w:instrText xml:space="preserve"> REF _Ref436775661 \h </w:instrText>
+              <w:instrText xml:space="preserve"> REF _Ref440746448 \h </w:instrText>
             </w:r>
             <w:r>
               <w:rPr>
@@ -2011,19 +2744,7 @@
               <w:rPr>
                 <w:sz w:val="20"/>
               </w:rPr>
-              <w:t xml:space="preserve">Przebiegi sygnału na </w:t>
-            </w:r>
-            <w:r>
-              <w:rPr>
-                <w:sz w:val="20"/>
-              </w:rPr>
-              <w:t>we</w:t>
-            </w:r>
-            <w:r>
-              <w:rPr>
-                <w:sz w:val="20"/>
-              </w:rPr>
-              <w:t>jściu AI1 w skrajnych ustawieniach potencjometru.</w:t>
+              <w:t>Program zliczający impulsy za pomocą licznikaPFI0</w:t>
             </w:r>
             <w:r>
               <w:rPr>
@@ -2037,18 +2758,18 @@
         <w:tc>
           <w:tcPr>
             <w:tcW w:w="824" w:type="dxa"/>
-            <w:shd w:val="clear" w:color="auto" w:fill="F3F3F3"/>
-          </w:tcPr>
-          <w:p>
-            <w:pPr>
-              <w:spacing w:before="120" w:after="120"/>
+            <w:shd w:val="clear" w:color="auto" w:fill="D9D9D9" w:themeFill="background1" w:themeFillShade="D9"/>
+          </w:tcPr>
+          <w:p>
+            <w:pPr>
+              <w:spacing w:before="120" w:after="120" w:line="240" w:lineRule="auto"/>
               <w:jc w:val="right"/>
             </w:pPr>
             <w:r>
               <w:fldChar w:fldCharType="begin"/>
             </w:r>
             <w:r>
-              <w:instrText xml:space="preserve"> PAGEREF _Ref436775661 \h </w:instrText>
+              <w:instrText xml:space="preserve"> PAGEREF _Ref440746448 \h </w:instrText>
             </w:r>
             <w:r>
               <w:fldChar w:fldCharType="separate"/>
@@ -2057,875 +2778,7 @@
               <w:rPr>
                 <w:noProof/>
               </w:rPr>
-              <w:t>5</w:t>
-            </w:r>
-            <w:r>
-              <w:fldChar w:fldCharType="end"/>
-            </w:r>
-          </w:p>
-        </w:tc>
-      </w:tr>
-      <w:tr>
-        <w:tc>
-          <w:tcPr>
-            <w:tcW w:w="720" w:type="dxa"/>
-            <w:shd w:val="clear" w:color="auto" w:fill="E6E6E6"/>
-          </w:tcPr>
-          <w:p>
-            <w:pPr>
-              <w:spacing w:before="120" w:after="120"/>
-            </w:pPr>
-            <w:r>
-              <w:t>3.</w:t>
-            </w:r>
-          </w:p>
-        </w:tc>
-        <w:tc>
-          <w:tcPr>
-            <w:tcW w:w="7560" w:type="dxa"/>
-            <w:shd w:val="clear" w:color="auto" w:fill="E6E6E6"/>
-          </w:tcPr>
-          <w:p>
-            <w:pPr>
-              <w:spacing w:before="120" w:after="120"/>
-              <w:rPr>
-                <w:sz w:val="22"/>
-                <w:szCs w:val="22"/>
-              </w:rPr>
-            </w:pPr>
-            <w:r>
-              <w:rPr>
-                <w:sz w:val="22"/>
-                <w:szCs w:val="22"/>
-              </w:rPr>
-              <w:fldChar w:fldCharType="begin"/>
-            </w:r>
-            <w:r>
-              <w:rPr>
-                <w:sz w:val="22"/>
-                <w:szCs w:val="22"/>
-              </w:rPr>
-              <w:instrText xml:space="preserve"> REF _Ref436775829 \h </w:instrText>
-            </w:r>
-            <w:r>
-              <w:rPr>
-                <w:sz w:val="22"/>
-                <w:szCs w:val="22"/>
-              </w:rPr>
-            </w:r>
-            <w:r>
-              <w:rPr>
-                <w:sz w:val="22"/>
-                <w:szCs w:val="22"/>
-              </w:rPr>
-              <w:fldChar w:fldCharType="separate"/>
-            </w:r>
-            <w:r>
-              <w:rPr>
-                <w:sz w:val="20"/>
-              </w:rPr>
-              <w:t>Transformata Fouriera</w:t>
-            </w:r>
-            <w:r>
-              <w:rPr>
-                <w:sz w:val="20"/>
-              </w:rPr>
-              <w:t xml:space="preserve"> </w:t>
-            </w:r>
-            <w:r>
-              <w:rPr>
-                <w:sz w:val="20"/>
-              </w:rPr>
-              <w:t>na we</w:t>
-            </w:r>
-            <w:r>
-              <w:rPr>
-                <w:sz w:val="20"/>
-              </w:rPr>
-              <w:t>jściu AI1 w skrajnych ustawieniach potencjometru.</w:t>
-            </w:r>
-            <w:r>
-              <w:rPr>
-                <w:sz w:val="22"/>
-                <w:szCs w:val="22"/>
-              </w:rPr>
-              <w:fldChar w:fldCharType="end"/>
-            </w:r>
-          </w:p>
-        </w:tc>
-        <w:tc>
-          <w:tcPr>
-            <w:tcW w:w="824" w:type="dxa"/>
-            <w:shd w:val="clear" w:color="auto" w:fill="E6E6E6"/>
-          </w:tcPr>
-          <w:p>
-            <w:pPr>
-              <w:spacing w:before="120" w:after="120"/>
-              <w:jc w:val="right"/>
-            </w:pPr>
-            <w:r>
-              <w:fldChar w:fldCharType="begin"/>
-            </w:r>
-            <w:r>
-              <w:instrText xml:space="preserve"> PAGEREF _Ref436775829 \h </w:instrText>
-            </w:r>
-            <w:r>
-              <w:fldChar w:fldCharType="separate"/>
-            </w:r>
-            <w:r>
-              <w:rPr>
-                <w:noProof/>
-              </w:rPr>
-              <w:t>5</w:t>
-            </w:r>
-            <w:r>
-              <w:fldChar w:fldCharType="end"/>
-            </w:r>
-          </w:p>
-        </w:tc>
-      </w:tr>
-      <w:tr>
-        <w:tc>
-          <w:tcPr>
-            <w:tcW w:w="720" w:type="dxa"/>
-            <w:shd w:val="clear" w:color="auto" w:fill="F3F3F3"/>
-          </w:tcPr>
-          <w:p>
-            <w:pPr>
-              <w:spacing w:before="120" w:after="120"/>
-            </w:pPr>
-            <w:r>
-              <w:t>4.</w:t>
-            </w:r>
-          </w:p>
-        </w:tc>
-        <w:tc>
-          <w:tcPr>
-            <w:tcW w:w="7560" w:type="dxa"/>
-            <w:shd w:val="clear" w:color="auto" w:fill="F3F3F3"/>
-          </w:tcPr>
-          <w:p>
-            <w:pPr>
-              <w:spacing w:before="120" w:after="120"/>
-              <w:rPr>
-                <w:sz w:val="22"/>
-                <w:szCs w:val="22"/>
-              </w:rPr>
-            </w:pPr>
-            <w:r>
-              <w:rPr>
-                <w:sz w:val="22"/>
-                <w:szCs w:val="22"/>
-              </w:rPr>
-              <w:fldChar w:fldCharType="begin"/>
-            </w:r>
-            <w:r>
-              <w:rPr>
-                <w:sz w:val="22"/>
-                <w:szCs w:val="22"/>
-              </w:rPr>
-              <w:instrText xml:space="preserve"> REF _Ref439972206 \h </w:instrText>
-            </w:r>
-            <w:r>
-              <w:rPr>
-                <w:sz w:val="22"/>
-                <w:szCs w:val="22"/>
-              </w:rPr>
-            </w:r>
-            <w:r>
-              <w:rPr>
-                <w:sz w:val="22"/>
-                <w:szCs w:val="22"/>
-              </w:rPr>
-              <w:fldChar w:fldCharType="separate"/>
-            </w:r>
-            <w:r>
-              <w:rPr>
-                <w:sz w:val="20"/>
-              </w:rPr>
-              <w:t>Moduł sygnałów analogowych (a)</w:t>
-            </w:r>
-            <w:r>
-              <w:rPr>
-                <w:sz w:val="20"/>
-              </w:rPr>
-              <w:t>, nagrzewanie czujnika AI0 rezystorem (b)</w:t>
-            </w:r>
-            <w:r>
-              <w:rPr>
-                <w:sz w:val="22"/>
-                <w:szCs w:val="22"/>
-              </w:rPr>
-              <w:fldChar w:fldCharType="end"/>
-            </w:r>
-          </w:p>
-        </w:tc>
-        <w:tc>
-          <w:tcPr>
-            <w:tcW w:w="824" w:type="dxa"/>
-            <w:shd w:val="clear" w:color="auto" w:fill="F3F3F3"/>
-          </w:tcPr>
-          <w:p>
-            <w:pPr>
-              <w:spacing w:before="120" w:after="120"/>
-              <w:jc w:val="right"/>
-            </w:pPr>
-            <w:r>
-              <w:fldChar w:fldCharType="begin"/>
-            </w:r>
-            <w:r>
-              <w:instrText xml:space="preserve"> PAGEREF _Ref439972206 \h </w:instrText>
-            </w:r>
-            <w:r>
-              <w:fldChar w:fldCharType="separate"/>
-            </w:r>
-            <w:r>
-              <w:rPr>
-                <w:noProof/>
-              </w:rPr>
-              <w:t>6</w:t>
-            </w:r>
-            <w:r>
-              <w:fldChar w:fldCharType="end"/>
-            </w:r>
-          </w:p>
-        </w:tc>
-      </w:tr>
-      <w:tr>
-        <w:tc>
-          <w:tcPr>
-            <w:tcW w:w="720" w:type="dxa"/>
-            <w:shd w:val="clear" w:color="auto" w:fill="E6E6E6"/>
-          </w:tcPr>
-          <w:p>
-            <w:pPr>
-              <w:spacing w:before="120" w:after="120"/>
-            </w:pPr>
-            <w:r>
-              <w:t>5.</w:t>
-            </w:r>
-          </w:p>
-        </w:tc>
-        <w:tc>
-          <w:tcPr>
-            <w:tcW w:w="7560" w:type="dxa"/>
-            <w:shd w:val="clear" w:color="auto" w:fill="E6E6E6"/>
-          </w:tcPr>
-          <w:p>
-            <w:pPr>
-              <w:spacing w:before="120" w:after="120"/>
-              <w:rPr>
-                <w:sz w:val="22"/>
-                <w:szCs w:val="22"/>
-              </w:rPr>
-            </w:pPr>
-            <w:r>
-              <w:rPr>
-                <w:sz w:val="22"/>
-                <w:szCs w:val="22"/>
-              </w:rPr>
-              <w:fldChar w:fldCharType="begin"/>
-            </w:r>
-            <w:r>
-              <w:rPr>
-                <w:sz w:val="22"/>
-                <w:szCs w:val="22"/>
-              </w:rPr>
-              <w:instrText xml:space="preserve"> REF _Ref439973796 \h </w:instrText>
-            </w:r>
-            <w:r>
-              <w:rPr>
-                <w:sz w:val="22"/>
-                <w:szCs w:val="22"/>
-              </w:rPr>
-            </w:r>
-            <w:r>
-              <w:rPr>
-                <w:sz w:val="22"/>
-                <w:szCs w:val="22"/>
-              </w:rPr>
-              <w:fldChar w:fldCharType="separate"/>
-            </w:r>
-            <w:r>
-              <w:rPr>
-                <w:sz w:val="20"/>
-              </w:rPr>
-              <w:t>Moduł wejść cyfro</w:t>
-            </w:r>
-            <w:r>
-              <w:rPr>
-                <w:sz w:val="20"/>
-              </w:rPr>
-              <w:t>w</w:t>
-            </w:r>
-            <w:r>
-              <w:rPr>
-                <w:sz w:val="20"/>
-              </w:rPr>
-              <w:t>ych</w:t>
-            </w:r>
-            <w:r>
-              <w:rPr>
-                <w:sz w:val="20"/>
-              </w:rPr>
-              <w:t xml:space="preserve"> (a) oraz wyjść cyfrowych (b)</w:t>
-            </w:r>
-            <w:r>
-              <w:rPr>
-                <w:sz w:val="22"/>
-                <w:szCs w:val="22"/>
-              </w:rPr>
-              <w:fldChar w:fldCharType="end"/>
-            </w:r>
-          </w:p>
-        </w:tc>
-        <w:tc>
-          <w:tcPr>
-            <w:tcW w:w="824" w:type="dxa"/>
-            <w:shd w:val="clear" w:color="auto" w:fill="E6E6E6"/>
-          </w:tcPr>
-          <w:p>
-            <w:pPr>
-              <w:spacing w:before="120" w:after="120"/>
-              <w:jc w:val="right"/>
-            </w:pPr>
-            <w:r>
-              <w:fldChar w:fldCharType="begin"/>
-            </w:r>
-            <w:r>
-              <w:instrText xml:space="preserve"> PAGEREF _Ref439973796 \h </w:instrText>
-            </w:r>
-            <w:r>
-              <w:fldChar w:fldCharType="separate"/>
-            </w:r>
-            <w:r>
-              <w:rPr>
-                <w:noProof/>
-              </w:rPr>
-              <w:t>7</w:t>
-            </w:r>
-            <w:r>
-              <w:fldChar w:fldCharType="end"/>
-            </w:r>
-          </w:p>
-        </w:tc>
-      </w:tr>
-      <w:tr>
-        <w:tc>
-          <w:tcPr>
-            <w:tcW w:w="720" w:type="dxa"/>
-            <w:shd w:val="clear" w:color="auto" w:fill="F3F3F3"/>
-          </w:tcPr>
-          <w:p>
-            <w:pPr>
-              <w:spacing w:before="120" w:after="120"/>
-            </w:pPr>
-            <w:r>
-              <w:t>6.</w:t>
-            </w:r>
-          </w:p>
-        </w:tc>
-        <w:tc>
-          <w:tcPr>
-            <w:tcW w:w="7560" w:type="dxa"/>
-            <w:shd w:val="clear" w:color="auto" w:fill="F3F3F3"/>
-          </w:tcPr>
-          <w:p>
-            <w:pPr>
-              <w:spacing w:before="120" w:after="120"/>
-              <w:rPr>
-                <w:sz w:val="22"/>
-                <w:szCs w:val="22"/>
-              </w:rPr>
-            </w:pPr>
-            <w:r>
-              <w:rPr>
-                <w:sz w:val="22"/>
-                <w:szCs w:val="22"/>
-              </w:rPr>
-              <w:fldChar w:fldCharType="begin"/>
-            </w:r>
-            <w:r>
-              <w:rPr>
-                <w:sz w:val="22"/>
-                <w:szCs w:val="22"/>
-              </w:rPr>
-              <w:instrText xml:space="preserve"> REF _Ref439977231 \h </w:instrText>
-            </w:r>
-            <w:r>
-              <w:rPr>
-                <w:sz w:val="22"/>
-                <w:szCs w:val="22"/>
-              </w:rPr>
-            </w:r>
-            <w:r>
-              <w:rPr>
-                <w:sz w:val="22"/>
-                <w:szCs w:val="22"/>
-              </w:rPr>
-              <w:fldChar w:fldCharType="separate"/>
-            </w:r>
-            <w:r>
-              <w:rPr>
-                <w:sz w:val="20"/>
-              </w:rPr>
-              <w:t>Schemat modułu sterowania silnikiem DC.</w:t>
-            </w:r>
-            <w:r>
-              <w:rPr>
-                <w:sz w:val="22"/>
-                <w:szCs w:val="22"/>
-              </w:rPr>
-              <w:fldChar w:fldCharType="end"/>
-            </w:r>
-          </w:p>
-        </w:tc>
-        <w:tc>
-          <w:tcPr>
-            <w:tcW w:w="824" w:type="dxa"/>
-            <w:shd w:val="clear" w:color="auto" w:fill="F3F3F3"/>
-          </w:tcPr>
-          <w:p>
-            <w:pPr>
-              <w:spacing w:before="120" w:after="120"/>
-              <w:jc w:val="right"/>
-            </w:pPr>
-            <w:r>
-              <w:fldChar w:fldCharType="begin"/>
-            </w:r>
-            <w:r>
-              <w:instrText xml:space="preserve"> PAGEREF _Ref439977231 \h </w:instrText>
-            </w:r>
-            <w:r>
-              <w:fldChar w:fldCharType="separate"/>
-            </w:r>
-            <w:r>
-              <w:rPr>
-                <w:noProof/>
-              </w:rPr>
-              <w:t>8</w:t>
-            </w:r>
-            <w:r>
-              <w:fldChar w:fldCharType="end"/>
-            </w:r>
-          </w:p>
-        </w:tc>
-      </w:tr>
-      <w:tr>
-        <w:tc>
-          <w:tcPr>
-            <w:tcW w:w="720" w:type="dxa"/>
-            <w:shd w:val="clear" w:color="auto" w:fill="E6E6E6"/>
-          </w:tcPr>
-          <w:p>
-            <w:pPr>
-              <w:spacing w:before="120" w:after="120"/>
-            </w:pPr>
-            <w:r>
-              <w:t>7.</w:t>
-            </w:r>
-          </w:p>
-        </w:tc>
-        <w:tc>
-          <w:tcPr>
-            <w:tcW w:w="7560" w:type="dxa"/>
-            <w:shd w:val="clear" w:color="auto" w:fill="E6E6E6"/>
-          </w:tcPr>
-          <w:p>
-            <w:pPr>
-              <w:spacing w:before="120" w:after="120"/>
-              <w:rPr>
-                <w:sz w:val="22"/>
-                <w:szCs w:val="22"/>
-              </w:rPr>
-            </w:pPr>
-            <w:r>
-              <w:rPr>
-                <w:sz w:val="22"/>
-                <w:szCs w:val="22"/>
-              </w:rPr>
-              <w:fldChar w:fldCharType="begin"/>
-            </w:r>
-            <w:r>
-              <w:rPr>
-                <w:sz w:val="22"/>
-                <w:szCs w:val="22"/>
-              </w:rPr>
-              <w:instrText xml:space="preserve"> REF _Ref440746340 \h </w:instrText>
-            </w:r>
-            <w:r>
-              <w:rPr>
-                <w:sz w:val="22"/>
-                <w:szCs w:val="22"/>
-              </w:rPr>
-            </w:r>
-            <w:r>
-              <w:rPr>
-                <w:sz w:val="22"/>
-                <w:szCs w:val="22"/>
-              </w:rPr>
-              <w:fldChar w:fldCharType="separate"/>
-            </w:r>
-            <w:r>
-              <w:rPr>
-                <w:sz w:val="20"/>
-              </w:rPr>
-              <w:t>Układy połączeń jednego oraz dwóch silników do mostka L293DD</w:t>
-            </w:r>
-            <w:r>
-              <w:rPr>
-                <w:sz w:val="20"/>
-              </w:rPr>
-              <w:t xml:space="preserve"> [6]</w:t>
-            </w:r>
-            <w:r>
-              <w:rPr>
-                <w:sz w:val="22"/>
-                <w:szCs w:val="22"/>
-              </w:rPr>
-              <w:fldChar w:fldCharType="end"/>
-            </w:r>
-          </w:p>
-        </w:tc>
-        <w:tc>
-          <w:tcPr>
-            <w:tcW w:w="824" w:type="dxa"/>
-            <w:shd w:val="clear" w:color="auto" w:fill="E6E6E6"/>
-          </w:tcPr>
-          <w:p>
-            <w:pPr>
-              <w:spacing w:before="120" w:after="120"/>
-              <w:jc w:val="right"/>
-            </w:pPr>
-            <w:r>
-              <w:fldChar w:fldCharType="begin"/>
-            </w:r>
-            <w:r>
-              <w:instrText xml:space="preserve"> PAGEREF _Ref440746340 \h </w:instrText>
-            </w:r>
-            <w:r>
-              <w:fldChar w:fldCharType="separate"/>
-            </w:r>
-            <w:r>
-              <w:rPr>
-                <w:noProof/>
-              </w:rPr>
-              <w:t>8</w:t>
-            </w:r>
-            <w:r>
-              <w:fldChar w:fldCharType="end"/>
-            </w:r>
-          </w:p>
-        </w:tc>
-      </w:tr>
-      <w:tr>
-        <w:tc>
-          <w:tcPr>
-            <w:tcW w:w="720" w:type="dxa"/>
-            <w:shd w:val="clear" w:color="auto" w:fill="F3F3F3"/>
-          </w:tcPr>
-          <w:p>
-            <w:pPr>
-              <w:spacing w:before="120" w:after="120"/>
-            </w:pPr>
-            <w:r>
-              <w:t>8.</w:t>
-            </w:r>
-          </w:p>
-        </w:tc>
-        <w:tc>
-          <w:tcPr>
-            <w:tcW w:w="7560" w:type="dxa"/>
-            <w:shd w:val="clear" w:color="auto" w:fill="F3F3F3"/>
-          </w:tcPr>
-          <w:p>
-            <w:pPr>
-              <w:tabs>
-                <w:tab w:val="center" w:pos="4536"/>
-                <w:tab w:val="left" w:pos="5235"/>
-              </w:tabs>
-              <w:spacing w:before="120" w:after="120"/>
-              <w:rPr>
-                <w:sz w:val="22"/>
-                <w:szCs w:val="22"/>
-              </w:rPr>
-            </w:pPr>
-            <w:r>
-              <w:rPr>
-                <w:sz w:val="22"/>
-                <w:szCs w:val="22"/>
-              </w:rPr>
-              <w:fldChar w:fldCharType="begin"/>
-            </w:r>
-            <w:r>
-              <w:rPr>
-                <w:sz w:val="22"/>
-                <w:szCs w:val="22"/>
-              </w:rPr>
-              <w:instrText xml:space="preserve"> REF _Ref440743448 \h </w:instrText>
-            </w:r>
-            <w:r>
-              <w:rPr>
-                <w:sz w:val="22"/>
-                <w:szCs w:val="22"/>
-              </w:rPr>
-            </w:r>
-            <w:r>
-              <w:rPr>
-                <w:sz w:val="22"/>
-                <w:szCs w:val="22"/>
-              </w:rPr>
-              <w:fldChar w:fldCharType="separate"/>
-            </w:r>
-            <w:r>
-              <w:rPr>
-                <w:sz w:val="20"/>
-              </w:rPr>
-              <w:t>Schemat blokowy modułu licznika.</w:t>
-            </w:r>
-            <w:r>
-              <w:rPr>
-                <w:sz w:val="22"/>
-                <w:szCs w:val="22"/>
-              </w:rPr>
-              <w:fldChar w:fldCharType="end"/>
-            </w:r>
-          </w:p>
-        </w:tc>
-        <w:tc>
-          <w:tcPr>
-            <w:tcW w:w="824" w:type="dxa"/>
-            <w:shd w:val="clear" w:color="auto" w:fill="F3F3F3"/>
-          </w:tcPr>
-          <w:p>
-            <w:pPr>
-              <w:spacing w:before="120" w:after="120"/>
-              <w:jc w:val="right"/>
-            </w:pPr>
-            <w:r>
-              <w:fldChar w:fldCharType="begin"/>
-            </w:r>
-            <w:r>
-              <w:instrText xml:space="preserve"> PAGEREF _Ref440743448 \h </w:instrText>
-            </w:r>
-            <w:r>
-              <w:fldChar w:fldCharType="separate"/>
-            </w:r>
-            <w:r>
-              <w:rPr>
-                <w:noProof/>
-              </w:rPr>
-              <w:t>9</w:t>
-            </w:r>
-            <w:r>
-              <w:fldChar w:fldCharType="end"/>
-            </w:r>
-          </w:p>
-        </w:tc>
-      </w:tr>
-      <w:tr>
-        <w:tc>
-          <w:tcPr>
-            <w:tcW w:w="720" w:type="dxa"/>
-            <w:shd w:val="clear" w:color="auto" w:fill="D9D9D9" w:themeFill="background1" w:themeFillShade="D9"/>
-          </w:tcPr>
-          <w:p>
-            <w:pPr>
-              <w:spacing w:before="120" w:after="120"/>
-            </w:pPr>
-            <w:r>
-              <w:t>9.</w:t>
-            </w:r>
-          </w:p>
-        </w:tc>
-        <w:tc>
-          <w:tcPr>
-            <w:tcW w:w="7560" w:type="dxa"/>
-            <w:shd w:val="clear" w:color="auto" w:fill="D9D9D9" w:themeFill="background1" w:themeFillShade="D9"/>
-          </w:tcPr>
-          <w:p>
-            <w:pPr>
-              <w:tabs>
-                <w:tab w:val="center" w:pos="4536"/>
-                <w:tab w:val="left" w:pos="5235"/>
-              </w:tabs>
-              <w:spacing w:before="120" w:after="120"/>
-              <w:rPr>
-                <w:sz w:val="22"/>
-                <w:szCs w:val="22"/>
-              </w:rPr>
-            </w:pPr>
-            <w:r>
-              <w:rPr>
-                <w:sz w:val="22"/>
-                <w:szCs w:val="22"/>
-              </w:rPr>
-              <w:fldChar w:fldCharType="begin"/>
-            </w:r>
-            <w:r>
-              <w:rPr>
-                <w:sz w:val="22"/>
-                <w:szCs w:val="22"/>
-              </w:rPr>
-              <w:instrText xml:space="preserve"> REF _Ref440746352 \h </w:instrText>
-            </w:r>
-            <w:r>
-              <w:rPr>
-                <w:sz w:val="22"/>
-                <w:szCs w:val="22"/>
-              </w:rPr>
-            </w:r>
-            <w:r>
-              <w:rPr>
-                <w:sz w:val="22"/>
-                <w:szCs w:val="22"/>
-              </w:rPr>
-              <w:fldChar w:fldCharType="separate"/>
-            </w:r>
-            <w:r>
-              <w:rPr>
-                <w:sz w:val="20"/>
-              </w:rPr>
-              <w:t>Przykładowe przebiegi modułu licznikowego</w:t>
-            </w:r>
-            <w:r>
-              <w:rPr>
-                <w:sz w:val="22"/>
-                <w:szCs w:val="22"/>
-              </w:rPr>
-              <w:fldChar w:fldCharType="end"/>
-            </w:r>
-          </w:p>
-        </w:tc>
-        <w:tc>
-          <w:tcPr>
-            <w:tcW w:w="824" w:type="dxa"/>
-            <w:shd w:val="clear" w:color="auto" w:fill="D9D9D9" w:themeFill="background1" w:themeFillShade="D9"/>
-          </w:tcPr>
-          <w:p>
-            <w:pPr>
-              <w:spacing w:before="120" w:after="120"/>
-              <w:jc w:val="right"/>
-            </w:pPr>
-            <w:r>
-              <w:fldChar w:fldCharType="begin"/>
-            </w:r>
-            <w:r>
-              <w:instrText xml:space="preserve"> PAGEREF _Ref440746352 \h </w:instrText>
-            </w:r>
-            <w:r>
-              <w:fldChar w:fldCharType="separate"/>
-            </w:r>
-            <w:r>
-              <w:rPr>
-                <w:noProof/>
-              </w:rPr>
-              <w:t>9</w:t>
-            </w:r>
-            <w:r>
-              <w:fldChar w:fldCharType="end"/>
-            </w:r>
-          </w:p>
-        </w:tc>
-      </w:tr>
-      <w:tr>
-        <w:tc>
-          <w:tcPr>
-            <w:tcW w:w="720" w:type="dxa"/>
-            <w:shd w:val="clear" w:color="auto" w:fill="F3F3F3"/>
-          </w:tcPr>
-          <w:p>
-            <w:pPr>
-              <w:spacing w:before="120" w:after="120"/>
-            </w:pPr>
-            <w:r>
-              <w:t>10.</w:t>
-            </w:r>
-          </w:p>
-        </w:tc>
-        <w:tc>
-          <w:tcPr>
-            <w:tcW w:w="7560" w:type="dxa"/>
-            <w:shd w:val="clear" w:color="auto" w:fill="F3F3F3"/>
-          </w:tcPr>
-          <w:p>
-            <w:pPr>
-              <w:tabs>
-                <w:tab w:val="center" w:pos="4536"/>
-                <w:tab w:val="left" w:pos="5235"/>
-              </w:tabs>
-              <w:spacing w:before="120" w:after="120"/>
-              <w:rPr>
-                <w:sz w:val="22"/>
-                <w:szCs w:val="22"/>
-              </w:rPr>
-            </w:pPr>
-            <w:r>
-              <w:rPr>
-                <w:sz w:val="22"/>
-                <w:szCs w:val="22"/>
-              </w:rPr>
-              <w:fldChar w:fldCharType="begin"/>
-            </w:r>
-            <w:r>
-              <w:rPr>
-                <w:sz w:val="22"/>
-                <w:szCs w:val="22"/>
-              </w:rPr>
-              <w:instrText xml:space="preserve"> REF _Ref440746448 \h </w:instrText>
-            </w:r>
-            <w:r>
-              <w:rPr>
-                <w:sz w:val="22"/>
-                <w:szCs w:val="22"/>
-              </w:rPr>
-            </w:r>
-            <w:r>
-              <w:rPr>
-                <w:sz w:val="22"/>
-                <w:szCs w:val="22"/>
-              </w:rPr>
-              <w:fldChar w:fldCharType="separate"/>
-            </w:r>
-            <w:r>
-              <w:rPr>
-                <w:sz w:val="20"/>
-              </w:rPr>
-              <w:t>Program zliczający impulsy za pomocą licznikaPFI0</w:t>
-            </w:r>
-            <w:r>
-              <w:rPr>
-                <w:sz w:val="22"/>
-                <w:szCs w:val="22"/>
-              </w:rPr>
-              <w:fldChar w:fldCharType="end"/>
-            </w:r>
-          </w:p>
-        </w:tc>
-        <w:tc>
-          <w:tcPr>
-            <w:tcW w:w="824" w:type="dxa"/>
-            <w:shd w:val="clear" w:color="auto" w:fill="F3F3F3"/>
-          </w:tcPr>
-          <w:p>
-            <w:pPr>
-              <w:spacing w:before="120" w:after="120"/>
-              <w:jc w:val="right"/>
-            </w:pPr>
-            <w:r>
-              <w:fldChar w:fldCharType="begin"/>
-            </w:r>
-            <w:r>
-              <w:instrText xml:space="preserve"> PAGEREF _Ref440746448 \h </w:instrText>
-            </w:r>
-            <w:r>
-              <w:fldChar w:fldCharType="separate"/>
-            </w:r>
-            <w:r>
-              <w:rPr>
-                <w:noProof/>
-              </w:rPr>
-              <w:t>11</w:t>
+              <w:t>12</w:t>
             </w:r>
             <w:r>
               <w:fldChar w:fldCharType="end"/>
@@ -3155,7 +3008,13 @@
         <w:t xml:space="preserve">sygnałów jest uniwersalnym urządzeniem dydaktycznym generującym sygnały analogowe i cyfrowe, oraz wyświetlającym </w:t>
       </w:r>
       <w:r>
-        <w:t>sygnały cyfrowe. Karta może być użyta z dowolną kartą DAQ, układ wyprowadzeń został przygotowany do współpracy z kartą NI USB-6009 stosowaną w ramach zajęć laboratoryjnych z przedmiotu Przetwarzanie i Wizualizacja Danych Pomiarowych.</w:t>
+        <w:t xml:space="preserve">sygnały cyfrowe. Karta może być użyta z dowolną kartą DAQ, </w:t>
+      </w:r>
+      <w:r>
+        <w:t xml:space="preserve">jednak </w:t>
+      </w:r>
+      <w:r>
+        <w:t>układ wyprowadzeń został przygotowany do współpracy z kartą NI USB-6009 stosowaną w ramach zajęć laboratoryjnych z przedmiotu Przetwarzanie i Wizualizacja Danych Pomiarowych.</w:t>
       </w:r>
     </w:p>
     <w:p>
@@ -5194,6 +5053,19 @@
       </w:r>
       <w:r>
         <w:t>.</w:t>
+      </w:r>
+    </w:p>
+    <w:p>
+      <w:pPr>
+        <w:ind w:firstLine="708"/>
+      </w:pPr>
+    </w:p>
+    <w:p>
+      <w:pPr>
+        <w:ind w:firstLine="708"/>
+      </w:pPr>
+      <w:r>
+        <w:t>Możliwe podłączenie dodatkowych podzespołów (silnik DC, potencjometr, itd.) przedstawione jest w załączniku na końcu instrukcji.</w:t>
       </w:r>
     </w:p>
     <w:p>
@@ -5316,6 +5188,7 @@
         <w:ind w:firstLine="708"/>
       </w:pPr>
       <w:r>
+        <w:lastRenderedPageBreak/>
         <w:t xml:space="preserve">Głównym wyjściem układu jest AI1. Wyjście to można skonfigurować jako </w:t>
       </w:r>
       <w:r>
@@ -5354,11 +5227,7 @@
         <w:t>wejście</w:t>
       </w:r>
       <w:r>
-        <w:t xml:space="preserve"> AI5 </w:t>
-      </w:r>
-      <w:r>
-        <w:lastRenderedPageBreak/>
-        <w:t>traktowane jest jako ujemny biegun</w:t>
+        <w:t xml:space="preserve"> AI5 traktowane jest jako ujemny biegun</w:t>
       </w:r>
       <w:r>
         <w:t xml:space="preserve"> (AI1-), ten sam sygnał mierzony jest względem odniesienia równego 2,5V.</w:t>
@@ -5828,6 +5697,7 @@
         <w:rPr>
           <w:b/>
         </w:rPr>
+        <w:lastRenderedPageBreak/>
         <w:t xml:space="preserve">Moduł </w:t>
       </w:r>
       <w:r>
@@ -5846,11 +5716,7 @@
         <w:t>Moduł sygnałów analogowych składa się z dwóch czujników temperatury LM35 [5] podpiętych do wejść analogowych AI0 oraz AI4.</w:t>
       </w:r>
       <w:r>
-        <w:t xml:space="preserve"> Czujnik mogą być skonfigurowane </w:t>
-      </w:r>
-      <w:r>
-        <w:lastRenderedPageBreak/>
-        <w:t>niezależnie (</w:t>
+        <w:t xml:space="preserve"> Czujnik mogą być skonfigurowane niezależnie (</w:t>
       </w:r>
       <w:r>
         <w:rPr>
@@ -6062,7 +5928,7 @@
         <w:t>-(ON).</w:t>
       </w:r>
       <w:r>
-        <w:t xml:space="preserve"> Domyślnie przełączniki przełączone są w pozycję OFF generując wysoki stan logiczny „1”. Pozycje ON oraz (ON) zwierają sygnał cyfrowy do masy generując niski stan logiczny „0”. Pozycja ON jest stabilna natomiast pozycja (ON) jest niestabilna – po puszczeniu dźwigni przełącznika wraca w pozycję OFF.</w:t>
+        <w:t xml:space="preserve"> Domyślnie przełączniki przełączone są w pozycję OFF generując wysoki stan logiczny „1”. Pozycje ON oraz (ON) zwierają sygnał cyfrowy do masy generując niski stan logiczny „0”. Pozycja ON jest stabilna natomiast pozycja (ON) jest niestabilna – po puszczeniu dźwigni przełącznik wraca w pozycję OFF.</w:t>
       </w:r>
       <w:r>
         <w:t xml:space="preserve"> Schemat połączeń przedstawiony jest na </w:t>
@@ -6108,6 +5974,7 @@
         <w:rPr>
           <w:b/>
         </w:rPr>
+        <w:lastRenderedPageBreak/>
         <w:t>Moduł wyjść cyfrowych</w:t>
       </w:r>
       <w:bookmarkEnd w:id="9"/>
@@ -6144,31 +6011,13 @@
     <w:p>
       <w:pPr>
         <w:ind w:firstLine="708"/>
-      </w:pPr>
-      <w:r>
-        <w:lastRenderedPageBreak/>
+        <w:rPr>
+          <w:b/>
+        </w:rPr>
+      </w:pPr>
+      <w:r>
         <w:t xml:space="preserve"> </w:t>
       </w:r>
-    </w:p>
-    <w:p>
-      <w:pPr>
-        <w:pStyle w:val="Akapitzlist"/>
-        <w:ind w:left="792"/>
-        <w:outlineLvl w:val="1"/>
-        <w:rPr>
-          <w:b/>
-        </w:rPr>
-      </w:pPr>
-    </w:p>
-    <w:p>
-      <w:pPr>
-        <w:pStyle w:val="Akapitzlist"/>
-        <w:ind w:left="792"/>
-        <w:outlineLvl w:val="1"/>
-        <w:rPr>
-          <w:b/>
-        </w:rPr>
-      </w:pPr>
       <w:r>
         <w:rPr>
           <w:b/>
@@ -6461,6 +6310,7 @@
     <w:p>
       <w:pPr>
         <w:ind w:firstLine="708"/>
+        <w:jc w:val="center"/>
       </w:pPr>
       <w:r>
         <w:rPr>
@@ -6586,7 +6436,13 @@
         <w:ind w:firstLine="708"/>
       </w:pPr>
       <w:r>
-        <w:t>Moduł licznika generuje sygnały prostokątne dla licznika karty akwizycji. Impulsy przechodzą przez moduł kluczujący. Sygnał kluczując</w:t>
+        <w:t>Moduł licznika generuje sygnały prostokątne dla licznika karty akwizycji</w:t>
+      </w:r>
+      <w:r>
+        <w:t xml:space="preserve"> PFI0</w:t>
+      </w:r>
+      <w:r>
+        <w:t>. Impulsy przechodzą przez moduł kluczujący. Sygnał kluczując</w:t>
       </w:r>
       <w:r>
         <w:t xml:space="preserve">y jest aktywowany na dwa sposoby – przyciskiem typu </w:t>
@@ -6647,7 +6503,7 @@
           <v:shape id="_x0000_i1025" type="#_x0000_t75" style="width:268.65pt;height:139.7pt" o:ole="">
             <v:imagedata r:id="rId20" o:title=""/>
           </v:shape>
-          <o:OLEObject Type="Embed" ProgID="Visio.Drawing.11" ShapeID="_x0000_i1025" DrawAspect="Content" ObjectID="_1514488913" r:id="rId21"/>
+          <o:OLEObject Type="Embed" ProgID="Visio.Drawing.11" ShapeID="_x0000_i1025" DrawAspect="Content" ObjectID="_1515166632" r:id="rId21"/>
         </w:object>
       </w:r>
     </w:p>
@@ -6682,7 +6538,13 @@
         <w:ind w:firstLine="708"/>
       </w:pPr>
       <w:r>
-        <w:t xml:space="preserve">Klucz cyfrowy przepuszcza sygnał prostokątny (C) w przypadku podania sygnału wysokiego na wyjście cyfrowe P1.3 lub w przypadku przyciśnięcia przycisku </w:t>
+        <w:t xml:space="preserve">Klucz cyfrowy przepuszcza sygnał prostokątny (C) w przypadku podania sygnału </w:t>
+      </w:r>
+      <w:r>
+        <w:t>niskiego</w:t>
+      </w:r>
+      <w:r>
+        <w:t xml:space="preserve"> na wyjście cyfrowe P1.3 lub w przypadku przyciśnięcia przycisku </w:t>
       </w:r>
       <w:proofErr w:type="spellStart"/>
       <w:r>
@@ -6880,11 +6742,86 @@
     <w:p>
       <w:pPr>
         <w:spacing w:after="120"/>
+        <w:jc w:val="center"/>
         <w:rPr>
           <w:sz w:val="22"/>
           <w:szCs w:val="22"/>
         </w:rPr>
       </w:pPr>
+      <w:r>
+        <w:rPr>
+          <w:noProof/>
+          <w:sz w:val="22"/>
+          <w:szCs w:val="22"/>
+        </w:rPr>
+        <w:lastRenderedPageBreak/>
+        <w:drawing>
+          <wp:inline distT="0" distB="0" distL="0" distR="0">
+            <wp:extent cx="2004903" cy="1787856"/>
+            <wp:effectExtent l="19050" t="0" r="0" b="0"/>
+            <wp:docPr id="9" name="Obraz 6" descr="D:\Marek\Documents\LabVIEW PiWDP instrukcje\Cw0 generator sygnałowy\Generator v2\IMG_6553.JPG"/>
+            <wp:cNvGraphicFramePr>
+              <a:graphicFrameLocks xmlns:a="http://schemas.openxmlformats.org/drawingml/2006/main" noChangeAspect="1"/>
+            </wp:cNvGraphicFramePr>
+            <a:graphic xmlns:a="http://schemas.openxmlformats.org/drawingml/2006/main">
+              <a:graphicData uri="http://schemas.openxmlformats.org/drawingml/2006/picture">
+                <pic:pic xmlns:pic="http://schemas.openxmlformats.org/drawingml/2006/picture">
+                  <pic:nvPicPr>
+                    <pic:cNvPr id="0" name="Picture 6" descr="D:\Marek\Documents\LabVIEW PiWDP instrukcje\Cw0 generator sygnałowy\Generator v2\IMG_6553.JPG"/>
+                    <pic:cNvPicPr>
+                      <a:picLocks noChangeAspect="1" noChangeArrowheads="1"/>
+                    </pic:cNvPicPr>
+                  </pic:nvPicPr>
+                  <pic:blipFill>
+                    <a:blip r:embed="rId23" cstate="print"/>
+                    <a:srcRect l="18763" t="7911" r="19657" b="18829"/>
+                    <a:stretch>
+                      <a:fillRect/>
+                    </a:stretch>
+                  </pic:blipFill>
+                  <pic:spPr bwMode="auto">
+                    <a:xfrm>
+                      <a:off x="0" y="0"/>
+                      <a:ext cx="2004903" cy="1787856"/>
+                    </a:xfrm>
+                    <a:prstGeom prst="rect">
+                      <a:avLst/>
+                    </a:prstGeom>
+                    <a:noFill/>
+                    <a:ln w="9525">
+                      <a:noFill/>
+                      <a:miter lim="800000"/>
+                      <a:headEnd/>
+                      <a:tailEnd/>
+                    </a:ln>
+                  </pic:spPr>
+                </pic:pic>
+              </a:graphicData>
+            </a:graphic>
+          </wp:inline>
+        </w:drawing>
+      </w:r>
+    </w:p>
+    <w:p>
+      <w:pPr>
+        <w:pStyle w:val="Akapitzlist"/>
+        <w:numPr>
+          <w:ilvl w:val="0"/>
+          <w:numId w:val="20"/>
+        </w:numPr>
+        <w:jc w:val="center"/>
+        <w:rPr>
+          <w:sz w:val="20"/>
+        </w:rPr>
+      </w:pPr>
+      <w:bookmarkStart w:id="20" w:name="_Ref441422920"/>
+      <w:r>
+        <w:rPr>
+          <w:sz w:val="20"/>
+        </w:rPr>
+        <w:t>Widok karty sygnałowej umieszczonej na karcie DAQ NI USB-6009</w:t>
+      </w:r>
+      <w:bookmarkEnd w:id="20"/>
     </w:p>
     <w:p>
       <w:pPr>
@@ -6898,18 +6835,17 @@
           <w:b/>
         </w:rPr>
       </w:pPr>
-      <w:bookmarkStart w:id="20" w:name="_Ref427319615"/>
+      <w:bookmarkStart w:id="21" w:name="_Ref427319615"/>
       <w:r>
         <w:rPr>
           <w:b/>
         </w:rPr>
         <w:t>Urządzenia dodatkowe</w:t>
       </w:r>
-      <w:bookmarkEnd w:id="20"/>
-    </w:p>
-    <w:p>
-      <w:r>
-        <w:lastRenderedPageBreak/>
+      <w:bookmarkEnd w:id="21"/>
+    </w:p>
+    <w:p>
+      <w:r>
         <w:t xml:space="preserve">- </w:t>
       </w:r>
       <w:r>
@@ -6936,14 +6872,14 @@
           <w:b/>
         </w:rPr>
       </w:pPr>
-      <w:bookmarkStart w:id="21" w:name="_Ref427319621"/>
+      <w:bookmarkStart w:id="22" w:name="_Ref427319621"/>
       <w:r>
         <w:rPr>
           <w:b/>
         </w:rPr>
         <w:t>Oprogramowanie</w:t>
       </w:r>
-      <w:bookmarkEnd w:id="21"/>
+      <w:bookmarkEnd w:id="22"/>
     </w:p>
     <w:p>
       <w:pPr>
@@ -6986,7 +6922,7 @@
           <w:b/>
         </w:rPr>
       </w:pPr>
-      <w:bookmarkStart w:id="22" w:name="_Ref427319634"/>
+      <w:bookmarkStart w:id="23" w:name="_Ref427319634"/>
       <w:r>
         <w:rPr>
           <w:b/>
@@ -6999,7 +6935,7 @@
         </w:rPr>
         <w:t xml:space="preserve"> – WYKAZ ZADAŃ DO REALIZACJI</w:t>
       </w:r>
-      <w:bookmarkEnd w:id="22"/>
+      <w:bookmarkEnd w:id="23"/>
     </w:p>
     <w:p>
       <w:pPr>
@@ -7207,6 +7143,7 @@
         <w:ind w:left="360"/>
       </w:pPr>
       <w:r>
+        <w:lastRenderedPageBreak/>
         <w:t>- za pomocą kreatora przygotować zadanie pomiarowe odczytu kanału analogowego dla symulowanej karty DAQ (nazwa zadania „</w:t>
       </w:r>
       <w:proofErr w:type="spellStart"/>
@@ -7328,8 +7265,8 @@
           <w:b/>
         </w:rPr>
       </w:pPr>
-      <w:bookmarkStart w:id="23" w:name="_Ref427319642"/>
-      <w:bookmarkStart w:id="24" w:name="_Ref440745500"/>
+      <w:bookmarkStart w:id="24" w:name="_Ref427319642"/>
+      <w:bookmarkStart w:id="25" w:name="_Ref440745500"/>
       <w:r>
         <w:rPr>
           <w:b/>
@@ -7343,14 +7280,14 @@
         </w:rPr>
         <w:t xml:space="preserve">– </w:t>
       </w:r>
-      <w:bookmarkEnd w:id="23"/>
+      <w:bookmarkEnd w:id="24"/>
       <w:r>
         <w:rPr>
           <w:b/>
         </w:rPr>
         <w:t>zliczanie czasu naciśnięcia przycisku na pulpicie</w:t>
       </w:r>
-      <w:bookmarkEnd w:id="24"/>
+      <w:bookmarkEnd w:id="25"/>
     </w:p>
     <w:p>
       <w:pPr>
@@ -7441,7 +7378,7 @@
                           </pic:cNvPicPr>
                         </pic:nvPicPr>
                         <pic:blipFill>
-                          <a:blip r:embed="rId23" cstate="print"/>
+                          <a:blip r:embed="rId24" cstate="print"/>
                           <a:srcRect/>
                           <a:stretch>
                             <a:fillRect/>
@@ -7482,9 +7419,9 @@
             <w:r>
               <w:object w:dxaOrig="13770" w:dyaOrig="8145">
                 <v:shape id="_x0000_i1026" type="#_x0000_t75" style="width:290.7pt;height:171.95pt" o:ole="">
-                  <v:imagedata r:id="rId24" o:title=""/>
+                  <v:imagedata r:id="rId25" o:title=""/>
                 </v:shape>
-                <o:OLEObject Type="Embed" ProgID="PBrush" ShapeID="_x0000_i1026" DrawAspect="Content" ObjectID="_1514488914" r:id="rId25"/>
+                <o:OLEObject Type="Embed" ProgID="PBrush" ShapeID="_x0000_i1026" DrawAspect="Content" ObjectID="_1515166633" r:id="rId26"/>
               </w:object>
             </w:r>
           </w:p>
@@ -7503,8 +7440,8 @@
           <w:sz w:val="20"/>
         </w:rPr>
       </w:pPr>
-      <w:bookmarkStart w:id="25" w:name="_Ref440746358"/>
       <w:bookmarkStart w:id="26" w:name="_Ref440746448"/>
+      <w:bookmarkStart w:id="27" w:name="_Ref440746358"/>
       <w:r>
         <w:rPr>
           <w:sz w:val="20"/>
@@ -7554,7 +7491,7 @@
         </w:rPr>
         <w:t>widok kodu programu (stan Run).</w:t>
       </w:r>
-      <w:bookmarkEnd w:id="25"/>
+      <w:bookmarkEnd w:id="27"/>
     </w:p>
     <w:p/>
     <w:p>
@@ -7569,14 +7506,14 @@
           <w:b/>
         </w:rPr>
       </w:pPr>
-      <w:bookmarkStart w:id="27" w:name="_Ref427319682"/>
+      <w:bookmarkStart w:id="28" w:name="_Ref427319682"/>
       <w:r>
         <w:rPr>
           <w:b/>
         </w:rPr>
         <w:t>RAPORT</w:t>
       </w:r>
-      <w:bookmarkEnd w:id="27"/>
+      <w:bookmarkEnd w:id="28"/>
     </w:p>
     <w:p>
       <w:pPr>
@@ -7624,14 +7561,14 @@
           <w:b/>
         </w:rPr>
       </w:pPr>
-      <w:bookmarkStart w:id="28" w:name="_Ref427319687"/>
+      <w:bookmarkStart w:id="29" w:name="_Ref427319687"/>
       <w:r>
         <w:rPr>
           <w:b/>
         </w:rPr>
         <w:t>PYTANIA</w:t>
       </w:r>
-      <w:bookmarkEnd w:id="28"/>
+      <w:bookmarkEnd w:id="29"/>
     </w:p>
     <w:p>
       <w:r>
@@ -7667,6 +7604,24 @@
       </w:r>
     </w:p>
     <w:p/>
+    <w:p>
+      <w:pPr>
+        <w:rPr>
+          <w:rFonts w:asciiTheme="majorHAnsi" w:eastAsiaTheme="majorEastAsia" w:hAnsiTheme="majorHAnsi" w:cstheme="majorBidi"/>
+          <w:b/>
+          <w:bCs/>
+          <w:sz w:val="28"/>
+          <w:szCs w:val="28"/>
+          <w:lang w:val="en-GB"/>
+        </w:rPr>
+      </w:pPr>
+      <w:r>
+        <w:rPr>
+          <w:lang w:val="en-GB"/>
+        </w:rPr>
+        <w:br w:type="page"/>
+      </w:r>
+    </w:p>
     <w:p>
       <w:pPr>
         <w:pStyle w:val="Nagwek1"/>
@@ -7681,6 +7636,7 @@
           <w:color w:val="auto"/>
           <w:lang w:val="en-GB"/>
         </w:rPr>
+        <w:lastRenderedPageBreak/>
         <w:t>LITERATURA</w:t>
       </w:r>
     </w:p>
@@ -7731,7 +7687,6 @@
         <w:rPr>
           <w:lang w:val="en-GB"/>
         </w:rPr>
-        <w:lastRenderedPageBreak/>
         <w:t>LabVIEW Core 1 Exercise book.</w:t>
       </w:r>
     </w:p>
@@ -7850,10 +7805,300 @@
       </w:pPr>
     </w:p>
     <w:p/>
+    <w:p>
+      <w:pPr>
+        <w:rPr>
+          <w:rFonts w:asciiTheme="majorHAnsi" w:eastAsiaTheme="majorEastAsia" w:hAnsiTheme="majorHAnsi" w:cstheme="majorBidi"/>
+          <w:b/>
+          <w:bCs/>
+          <w:color w:val="365F91" w:themeColor="accent1" w:themeShade="BF"/>
+          <w:sz w:val="28"/>
+          <w:szCs w:val="28"/>
+        </w:rPr>
+      </w:pPr>
+      <w:r>
+        <w:br w:type="page"/>
+      </w:r>
+    </w:p>
+    <w:p>
+      <w:pPr>
+        <w:pStyle w:val="Nagwek1"/>
+        <w:rPr>
+          <w:b w:val="0"/>
+        </w:rPr>
+      </w:pPr>
+      <w:r>
+        <w:lastRenderedPageBreak/>
+        <w:t>ZAŁĄCZNIK</w:t>
+      </w:r>
+    </w:p>
+    <w:p>
+      <w:pPr>
+        <w:pStyle w:val="Nagwek2"/>
+        <w:rPr>
+          <w:rFonts w:ascii="Arial" w:hAnsi="Arial" w:cs="Arial"/>
+          <w:b w:val="0"/>
+          <w:sz w:val="28"/>
+        </w:rPr>
+      </w:pPr>
+      <w:r>
+        <w:rPr>
+          <w:rFonts w:ascii="Arial" w:hAnsi="Arial" w:cs="Arial"/>
+          <w:b w:val="0"/>
+          <w:sz w:val="28"/>
+        </w:rPr>
+        <w:t>Dodatkowe informacje o podłączeniach</w:t>
+      </w:r>
+    </w:p>
+    <w:p>
+      <w:r>
+        <w:t xml:space="preserve">Widok płytki </w:t>
+      </w:r>
+      <w:r>
+        <w:t xml:space="preserve">generatora </w:t>
+      </w:r>
+      <w:r>
+        <w:t>z zaznaczonymi wejściami i wyjściami</w:t>
+      </w:r>
+    </w:p>
+    <w:p/>
+    <w:p>
+      <w:r>
+        <w:rPr>
+          <w:noProof/>
+        </w:rPr>
+        <w:drawing>
+          <wp:inline distT="0" distB="0" distL="0" distR="0">
+            <wp:extent cx="5745480" cy="3582670"/>
+            <wp:effectExtent l="19050" t="0" r="7620" b="0"/>
+            <wp:docPr id="11" name="Obraz 7" descr="D:\Marek\Documents\LabVIEW PiWDP instrukcje\Cw0 generator sygnałowy\Generator v2 fotki\IMG_6523 z opisami.png"/>
+            <wp:cNvGraphicFramePr>
+              <a:graphicFrameLocks xmlns:a="http://schemas.openxmlformats.org/drawingml/2006/main" noChangeAspect="1"/>
+            </wp:cNvGraphicFramePr>
+            <a:graphic xmlns:a="http://schemas.openxmlformats.org/drawingml/2006/main">
+              <a:graphicData uri="http://schemas.openxmlformats.org/drawingml/2006/picture">
+                <pic:pic xmlns:pic="http://schemas.openxmlformats.org/drawingml/2006/picture">
+                  <pic:nvPicPr>
+                    <pic:cNvPr id="0" name="Picture 7" descr="D:\Marek\Documents\LabVIEW PiWDP instrukcje\Cw0 generator sygnałowy\Generator v2 fotki\IMG_6523 z opisami.png"/>
+                    <pic:cNvPicPr>
+                      <a:picLocks noChangeAspect="1" noChangeArrowheads="1"/>
+                    </pic:cNvPicPr>
+                  </pic:nvPicPr>
+                  <pic:blipFill>
+                    <a:blip r:embed="rId27" cstate="print"/>
+                    <a:srcRect/>
+                    <a:stretch>
+                      <a:fillRect/>
+                    </a:stretch>
+                  </pic:blipFill>
+                  <pic:spPr bwMode="auto">
+                    <a:xfrm>
+                      <a:off x="0" y="0"/>
+                      <a:ext cx="5745480" cy="3582670"/>
+                    </a:xfrm>
+                    <a:prstGeom prst="rect">
+                      <a:avLst/>
+                    </a:prstGeom>
+                    <a:noFill/>
+                    <a:ln w="9525">
+                      <a:noFill/>
+                      <a:miter lim="800000"/>
+                      <a:headEnd/>
+                      <a:tailEnd/>
+                    </a:ln>
+                  </pic:spPr>
+                </pic:pic>
+              </a:graphicData>
+            </a:graphic>
+          </wp:inline>
+        </w:drawing>
+      </w:r>
+    </w:p>
+    <w:p>
+      <w:r>
+        <w:t xml:space="preserve">Gniazda typu </w:t>
+      </w:r>
+      <w:proofErr w:type="spellStart"/>
+      <w:r>
+        <w:t>goldpin</w:t>
+      </w:r>
+      <w:proofErr w:type="spellEnd"/>
+      <w:r>
+        <w:t xml:space="preserve">: </w:t>
+      </w:r>
+      <w:r>
+        <w:rPr>
+          <w:b/>
+        </w:rPr>
+        <w:t>AI3</w:t>
+      </w:r>
+      <w:r>
+        <w:t xml:space="preserve">, </w:t>
+      </w:r>
+      <w:r>
+        <w:rPr>
+          <w:b/>
+        </w:rPr>
+        <w:t>AI7</w:t>
+      </w:r>
+      <w:r>
+        <w:t xml:space="preserve">, </w:t>
+      </w:r>
+      <w:r>
+        <w:rPr>
+          <w:b/>
+        </w:rPr>
+        <w:t>AO0</w:t>
+      </w:r>
+      <w:r>
+        <w:t xml:space="preserve">, </w:t>
+      </w:r>
+      <w:r>
+        <w:rPr>
+          <w:b/>
+        </w:rPr>
+        <w:t>P1.2</w:t>
+      </w:r>
+      <w:r>
+        <w:t xml:space="preserve"> </w:t>
+      </w:r>
+      <w:r>
+        <w:t>zorganizowano</w:t>
+      </w:r>
+      <w:r>
+        <w:t xml:space="preserve"> zgodnie z układem wyprowadzeń klasycznych serwonapędów modelarskich, na rysunku zaznaczono: sygnał (</w:t>
+      </w:r>
+      <w:r>
+        <w:rPr>
+          <w:b/>
+        </w:rPr>
+        <w:t>SIG</w:t>
+      </w:r>
+      <w:r>
+        <w:t>) – kolor żółty, zasilanie 5V (</w:t>
+      </w:r>
+      <w:r>
+        <w:rPr>
+          <w:b/>
+        </w:rPr>
+        <w:t>VCC</w:t>
+      </w:r>
+      <w:r>
+        <w:t>) – kolor czerwony, trzecie wyprowadzenie to masa (</w:t>
+      </w:r>
+      <w:r>
+        <w:rPr>
+          <w:b/>
+        </w:rPr>
+        <w:t>GND</w:t>
+      </w:r>
+      <w:r>
+        <w:t>).</w:t>
+      </w:r>
+    </w:p>
+    <w:p>
+      <w:r>
+        <w:t xml:space="preserve">Zwora </w:t>
+      </w:r>
+      <w:r>
+        <w:rPr>
+          <w:b/>
+        </w:rPr>
+        <w:t>AO0</w:t>
+      </w:r>
+      <w:r>
+        <w:t xml:space="preserve"> – przełącza sygnał sterujący między moduły silnika (mostek H) – kolor czerwony</w:t>
+      </w:r>
+      <w:r>
+        <w:t xml:space="preserve"> a</w:t>
+      </w:r>
+      <w:r>
+        <w:t xml:space="preserve"> moduł nagrzewania czujnika temperatury – kolor żółty.</w:t>
+      </w:r>
+    </w:p>
+    <w:p>
+      <w:r>
+        <w:t xml:space="preserve">Gniazdo silnik: wyjście silnika z mostka H, </w:t>
+      </w:r>
+      <w:proofErr w:type="spellStart"/>
+      <w:r>
+        <w:rPr>
+          <w:b/>
+        </w:rPr>
+        <w:t>WyA</w:t>
+      </w:r>
+      <w:proofErr w:type="spellEnd"/>
+      <w:r>
+        <w:t xml:space="preserve"> sterowane sygnałem </w:t>
+      </w:r>
+      <w:r>
+        <w:rPr>
+          <w:b/>
+        </w:rPr>
+        <w:t>P1.0</w:t>
+      </w:r>
+      <w:r>
+        <w:t xml:space="preserve">, </w:t>
+      </w:r>
+      <w:proofErr w:type="spellStart"/>
+      <w:r>
+        <w:rPr>
+          <w:b/>
+        </w:rPr>
+        <w:t>WyB</w:t>
+      </w:r>
+      <w:proofErr w:type="spellEnd"/>
+      <w:r>
+        <w:t xml:space="preserve"> sterowane sygnałem </w:t>
+      </w:r>
+      <w:r>
+        <w:rPr>
+          <w:b/>
+        </w:rPr>
+        <w:t>P1.1</w:t>
+      </w:r>
+      <w:r>
+        <w:t xml:space="preserve">. </w:t>
+      </w:r>
+    </w:p>
+    <w:p>
+      <w:r>
+        <w:t xml:space="preserve">Przycisk </w:t>
+      </w:r>
+      <w:proofErr w:type="spellStart"/>
+      <w:r>
+        <w:rPr>
+          <w:b/>
+        </w:rPr>
+        <w:t>Switch</w:t>
+      </w:r>
+      <w:proofErr w:type="spellEnd"/>
+      <w:r>
+        <w:t xml:space="preserve"> manualnie włącza kluczowanie modułu licznikowego </w:t>
+      </w:r>
+      <w:r>
+        <w:rPr>
+          <w:b/>
+        </w:rPr>
+        <w:t>PFI0</w:t>
+      </w:r>
+      <w:r>
+        <w:t xml:space="preserve">, aktywność sygnału licznika jest wskazywana za pomocą niebieskiej diody, wyzwolenie z karty za pomocą sygnału </w:t>
+      </w:r>
+      <w:r>
+        <w:rPr>
+          <w:b/>
+        </w:rPr>
+        <w:t>P1.3</w:t>
+      </w:r>
+      <w:r>
+        <w:t>.</w:t>
+      </w:r>
+    </w:p>
     <w:sectPr>
-      <w:headerReference w:type="default" r:id="rId26"/>
-      <w:footerReference w:type="even" r:id="rId27"/>
-      <w:footerReference w:type="default" r:id="rId28"/>
+      <w:headerReference w:type="default" r:id="rId28"/>
+      <w:footerReference w:type="even" r:id="rId29"/>
+      <w:footerReference w:type="default" r:id="rId30"/>
       <w:pgSz w:w="11906" w:h="16838" w:code="9"/>
       <w:pgMar w:top="1418" w:right="1418" w:bottom="1418" w:left="1418" w:header="709" w:footer="709" w:gutter="0"/>
       <w:cols w:space="708"/>
@@ -7954,7 +8199,7 @@
         <w:rStyle w:val="Numerstrony"/>
         <w:noProof/>
       </w:rPr>
-      <w:t>11</w:t>
+      <w:t>2</w:t>
     </w:r>
     <w:r>
       <w:rPr>
@@ -8133,7 +8378,7 @@
               <v:shape id="_x0000_i1027" type="#_x0000_t75" style="width:17.2pt;height:26.85pt" o:ole="">
                 <v:imagedata r:id="rId1" o:title=""/>
               </v:shape>
-              <o:OLEObject Type="Embed" ProgID="CorelDRAW.Graphic.11" ShapeID="_x0000_i1027" DrawAspect="Content" ObjectID="_1514488915" r:id="rId2"/>
+              <o:OLEObject Type="Embed" ProgID="CorelDRAW.Graphic.11" ShapeID="_x0000_i1027" DrawAspect="Content" ObjectID="_1515166634" r:id="rId2"/>
             </w:object>
           </w:r>
         </w:p>
@@ -12809,7 +13054,7 @@
 </file>
 
 <file path=customXml/itemProps1.xml><?xml version="1.0" encoding="utf-8"?>
-<ds:datastoreItem xmlns:ds="http://schemas.openxmlformats.org/officeDocument/2006/customXml" ds:itemID="{FC47A2BD-7CBB-4CC6-BE3B-38F505AA2652}">
+<ds:datastoreItem xmlns:ds="http://schemas.openxmlformats.org/officeDocument/2006/customXml" ds:itemID="{B0BF5CCC-DDEE-46CA-8F3D-9AB039F2E47B}">
   <ds:schemaRefs>
     <ds:schemaRef ds:uri="http://schemas.openxmlformats.org/officeDocument/2006/bibliography"/>
   </ds:schemaRefs>

</xml_diff>